<commit_message>
PVA een beetje opgeruimd.
</commit_message>
<xml_diff>
--- a/Map tijdelijke documenten/Plan van aanpak V0.8.docx
+++ b/Map tijdelijke documenten/Plan van aanpak V0.8.docx
@@ -1,10 +1,10 @@
 
 <file path=word/document.xml><?xml version="1.0" encoding="utf-8"?>
-<w:document xmlns:wpc="http://schemas.microsoft.com/office/word/2010/wordprocessingCanvas" xmlns:mc="http://schemas.openxmlformats.org/markup-compatibility/2006" xmlns:o="urn:schemas-microsoft-com:office:office" xmlns:r="http://schemas.openxmlformats.org/officeDocument/2006/relationships" xmlns:m="http://schemas.openxmlformats.org/officeDocument/2006/math" xmlns:v="urn:schemas-microsoft-com:vml" xmlns:wp14="http://schemas.microsoft.com/office/word/2010/wordprocessingDrawing" xmlns:wp="http://schemas.openxmlformats.org/drawingml/2006/wordprocessingDrawing" xmlns:w10="urn:schemas-microsoft-com:office:word" xmlns:w="http://schemas.openxmlformats.org/wordprocessingml/2006/main" xmlns:w14="http://schemas.microsoft.com/office/word/2010/wordml" xmlns:wpg="http://schemas.microsoft.com/office/word/2010/wordprocessingGroup" xmlns:wpi="http://schemas.microsoft.com/office/word/2010/wordprocessingInk" xmlns:wne="http://schemas.microsoft.com/office/word/2006/wordml" xmlns:wps="http://schemas.microsoft.com/office/word/2010/wordprocessingShape" mc:Ignorable="w14 wp14">
+<w:document xmlns:wpc="http://schemas.microsoft.com/office/word/2010/wordprocessingCanvas" xmlns:mc="http://schemas.openxmlformats.org/markup-compatibility/2006" xmlns:o="urn:schemas-microsoft-com:office:office" xmlns:r="http://schemas.openxmlformats.org/officeDocument/2006/relationships" xmlns:m="http://schemas.openxmlformats.org/officeDocument/2006/math" xmlns:v="urn:schemas-microsoft-com:vml" xmlns:wp14="http://schemas.microsoft.com/office/word/2010/wordprocessingDrawing" xmlns:wp="http://schemas.openxmlformats.org/drawingml/2006/wordprocessingDrawing" xmlns:w10="urn:schemas-microsoft-com:office:word" xmlns:w="http://schemas.openxmlformats.org/wordprocessingml/2006/main" xmlns:w14="http://schemas.microsoft.com/office/word/2010/wordml" xmlns:w15="http://schemas.microsoft.com/office/word/2012/wordml" xmlns:wpg="http://schemas.microsoft.com/office/word/2010/wordprocessingGroup" xmlns:wpi="http://schemas.microsoft.com/office/word/2010/wordprocessingInk" xmlns:wne="http://schemas.microsoft.com/office/word/2006/wordml" xmlns:wps="http://schemas.microsoft.com/office/word/2010/wordprocessingShape" mc:Ignorable="w14 w15 wp14">
   <w:body>
     <w:p>
       <w:pPr>
-        <w:pStyle w:val="Title"/>
+        <w:pStyle w:val="Titel"/>
       </w:pPr>
       <w:r>
         <w:t>Plan van aanpak</w:t>
@@ -17,7 +17,7 @@
     </w:p>
     <w:p>
       <w:r>
-        <w:t>Versie 0.7</w:t>
+        <w:t>Versie 0.8</w:t>
       </w:r>
     </w:p>
     <w:p>
@@ -115,7 +115,7 @@
     </w:p>
     <w:p>
       <w:pPr>
-        <w:pStyle w:val="Heading1"/>
+        <w:pStyle w:val="Kop1"/>
       </w:pPr>
       <w:bookmarkStart w:id="1" w:name="_Toc436224353"/>
       <w:bookmarkStart w:id="2" w:name="_Toc436833786"/>
@@ -130,7 +130,7 @@
     <w:p/>
     <w:tbl>
       <w:tblPr>
-        <w:tblStyle w:val="TableGrid"/>
+        <w:tblStyle w:val="Tabelraster"/>
         <w:tblW w:w="0" w:type="auto"/>
         <w:tblLook w:val="04A0" w:firstRow="1" w:lastRow="0" w:firstColumn="1" w:lastColumn="0" w:noHBand="0" w:noVBand="1"/>
       </w:tblPr>
@@ -146,7 +146,7 @@
           </w:tcPr>
           <w:p>
             <w:pPr>
-              <w:pStyle w:val="NoSpacing"/>
+              <w:pStyle w:val="Geenafstand"/>
               <w:rPr>
                 <w:b/>
               </w:rPr>
@@ -165,7 +165,7 @@
           </w:tcPr>
           <w:p>
             <w:pPr>
-              <w:pStyle w:val="NoSpacing"/>
+              <w:pStyle w:val="Geenafstand"/>
               <w:rPr>
                 <w:b/>
               </w:rPr>
@@ -184,7 +184,7 @@
           </w:tcPr>
           <w:p>
             <w:pPr>
-              <w:pStyle w:val="NoSpacing"/>
+              <w:pStyle w:val="Geenafstand"/>
               <w:rPr>
                 <w:b/>
               </w:rPr>
@@ -205,7 +205,7 @@
           </w:tcPr>
           <w:p>
             <w:pPr>
-              <w:pStyle w:val="NoSpacing"/>
+              <w:pStyle w:val="Geenafstand"/>
             </w:pPr>
             <w:r>
               <w:t>V0.1</w:t>
@@ -218,7 +218,7 @@
           </w:tcPr>
           <w:p>
             <w:pPr>
-              <w:pStyle w:val="NoSpacing"/>
+              <w:pStyle w:val="Geenafstand"/>
             </w:pPr>
             <w:r>
               <w:t>11-11-2015</w:t>
@@ -231,7 +231,7 @@
           </w:tcPr>
           <w:p>
             <w:pPr>
-              <w:pStyle w:val="NoSpacing"/>
+              <w:pStyle w:val="Geenafstand"/>
             </w:pPr>
             <w:r>
               <w:t>Kopjes toegevoegd en mijlpalen in het document gezet.</w:t>
@@ -246,7 +246,7 @@
           </w:tcPr>
           <w:p>
             <w:pPr>
-              <w:pStyle w:val="NoSpacing"/>
+              <w:pStyle w:val="Geenafstand"/>
             </w:pPr>
             <w:r>
               <w:t>V0.2</w:t>
@@ -259,7 +259,7 @@
           </w:tcPr>
           <w:p>
             <w:pPr>
-              <w:pStyle w:val="NoSpacing"/>
+              <w:pStyle w:val="Geenafstand"/>
             </w:pPr>
             <w:r>
               <w:t>22-11-2015</w:t>
@@ -272,7 +272,7 @@
           </w:tcPr>
           <w:p>
             <w:pPr>
-              <w:pStyle w:val="NoSpacing"/>
+              <w:pStyle w:val="Geenafstand"/>
             </w:pPr>
             <w:r>
               <w:t xml:space="preserve">(opzet) </w:t>
@@ -290,7 +290,7 @@
           </w:tcPr>
           <w:p>
             <w:pPr>
-              <w:pStyle w:val="NoSpacing"/>
+              <w:pStyle w:val="Geenafstand"/>
             </w:pPr>
             <w:r>
               <w:t>V0.3</w:t>
@@ -303,7 +303,7 @@
           </w:tcPr>
           <w:p>
             <w:pPr>
-              <w:pStyle w:val="NoSpacing"/>
+              <w:pStyle w:val="Geenafstand"/>
             </w:pPr>
             <w:r>
               <w:t>25-11-2015</w:t>
@@ -316,7 +316,7 @@
           </w:tcPr>
           <w:p>
             <w:pPr>
-              <w:pStyle w:val="NoSpacing"/>
+              <w:pStyle w:val="Geenafstand"/>
             </w:pPr>
             <w:r>
               <w:t>Onderzoek</w:t>
@@ -340,7 +340,7 @@
           </w:tcPr>
           <w:p>
             <w:pPr>
-              <w:pStyle w:val="NoSpacing"/>
+              <w:pStyle w:val="Geenafstand"/>
             </w:pPr>
             <w:r>
               <w:t>V0.4</w:t>
@@ -353,7 +353,7 @@
           </w:tcPr>
           <w:p>
             <w:pPr>
-              <w:pStyle w:val="NoSpacing"/>
+              <w:pStyle w:val="Geenafstand"/>
             </w:pPr>
             <w:r>
               <w:t>25-11-2015</w:t>
@@ -366,7 +366,7 @@
           </w:tcPr>
           <w:p>
             <w:pPr>
-              <w:pStyle w:val="NoSpacing"/>
+              <w:pStyle w:val="Geenafstand"/>
             </w:pPr>
             <w:r>
               <w:t>Projectorganisatie, Projectactiviteiten en Risico</w:t>
@@ -387,7 +387,7 @@
           </w:tcPr>
           <w:p>
             <w:pPr>
-              <w:pStyle w:val="NoSpacing"/>
+              <w:pStyle w:val="Geenafstand"/>
             </w:pPr>
             <w:r>
               <w:t>V0.5</w:t>
@@ -400,7 +400,7 @@
           </w:tcPr>
           <w:p>
             <w:pPr>
-              <w:pStyle w:val="NoSpacing"/>
+              <w:pStyle w:val="Geenafstand"/>
             </w:pPr>
             <w:r>
               <w:t>2-12-</w:t>
@@ -419,7 +419,7 @@
           </w:tcPr>
           <w:p>
             <w:pPr>
-              <w:pStyle w:val="NoSpacing"/>
+              <w:pStyle w:val="Geenafstand"/>
             </w:pPr>
             <w:r>
               <w:t>Fasering aangepast en hoofdstuknummers aangepast.</w:t>
@@ -434,7 +434,7 @@
           </w:tcPr>
           <w:p>
             <w:pPr>
-              <w:pStyle w:val="NoSpacing"/>
+              <w:pStyle w:val="Geenafstand"/>
             </w:pPr>
             <w:r>
               <w:t>V0.6</w:t>
@@ -447,7 +447,7 @@
           </w:tcPr>
           <w:p>
             <w:pPr>
-              <w:pStyle w:val="NoSpacing"/>
+              <w:pStyle w:val="Geenafstand"/>
             </w:pPr>
             <w:r>
               <w:t>3-12-</w:t>
@@ -466,7 +466,7 @@
           </w:tcPr>
           <w:p>
             <w:pPr>
-              <w:pStyle w:val="NoSpacing"/>
+              <w:pStyle w:val="Geenafstand"/>
             </w:pPr>
             <w:r>
               <w:t>Onderzoek aangevuld.</w:t>
@@ -481,7 +481,7 @@
           </w:tcPr>
           <w:p>
             <w:pPr>
-              <w:pStyle w:val="NoSpacing"/>
+              <w:pStyle w:val="Geenafstand"/>
             </w:pPr>
             <w:r>
               <w:t>V0.7</w:t>
@@ -494,7 +494,7 @@
           </w:tcPr>
           <w:p>
             <w:pPr>
-              <w:pStyle w:val="NoSpacing"/>
+              <w:pStyle w:val="Geenafstand"/>
             </w:pPr>
             <w:r>
               <w:t>3-12-2015</w:t>
@@ -507,10 +507,60 @@
           </w:tcPr>
           <w:p>
             <w:pPr>
-              <w:pStyle w:val="NoSpacing"/>
+              <w:pStyle w:val="Geenafstand"/>
             </w:pPr>
             <w:r>
               <w:t>Lay-out aangepast en Bronvermelding/referenties aangepast</w:t>
+            </w:r>
+          </w:p>
+        </w:tc>
+      </w:tr>
+      <w:tr>
+        <w:tc>
+          <w:tcPr>
+            <w:tcW w:w="3018" w:type="dxa"/>
+          </w:tcPr>
+          <w:p>
+            <w:pPr>
+              <w:pStyle w:val="Geenafstand"/>
+            </w:pPr>
+            <w:r>
+              <w:t>V0.8</w:t>
+            </w:r>
+          </w:p>
+        </w:tc>
+        <w:tc>
+          <w:tcPr>
+            <w:tcW w:w="3019" w:type="dxa"/>
+          </w:tcPr>
+          <w:p>
+            <w:pPr>
+              <w:pStyle w:val="Geenafstand"/>
+            </w:pPr>
+            <w:r>
+              <w:t>4-12-15</w:t>
+            </w:r>
+          </w:p>
+        </w:tc>
+        <w:tc>
+          <w:tcPr>
+            <w:tcW w:w="3019" w:type="dxa"/>
+          </w:tcPr>
+          <w:p>
+            <w:pPr>
+              <w:pStyle w:val="Geenafstand"/>
+            </w:pPr>
+            <w:r>
+              <w:t>fasering verder ingevuld bij 5.2</w:t>
+            </w:r>
+            <w:r>
+              <w:t xml:space="preserve"> en </w:t>
+            </w:r>
+            <w:r>
+              <w:t>de samenvatting van het interview nog apart kopje</w:t>
+            </w:r>
+            <w:r>
+              <w:t xml:space="preserve"> gegeven.</w:t>
             </w:r>
           </w:p>
         </w:tc>
@@ -518,7 +568,7 @@
     </w:tbl>
     <w:p>
       <w:pPr>
-        <w:pStyle w:val="NoSpacing"/>
+        <w:pStyle w:val="Geenafstand"/>
       </w:pPr>
       <w:r>
         <w:br w:type="page"/>
@@ -548,7 +598,7 @@
       <w:sdtContent>
         <w:p>
           <w:pPr>
-            <w:pStyle w:val="TOCHeading"/>
+            <w:pStyle w:val="Kopvaninhoudsopgave"/>
           </w:pPr>
           <w:r>
             <w:t>Inhoudsopgave</w:t>
@@ -556,7 +606,7 @@
         </w:p>
         <w:p>
           <w:pPr>
-            <w:pStyle w:val="TOC1"/>
+            <w:pStyle w:val="Inhopg1"/>
             <w:tabs>
               <w:tab w:val="right" w:leader="dot" w:pos="9056"/>
             </w:tabs>
@@ -644,7 +694,7 @@
         </w:p>
         <w:p>
           <w:pPr>
-            <w:pStyle w:val="TOC1"/>
+            <w:pStyle w:val="Inhopg1"/>
             <w:tabs>
               <w:tab w:val="left" w:pos="440"/>
               <w:tab w:val="right" w:leader="dot" w:pos="9056"/>
@@ -736,7 +786,7 @@
         </w:p>
         <w:p>
           <w:pPr>
-            <w:pStyle w:val="TOC2"/>
+            <w:pStyle w:val="Inhopg2"/>
             <w:tabs>
               <w:tab w:val="left" w:pos="660"/>
               <w:tab w:val="right" w:leader="dot" w:pos="9056"/>
@@ -818,7 +868,7 @@
         </w:p>
         <w:p>
           <w:pPr>
-            <w:pStyle w:val="TOC2"/>
+            <w:pStyle w:val="Inhopg2"/>
             <w:tabs>
               <w:tab w:val="left" w:pos="660"/>
               <w:tab w:val="right" w:leader="dot" w:pos="9056"/>
@@ -900,7 +950,7 @@
         </w:p>
         <w:p>
           <w:pPr>
-            <w:pStyle w:val="TOC2"/>
+            <w:pStyle w:val="Inhopg2"/>
             <w:tabs>
               <w:tab w:val="left" w:pos="660"/>
               <w:tab w:val="right" w:leader="dot" w:pos="9056"/>
@@ -982,7 +1032,7 @@
         </w:p>
         <w:p>
           <w:pPr>
-            <w:pStyle w:val="TOC1"/>
+            <w:pStyle w:val="Inhopg1"/>
             <w:tabs>
               <w:tab w:val="left" w:pos="440"/>
               <w:tab w:val="right" w:leader="dot" w:pos="9056"/>
@@ -1074,7 +1124,7 @@
         </w:p>
         <w:p>
           <w:pPr>
-            <w:pStyle w:val="TOC2"/>
+            <w:pStyle w:val="Inhopg2"/>
             <w:tabs>
               <w:tab w:val="left" w:pos="660"/>
               <w:tab w:val="right" w:leader="dot" w:pos="9056"/>
@@ -1156,7 +1206,7 @@
         </w:p>
         <w:p>
           <w:pPr>
-            <w:pStyle w:val="TOC2"/>
+            <w:pStyle w:val="Inhopg2"/>
             <w:tabs>
               <w:tab w:val="left" w:pos="660"/>
               <w:tab w:val="right" w:leader="dot" w:pos="9056"/>
@@ -1238,7 +1288,7 @@
         </w:p>
         <w:p>
           <w:pPr>
-            <w:pStyle w:val="TOC2"/>
+            <w:pStyle w:val="Inhopg2"/>
             <w:tabs>
               <w:tab w:val="left" w:pos="660"/>
               <w:tab w:val="right" w:leader="dot" w:pos="9056"/>
@@ -1320,7 +1370,7 @@
         </w:p>
         <w:p>
           <w:pPr>
-            <w:pStyle w:val="TOC1"/>
+            <w:pStyle w:val="Inhopg1"/>
             <w:tabs>
               <w:tab w:val="left" w:pos="440"/>
               <w:tab w:val="right" w:leader="dot" w:pos="9056"/>
@@ -1412,7 +1462,7 @@
         </w:p>
         <w:p>
           <w:pPr>
-            <w:pStyle w:val="TOC2"/>
+            <w:pStyle w:val="Inhopg2"/>
             <w:tabs>
               <w:tab w:val="left" w:pos="660"/>
               <w:tab w:val="right" w:leader="dot" w:pos="9056"/>
@@ -1494,7 +1544,7 @@
         </w:p>
         <w:p>
           <w:pPr>
-            <w:pStyle w:val="TOC2"/>
+            <w:pStyle w:val="Inhopg2"/>
             <w:tabs>
               <w:tab w:val="left" w:pos="660"/>
               <w:tab w:val="right" w:leader="dot" w:pos="9056"/>
@@ -1576,7 +1626,7 @@
         </w:p>
         <w:p>
           <w:pPr>
-            <w:pStyle w:val="TOC1"/>
+            <w:pStyle w:val="Inhopg1"/>
             <w:tabs>
               <w:tab w:val="left" w:pos="440"/>
               <w:tab w:val="right" w:leader="dot" w:pos="9056"/>
@@ -1668,7 +1718,7 @@
         </w:p>
         <w:p>
           <w:pPr>
-            <w:pStyle w:val="TOC2"/>
+            <w:pStyle w:val="Inhopg2"/>
             <w:tabs>
               <w:tab w:val="left" w:pos="660"/>
               <w:tab w:val="right" w:leader="dot" w:pos="9056"/>
@@ -1750,7 +1800,7 @@
         </w:p>
         <w:p>
           <w:pPr>
-            <w:pStyle w:val="TOC2"/>
+            <w:pStyle w:val="Inhopg2"/>
             <w:tabs>
               <w:tab w:val="left" w:pos="660"/>
               <w:tab w:val="right" w:leader="dot" w:pos="9056"/>
@@ -1832,7 +1882,7 @@
         </w:p>
         <w:p>
           <w:pPr>
-            <w:pStyle w:val="TOC1"/>
+            <w:pStyle w:val="Inhopg1"/>
             <w:tabs>
               <w:tab w:val="left" w:pos="440"/>
               <w:tab w:val="right" w:leader="dot" w:pos="9056"/>
@@ -1924,7 +1974,7 @@
         </w:p>
         <w:p>
           <w:pPr>
-            <w:pStyle w:val="TOC2"/>
+            <w:pStyle w:val="Inhopg2"/>
             <w:tabs>
               <w:tab w:val="left" w:pos="660"/>
               <w:tab w:val="right" w:leader="dot" w:pos="9056"/>
@@ -2006,7 +2056,7 @@
         </w:p>
         <w:p>
           <w:pPr>
-            <w:pStyle w:val="TOC1"/>
+            <w:pStyle w:val="Inhopg1"/>
             <w:tabs>
               <w:tab w:val="left" w:pos="440"/>
               <w:tab w:val="right" w:leader="dot" w:pos="9056"/>
@@ -2098,7 +2148,7 @@
         </w:p>
         <w:p>
           <w:pPr>
-            <w:pStyle w:val="TOC2"/>
+            <w:pStyle w:val="Inhopg2"/>
             <w:tabs>
               <w:tab w:val="left" w:pos="660"/>
               <w:tab w:val="right" w:leader="dot" w:pos="9056"/>
@@ -2180,7 +2230,7 @@
         </w:p>
         <w:p>
           <w:pPr>
-            <w:pStyle w:val="TOC2"/>
+            <w:pStyle w:val="Inhopg2"/>
             <w:tabs>
               <w:tab w:val="left" w:pos="660"/>
               <w:tab w:val="right" w:leader="dot" w:pos="9056"/>
@@ -2262,7 +2312,7 @@
         </w:p>
         <w:p>
           <w:pPr>
-            <w:pStyle w:val="TOC2"/>
+            <w:pStyle w:val="Inhopg2"/>
             <w:tabs>
               <w:tab w:val="left" w:pos="660"/>
               <w:tab w:val="right" w:leader="dot" w:pos="9056"/>
@@ -2344,7 +2394,7 @@
         </w:p>
         <w:p>
           <w:pPr>
-            <w:pStyle w:val="TOC1"/>
+            <w:pStyle w:val="Inhopg1"/>
             <w:tabs>
               <w:tab w:val="left" w:pos="440"/>
               <w:tab w:val="right" w:leader="dot" w:pos="9056"/>
@@ -2436,7 +2486,7 @@
         </w:p>
         <w:p>
           <w:pPr>
-            <w:pStyle w:val="TOC2"/>
+            <w:pStyle w:val="Inhopg2"/>
             <w:tabs>
               <w:tab w:val="left" w:pos="660"/>
               <w:tab w:val="right" w:leader="dot" w:pos="9056"/>
@@ -2518,7 +2568,7 @@
         </w:p>
         <w:p>
           <w:pPr>
-            <w:pStyle w:val="TOC2"/>
+            <w:pStyle w:val="Inhopg2"/>
             <w:tabs>
               <w:tab w:val="left" w:pos="660"/>
               <w:tab w:val="right" w:leader="dot" w:pos="9056"/>
@@ -2600,7 +2650,7 @@
         </w:p>
         <w:p>
           <w:pPr>
-            <w:pStyle w:val="TOC1"/>
+            <w:pStyle w:val="Inhopg1"/>
             <w:tabs>
               <w:tab w:val="left" w:pos="440"/>
               <w:tab w:val="right" w:leader="dot" w:pos="9056"/>
@@ -2704,7 +2754,7 @@
     </w:sdt>
     <w:p>
       <w:pPr>
-        <w:pStyle w:val="TOCHeading"/>
+        <w:pStyle w:val="Kopvaninhoudsopgave"/>
       </w:pPr>
     </w:p>
     <w:p>
@@ -2714,7 +2764,7 @@
     </w:p>
     <w:p>
       <w:pPr>
-        <w:pStyle w:val="Heading1"/>
+        <w:pStyle w:val="Kop1"/>
         <w:numPr>
           <w:ilvl w:val="0"/>
           <w:numId w:val="24"/>
@@ -2753,7 +2803,7 @@
     </w:p>
     <w:p>
       <w:pPr>
-        <w:pStyle w:val="Heading2"/>
+        <w:pStyle w:val="Kop2"/>
         <w:numPr>
           <w:ilvl w:val="1"/>
           <w:numId w:val="24"/>
@@ -2860,7 +2910,7 @@
     </w:p>
     <w:p>
       <w:pPr>
-        <w:pStyle w:val="Heading2"/>
+        <w:pStyle w:val="Kop2"/>
         <w:numPr>
           <w:ilvl w:val="1"/>
           <w:numId w:val="24"/>
@@ -2895,7 +2945,7 @@
     </w:p>
     <w:p>
       <w:pPr>
-        <w:pStyle w:val="Heading2"/>
+        <w:pStyle w:val="Kop2"/>
         <w:numPr>
           <w:ilvl w:val="1"/>
           <w:numId w:val="24"/>
@@ -2936,9 +2986,15 @@
     </w:p>
     <w:p>
       <w:pPr>
-        <w:pStyle w:val="Heading1"/>
-        <w:jc w:val="both"/>
-      </w:pPr>
+        <w:pStyle w:val="Kop1"/>
+        <w:numPr>
+          <w:ilvl w:val="0"/>
+          <w:numId w:val="24"/>
+        </w:numPr>
+        <w:jc w:val="both"/>
+      </w:pPr>
+      <w:bookmarkStart w:id="15" w:name="_GoBack"/>
+      <w:bookmarkEnd w:id="15"/>
       <w:r>
         <w:lastRenderedPageBreak/>
         <w:t>Requirements</w:t>
@@ -2949,7 +3005,7 @@
     </w:p>
     <w:p>
       <w:pPr>
-        <w:pStyle w:val="Heading2"/>
+        <w:pStyle w:val="Kop2"/>
         <w:jc w:val="both"/>
       </w:pPr>
       <w:r>
@@ -2979,7 +3035,7 @@
     </w:p>
     <w:p>
       <w:pPr>
-        <w:pStyle w:val="ListParagraph"/>
+        <w:pStyle w:val="Lijstalinea"/>
         <w:numPr>
           <w:ilvl w:val="0"/>
           <w:numId w:val="27"/>
@@ -2993,7 +3049,7 @@
     </w:p>
     <w:p>
       <w:pPr>
-        <w:pStyle w:val="ListParagraph"/>
+        <w:pStyle w:val="Lijstalinea"/>
         <w:numPr>
           <w:ilvl w:val="0"/>
           <w:numId w:val="27"/>
@@ -3007,7 +3063,7 @@
     </w:p>
     <w:p>
       <w:pPr>
-        <w:pStyle w:val="ListParagraph"/>
+        <w:pStyle w:val="Lijstalinea"/>
         <w:numPr>
           <w:ilvl w:val="0"/>
           <w:numId w:val="27"/>
@@ -3049,7 +3105,7 @@
     </w:p>
     <w:p>
       <w:pPr>
-        <w:pStyle w:val="ListParagraph"/>
+        <w:pStyle w:val="Lijstalinea"/>
         <w:numPr>
           <w:ilvl w:val="0"/>
           <w:numId w:val="28"/>
@@ -3063,7 +3119,7 @@
     </w:p>
     <w:p>
       <w:pPr>
-        <w:pStyle w:val="ListParagraph"/>
+        <w:pStyle w:val="Lijstalinea"/>
         <w:numPr>
           <w:ilvl w:val="0"/>
           <w:numId w:val="28"/>
@@ -3077,7 +3133,7 @@
     </w:p>
     <w:p>
       <w:pPr>
-        <w:pStyle w:val="ListParagraph"/>
+        <w:pStyle w:val="Lijstalinea"/>
         <w:numPr>
           <w:ilvl w:val="0"/>
           <w:numId w:val="28"/>
@@ -3179,7 +3235,7 @@
     </w:p>
     <w:p>
       <w:pPr>
-        <w:pStyle w:val="ListParagraph"/>
+        <w:pStyle w:val="Lijstalinea"/>
         <w:numPr>
           <w:ilvl w:val="0"/>
           <w:numId w:val="29"/>
@@ -3193,7 +3249,7 @@
     </w:p>
     <w:p>
       <w:pPr>
-        <w:pStyle w:val="ListParagraph"/>
+        <w:pStyle w:val="Lijstalinea"/>
         <w:numPr>
           <w:ilvl w:val="0"/>
           <w:numId w:val="29"/>
@@ -3207,7 +3263,7 @@
     </w:p>
     <w:p>
       <w:pPr>
-        <w:pStyle w:val="ListParagraph"/>
+        <w:pStyle w:val="Lijstalinea"/>
         <w:numPr>
           <w:ilvl w:val="0"/>
           <w:numId w:val="29"/>
@@ -3221,7 +3277,7 @@
     </w:p>
     <w:p>
       <w:pPr>
-        <w:pStyle w:val="ListParagraph"/>
+        <w:pStyle w:val="Lijstalinea"/>
         <w:numPr>
           <w:ilvl w:val="0"/>
           <w:numId w:val="29"/>
@@ -3235,7 +3291,7 @@
     </w:p>
     <w:p>
       <w:pPr>
-        <w:pStyle w:val="ListParagraph"/>
+        <w:pStyle w:val="Lijstalinea"/>
         <w:numPr>
           <w:ilvl w:val="0"/>
           <w:numId w:val="29"/>
@@ -3249,7 +3305,7 @@
     </w:p>
     <w:p>
       <w:pPr>
-        <w:pStyle w:val="ListParagraph"/>
+        <w:pStyle w:val="Lijstalinea"/>
         <w:numPr>
           <w:ilvl w:val="0"/>
           <w:numId w:val="29"/>
@@ -3263,7 +3319,7 @@
     </w:p>
     <w:p>
       <w:pPr>
-        <w:pStyle w:val="ListParagraph"/>
+        <w:pStyle w:val="Lijstalinea"/>
         <w:numPr>
           <w:ilvl w:val="0"/>
           <w:numId w:val="29"/>
@@ -3389,23 +3445,23 @@
     </w:p>
     <w:p>
       <w:pPr>
-        <w:pStyle w:val="Heading1"/>
+        <w:pStyle w:val="Kop1"/>
         <w:numPr>
           <w:ilvl w:val="0"/>
           <w:numId w:val="24"/>
         </w:numPr>
         <w:jc w:val="both"/>
       </w:pPr>
-      <w:bookmarkStart w:id="15" w:name="_Toc435010129"/>
-      <w:bookmarkStart w:id="16" w:name="_Toc436224358"/>
-      <w:bookmarkStart w:id="17" w:name="_Toc436833791"/>
+      <w:bookmarkStart w:id="16" w:name="_Toc435010129"/>
+      <w:bookmarkStart w:id="17" w:name="_Toc436224358"/>
+      <w:bookmarkStart w:id="18" w:name="_Toc436833791"/>
       <w:r>
         <w:lastRenderedPageBreak/>
         <w:t>Onderzoek</w:t>
       </w:r>
-      <w:bookmarkEnd w:id="15"/>
       <w:bookmarkEnd w:id="16"/>
       <w:bookmarkEnd w:id="17"/>
+      <w:bookmarkEnd w:id="18"/>
     </w:p>
     <w:p>
       <w:pPr>
@@ -3428,7 +3484,7 @@
     </w:p>
     <w:p>
       <w:pPr>
-        <w:pStyle w:val="Heading2"/>
+        <w:pStyle w:val="Kop2"/>
         <w:numPr>
           <w:ilvl w:val="1"/>
           <w:numId w:val="24"/>
@@ -3446,7 +3502,7 @@
     </w:p>
     <w:p>
       <w:pPr>
-        <w:pStyle w:val="Heading3"/>
+        <w:pStyle w:val="Kop3"/>
         <w:jc w:val="both"/>
       </w:pPr>
       <w:r>
@@ -3491,7 +3547,7 @@
     </w:p>
     <w:p>
       <w:pPr>
-        <w:pStyle w:val="Heading3"/>
+        <w:pStyle w:val="Kop3"/>
         <w:jc w:val="both"/>
       </w:pPr>
       <w:r>
@@ -3558,7 +3614,7 @@
     </w:p>
     <w:p>
       <w:pPr>
-        <w:pStyle w:val="Heading3"/>
+        <w:pStyle w:val="Kop3"/>
         <w:jc w:val="both"/>
       </w:pPr>
       <w:r>
@@ -3609,7 +3665,7 @@
     </w:p>
     <w:p>
       <w:pPr>
-        <w:pStyle w:val="Heading3"/>
+        <w:pStyle w:val="Kop3"/>
         <w:jc w:val="both"/>
       </w:pPr>
       <w:r>
@@ -3640,7 +3696,7 @@
     </w:p>
     <w:p>
       <w:pPr>
-        <w:pStyle w:val="Heading3"/>
+        <w:pStyle w:val="Kop3"/>
         <w:jc w:val="both"/>
       </w:pPr>
       <w:r>
@@ -3690,13 +3746,13 @@
     </w:p>
     <w:p>
       <w:pPr>
-        <w:pStyle w:val="Heading3"/>
-        <w:jc w:val="both"/>
-      </w:pPr>
-    </w:p>
-    <w:p>
-      <w:pPr>
-        <w:pStyle w:val="Heading3"/>
+        <w:pStyle w:val="Kop3"/>
+        <w:jc w:val="both"/>
+      </w:pPr>
+    </w:p>
+    <w:p>
+      <w:pPr>
+        <w:pStyle w:val="Kop3"/>
         <w:jc w:val="both"/>
       </w:pPr>
       <w:r>
@@ -3750,32 +3806,32 @@
     </w:p>
     <w:p>
       <w:pPr>
-        <w:pStyle w:val="Heading2"/>
+        <w:pStyle w:val="Kop2"/>
         <w:numPr>
           <w:ilvl w:val="1"/>
           <w:numId w:val="24"/>
         </w:numPr>
         <w:jc w:val="both"/>
       </w:pPr>
-      <w:bookmarkStart w:id="18" w:name="_Toc435010131"/>
-      <w:bookmarkStart w:id="19" w:name="_Toc436224360"/>
-      <w:bookmarkStart w:id="20" w:name="_Toc436833793"/>
+      <w:bookmarkStart w:id="19" w:name="_Toc435010131"/>
+      <w:bookmarkStart w:id="20" w:name="_Toc436224360"/>
+      <w:bookmarkStart w:id="21" w:name="_Toc436833793"/>
       <w:r>
         <w:lastRenderedPageBreak/>
         <w:t>Te raadplegen literatuur</w:t>
       </w:r>
-      <w:bookmarkEnd w:id="18"/>
       <w:bookmarkEnd w:id="19"/>
       <w:bookmarkEnd w:id="20"/>
-    </w:p>
-    <w:p>
-      <w:pPr>
-        <w:jc w:val="both"/>
-      </w:pPr>
-    </w:p>
-    <w:p>
-      <w:pPr>
-        <w:pStyle w:val="ListParagraph"/>
+      <w:bookmarkEnd w:id="21"/>
+    </w:p>
+    <w:p>
+      <w:pPr>
+        <w:jc w:val="both"/>
+      </w:pPr>
+    </w:p>
+    <w:p>
+      <w:pPr>
+        <w:pStyle w:val="Lijstalinea"/>
         <w:numPr>
           <w:ilvl w:val="0"/>
           <w:numId w:val="9"/>
@@ -3794,7 +3850,7 @@
     </w:p>
     <w:p>
       <w:pPr>
-        <w:pStyle w:val="ListParagraph"/>
+        <w:pStyle w:val="Lijstalinea"/>
         <w:numPr>
           <w:ilvl w:val="0"/>
           <w:numId w:val="9"/>
@@ -3813,7 +3869,7 @@
     </w:p>
     <w:p>
       <w:pPr>
-        <w:pStyle w:val="ListParagraph"/>
+        <w:pStyle w:val="Lijstalinea"/>
         <w:numPr>
           <w:ilvl w:val="0"/>
           <w:numId w:val="9"/>
@@ -3921,7 +3977,7 @@
     </w:p>
     <w:p>
       <w:pPr>
-        <w:pStyle w:val="ListParagraph"/>
+        <w:pStyle w:val="Lijstalinea"/>
         <w:numPr>
           <w:ilvl w:val="0"/>
           <w:numId w:val="9"/>
@@ -3972,7 +4028,7 @@
     </w:p>
     <w:p>
       <w:pPr>
-        <w:pStyle w:val="ListParagraph"/>
+        <w:pStyle w:val="Lijstalinea"/>
         <w:numPr>
           <w:ilvl w:val="0"/>
           <w:numId w:val="9"/>
@@ -4023,7 +4079,7 @@
     </w:p>
     <w:p>
       <w:pPr>
-        <w:pStyle w:val="ListParagraph"/>
+        <w:pStyle w:val="Lijstalinea"/>
         <w:numPr>
           <w:ilvl w:val="0"/>
           <w:numId w:val="9"/>
@@ -4071,7 +4127,7 @@
     </w:p>
     <w:p>
       <w:pPr>
-        <w:pStyle w:val="ListParagraph"/>
+        <w:pStyle w:val="Lijstalinea"/>
         <w:numPr>
           <w:ilvl w:val="0"/>
           <w:numId w:val="9"/>
@@ -4119,7 +4175,7 @@
     </w:p>
     <w:p>
       <w:pPr>
-        <w:pStyle w:val="ListParagraph"/>
+        <w:pStyle w:val="Lijstalinea"/>
         <w:numPr>
           <w:ilvl w:val="0"/>
           <w:numId w:val="9"/>
@@ -4167,7 +4223,7 @@
     </w:p>
     <w:p>
       <w:pPr>
-        <w:pStyle w:val="ListParagraph"/>
+        <w:pStyle w:val="Lijstalinea"/>
         <w:numPr>
           <w:ilvl w:val="0"/>
           <w:numId w:val="9"/>
@@ -4194,22 +4250,22 @@
     </w:p>
     <w:p>
       <w:pPr>
-        <w:pStyle w:val="Heading2"/>
+        <w:pStyle w:val="Kop2"/>
         <w:numPr>
           <w:ilvl w:val="1"/>
           <w:numId w:val="24"/>
         </w:numPr>
         <w:jc w:val="both"/>
       </w:pPr>
-      <w:bookmarkStart w:id="21" w:name="_Toc435010132"/>
-      <w:bookmarkStart w:id="22" w:name="_Toc436224361"/>
-      <w:bookmarkStart w:id="23" w:name="_Toc436833794"/>
+      <w:bookmarkStart w:id="22" w:name="_Toc435010132"/>
+      <w:bookmarkStart w:id="23" w:name="_Toc436224361"/>
+      <w:bookmarkStart w:id="24" w:name="_Toc436833794"/>
       <w:r>
         <w:t>Experimenten die moeten worden uitgevoerd</w:t>
       </w:r>
-      <w:bookmarkEnd w:id="21"/>
       <w:bookmarkEnd w:id="22"/>
       <w:bookmarkEnd w:id="23"/>
+      <w:bookmarkEnd w:id="24"/>
     </w:p>
     <w:p>
       <w:pPr>
@@ -4229,7 +4285,7 @@
     </w:p>
     <w:p>
       <w:pPr>
-        <w:pStyle w:val="Heading3"/>
+        <w:pStyle w:val="Kop3"/>
         <w:jc w:val="both"/>
       </w:pPr>
       <w:r>
@@ -4314,7 +4370,7 @@
     </w:p>
     <w:p>
       <w:pPr>
-        <w:pStyle w:val="Heading3"/>
+        <w:pStyle w:val="Kop3"/>
         <w:jc w:val="both"/>
       </w:pPr>
       <w:r>
@@ -4334,13 +4390,13 @@
     </w:p>
     <w:p>
       <w:pPr>
-        <w:pStyle w:val="Heading3"/>
-        <w:jc w:val="both"/>
-      </w:pPr>
-    </w:p>
-    <w:p>
-      <w:pPr>
-        <w:pStyle w:val="Heading3"/>
+        <w:pStyle w:val="Kop3"/>
+        <w:jc w:val="both"/>
+      </w:pPr>
+    </w:p>
+    <w:p>
+      <w:pPr>
+        <w:pStyle w:val="Kop3"/>
         <w:jc w:val="both"/>
       </w:pPr>
       <w:r>
@@ -4375,23 +4431,23 @@
     </w:p>
     <w:p>
       <w:pPr>
-        <w:pStyle w:val="Heading1"/>
+        <w:pStyle w:val="Kop1"/>
         <w:numPr>
           <w:ilvl w:val="0"/>
           <w:numId w:val="24"/>
         </w:numPr>
         <w:jc w:val="both"/>
       </w:pPr>
-      <w:bookmarkStart w:id="24" w:name="_Toc435010133"/>
-      <w:bookmarkStart w:id="25" w:name="_Toc436224362"/>
-      <w:bookmarkStart w:id="26" w:name="_Toc436833795"/>
+      <w:bookmarkStart w:id="25" w:name="_Toc435010133"/>
+      <w:bookmarkStart w:id="26" w:name="_Toc436224362"/>
+      <w:bookmarkStart w:id="27" w:name="_Toc436833795"/>
       <w:r>
         <w:lastRenderedPageBreak/>
         <w:t>Op te leveren producten</w:t>
       </w:r>
-      <w:bookmarkEnd w:id="24"/>
       <w:bookmarkEnd w:id="25"/>
       <w:bookmarkEnd w:id="26"/>
+      <w:bookmarkEnd w:id="27"/>
     </w:p>
     <w:p>
       <w:pPr>
@@ -4420,22 +4476,22 @@
     </w:p>
     <w:p>
       <w:pPr>
-        <w:pStyle w:val="Heading2"/>
+        <w:pStyle w:val="Kop2"/>
         <w:numPr>
           <w:ilvl w:val="1"/>
           <w:numId w:val="24"/>
         </w:numPr>
         <w:jc w:val="both"/>
       </w:pPr>
-      <w:bookmarkStart w:id="27" w:name="_Toc435010134"/>
-      <w:bookmarkStart w:id="28" w:name="_Toc436224363"/>
-      <w:bookmarkStart w:id="29" w:name="_Toc436833796"/>
+      <w:bookmarkStart w:id="28" w:name="_Toc435010134"/>
+      <w:bookmarkStart w:id="29" w:name="_Toc436224363"/>
+      <w:bookmarkStart w:id="30" w:name="_Toc436833796"/>
       <w:r>
         <w:t>Prioritering van op te leveren producten</w:t>
       </w:r>
-      <w:bookmarkEnd w:id="27"/>
       <w:bookmarkEnd w:id="28"/>
       <w:bookmarkEnd w:id="29"/>
+      <w:bookmarkEnd w:id="30"/>
     </w:p>
     <w:p>
       <w:pPr>
@@ -4711,7 +4767,7 @@
     </w:p>
     <w:tbl>
       <w:tblPr>
-        <w:tblStyle w:val="TableGrid"/>
+        <w:tblStyle w:val="Tabelraster"/>
         <w:tblW w:w="0" w:type="auto"/>
         <w:tblLook w:val="04A0" w:firstRow="1" w:lastRow="0" w:firstColumn="1" w:lastColumn="0" w:noHBand="0" w:noVBand="1"/>
       </w:tblPr>
@@ -4726,7 +4782,7 @@
           </w:tcPr>
           <w:p>
             <w:pPr>
-              <w:pStyle w:val="NoSpacing"/>
+              <w:pStyle w:val="Geenafstand"/>
               <w:jc w:val="both"/>
               <w:rPr>
                 <w:b/>
@@ -4746,7 +4802,7 @@
           </w:tcPr>
           <w:p>
             <w:pPr>
-              <w:pStyle w:val="NoSpacing"/>
+              <w:pStyle w:val="Geenafstand"/>
               <w:jc w:val="both"/>
               <w:rPr>
                 <w:b/>
@@ -4768,7 +4824,7 @@
           </w:tcPr>
           <w:p>
             <w:pPr>
-              <w:pStyle w:val="NoSpacing"/>
+              <w:pStyle w:val="Geenafstand"/>
               <w:jc w:val="both"/>
               <w:rPr>
                 <w:b/>
@@ -4785,7 +4841,7 @@
           </w:tcPr>
           <w:p>
             <w:pPr>
-              <w:pStyle w:val="NoSpacing"/>
+              <w:pStyle w:val="Geenafstand"/>
               <w:jc w:val="both"/>
               <w:rPr>
                 <w:b/>
@@ -4807,7 +4863,7 @@
           </w:tcPr>
           <w:p>
             <w:pPr>
-              <w:pStyle w:val="NoSpacing"/>
+              <w:pStyle w:val="Geenafstand"/>
               <w:jc w:val="both"/>
               <w:rPr>
                 <w:b/>
@@ -4824,7 +4880,7 @@
           </w:tcPr>
           <w:p>
             <w:pPr>
-              <w:pStyle w:val="NoSpacing"/>
+              <w:pStyle w:val="Geenafstand"/>
               <w:jc w:val="both"/>
               <w:rPr>
                 <w:b/>
@@ -4846,7 +4902,7 @@
           </w:tcPr>
           <w:p>
             <w:pPr>
-              <w:pStyle w:val="NoSpacing"/>
+              <w:pStyle w:val="Geenafstand"/>
               <w:jc w:val="both"/>
             </w:pPr>
             <w:r>
@@ -4860,7 +4916,7 @@
           </w:tcPr>
           <w:p>
             <w:pPr>
-              <w:pStyle w:val="NoSpacing"/>
+              <w:pStyle w:val="Geenafstand"/>
               <w:jc w:val="both"/>
               <w:rPr>
                 <w:b/>
@@ -4882,7 +4938,7 @@
           </w:tcPr>
           <w:p>
             <w:pPr>
-              <w:pStyle w:val="NoSpacing"/>
+              <w:pStyle w:val="Geenafstand"/>
               <w:jc w:val="both"/>
             </w:pPr>
             <w:r>
@@ -4896,7 +4952,7 @@
           </w:tcPr>
           <w:p>
             <w:pPr>
-              <w:pStyle w:val="NoSpacing"/>
+              <w:pStyle w:val="Geenafstand"/>
               <w:jc w:val="both"/>
               <w:rPr>
                 <w:b/>
@@ -4918,7 +4974,7 @@
           </w:tcPr>
           <w:p>
             <w:pPr>
-              <w:pStyle w:val="NoSpacing"/>
+              <w:pStyle w:val="Geenafstand"/>
               <w:jc w:val="both"/>
             </w:pPr>
             <w:r>
@@ -4932,7 +4988,7 @@
           </w:tcPr>
           <w:p>
             <w:pPr>
-              <w:pStyle w:val="NoSpacing"/>
+              <w:pStyle w:val="Geenafstand"/>
               <w:jc w:val="both"/>
               <w:rPr>
                 <w:b/>
@@ -4954,7 +5010,7 @@
           </w:tcPr>
           <w:p>
             <w:pPr>
-              <w:pStyle w:val="NoSpacing"/>
+              <w:pStyle w:val="Geenafstand"/>
               <w:jc w:val="both"/>
             </w:pPr>
             <w:r>
@@ -4968,7 +5024,7 @@
           </w:tcPr>
           <w:p>
             <w:pPr>
-              <w:pStyle w:val="NoSpacing"/>
+              <w:pStyle w:val="Geenafstand"/>
               <w:jc w:val="both"/>
               <w:rPr>
                 <w:b/>
@@ -4986,33 +5042,33 @@
     </w:tbl>
     <w:p>
       <w:pPr>
-        <w:pStyle w:val="NoSpacing"/>
-        <w:jc w:val="both"/>
-      </w:pPr>
-    </w:p>
-    <w:p>
-      <w:pPr>
-        <w:jc w:val="both"/>
-      </w:pPr>
-    </w:p>
-    <w:p>
-      <w:pPr>
-        <w:pStyle w:val="Heading2"/>
+        <w:pStyle w:val="Geenafstand"/>
+        <w:jc w:val="both"/>
+      </w:pPr>
+    </w:p>
+    <w:p>
+      <w:pPr>
+        <w:jc w:val="both"/>
+      </w:pPr>
+    </w:p>
+    <w:p>
+      <w:pPr>
+        <w:pStyle w:val="Kop2"/>
         <w:numPr>
           <w:ilvl w:val="1"/>
           <w:numId w:val="24"/>
         </w:numPr>
         <w:jc w:val="both"/>
       </w:pPr>
-      <w:bookmarkStart w:id="30" w:name="_Toc435010135"/>
-      <w:bookmarkStart w:id="31" w:name="_Toc436224364"/>
-      <w:bookmarkStart w:id="32" w:name="_Toc436833797"/>
+      <w:bookmarkStart w:id="31" w:name="_Toc435010135"/>
+      <w:bookmarkStart w:id="32" w:name="_Toc436224364"/>
+      <w:bookmarkStart w:id="33" w:name="_Toc436833797"/>
       <w:r>
         <w:t>Kwaliteitseisen waaraan de op te leveren producten moeten voldoen</w:t>
       </w:r>
-      <w:bookmarkEnd w:id="30"/>
       <w:bookmarkEnd w:id="31"/>
       <w:bookmarkEnd w:id="32"/>
+      <w:bookmarkEnd w:id="33"/>
     </w:p>
     <w:p>
       <w:pPr>
@@ -5165,41 +5221,41 @@
     </w:p>
     <w:p>
       <w:pPr>
-        <w:pStyle w:val="Heading1"/>
+        <w:pStyle w:val="Kop1"/>
         <w:numPr>
           <w:ilvl w:val="0"/>
           <w:numId w:val="24"/>
         </w:numPr>
         <w:jc w:val="both"/>
       </w:pPr>
-      <w:bookmarkStart w:id="33" w:name="_Toc435010136"/>
-      <w:bookmarkStart w:id="34" w:name="_Toc436224365"/>
-      <w:bookmarkStart w:id="35" w:name="_Toc436833798"/>
+      <w:bookmarkStart w:id="34" w:name="_Toc435010136"/>
+      <w:bookmarkStart w:id="35" w:name="_Toc436224365"/>
+      <w:bookmarkStart w:id="36" w:name="_Toc436833798"/>
       <w:r>
         <w:lastRenderedPageBreak/>
         <w:t>Methode van kwaliteitsbewaking</w:t>
       </w:r>
-      <w:bookmarkEnd w:id="33"/>
       <w:bookmarkEnd w:id="34"/>
       <w:bookmarkEnd w:id="35"/>
-    </w:p>
-    <w:p>
-      <w:pPr>
-        <w:jc w:val="both"/>
-      </w:pPr>
-    </w:p>
-    <w:p>
-      <w:pPr>
-        <w:pStyle w:val="Heading2"/>
+      <w:bookmarkEnd w:id="36"/>
+    </w:p>
+    <w:p>
+      <w:pPr>
+        <w:jc w:val="both"/>
+      </w:pPr>
+    </w:p>
+    <w:p>
+      <w:pPr>
+        <w:pStyle w:val="Kop2"/>
         <w:numPr>
           <w:ilvl w:val="1"/>
           <w:numId w:val="24"/>
         </w:numPr>
         <w:jc w:val="both"/>
       </w:pPr>
-      <w:bookmarkStart w:id="36" w:name="_Toc435010137"/>
-      <w:bookmarkStart w:id="37" w:name="_Toc436224366"/>
-      <w:bookmarkStart w:id="38" w:name="_Toc436833799"/>
+      <w:bookmarkStart w:id="37" w:name="_Toc435010137"/>
+      <w:bookmarkStart w:id="38" w:name="_Toc436224366"/>
+      <w:bookmarkStart w:id="39" w:name="_Toc436833799"/>
       <w:r>
         <w:t xml:space="preserve">Hoe </w:t>
       </w:r>
@@ -5215,9 +5271,9 @@
       <w:r>
         <w:t>?</w:t>
       </w:r>
-      <w:bookmarkEnd w:id="36"/>
       <w:bookmarkEnd w:id="37"/>
       <w:bookmarkEnd w:id="38"/>
+      <w:bookmarkEnd w:id="39"/>
     </w:p>
     <w:p>
       <w:pPr>
@@ -5356,22 +5412,22 @@
     </w:p>
     <w:p>
       <w:pPr>
-        <w:pStyle w:val="Heading2"/>
+        <w:pStyle w:val="Kop2"/>
         <w:numPr>
           <w:ilvl w:val="1"/>
           <w:numId w:val="24"/>
         </w:numPr>
         <w:jc w:val="both"/>
       </w:pPr>
-      <w:bookmarkStart w:id="39" w:name="_Toc435010138"/>
-      <w:bookmarkStart w:id="40" w:name="_Toc436224367"/>
-      <w:bookmarkStart w:id="41" w:name="_Toc436833800"/>
+      <w:bookmarkStart w:id="40" w:name="_Toc435010138"/>
+      <w:bookmarkStart w:id="41" w:name="_Toc436224367"/>
+      <w:bookmarkStart w:id="42" w:name="_Toc436833800"/>
       <w:r>
         <w:t>Tests die zullen worden uitgevoerd</w:t>
       </w:r>
-      <w:bookmarkEnd w:id="39"/>
       <w:bookmarkEnd w:id="40"/>
       <w:bookmarkEnd w:id="41"/>
+      <w:bookmarkEnd w:id="42"/>
     </w:p>
     <w:p>
       <w:pPr>
@@ -5426,47 +5482,47 @@
     </w:p>
     <w:p>
       <w:pPr>
-        <w:pStyle w:val="Heading1"/>
+        <w:pStyle w:val="Kop1"/>
         <w:numPr>
           <w:ilvl w:val="0"/>
           <w:numId w:val="24"/>
         </w:numPr>
         <w:jc w:val="both"/>
       </w:pPr>
-      <w:bookmarkStart w:id="42" w:name="_Toc435010139"/>
-      <w:bookmarkStart w:id="43" w:name="_Toc436224368"/>
-      <w:bookmarkStart w:id="44" w:name="_Toc436833801"/>
+      <w:bookmarkStart w:id="43" w:name="_Toc435010139"/>
+      <w:bookmarkStart w:id="44" w:name="_Toc436224368"/>
+      <w:bookmarkStart w:id="45" w:name="_Toc436833801"/>
       <w:r>
         <w:lastRenderedPageBreak/>
         <w:t>Projectorganisatie</w:t>
       </w:r>
-      <w:bookmarkEnd w:id="42"/>
       <w:bookmarkEnd w:id="43"/>
       <w:bookmarkEnd w:id="44"/>
-    </w:p>
-    <w:p>
-      <w:pPr>
-        <w:jc w:val="both"/>
-      </w:pPr>
-    </w:p>
-    <w:p>
-      <w:pPr>
-        <w:pStyle w:val="Heading2"/>
+      <w:bookmarkEnd w:id="45"/>
+    </w:p>
+    <w:p>
+      <w:pPr>
+        <w:jc w:val="both"/>
+      </w:pPr>
+    </w:p>
+    <w:p>
+      <w:pPr>
+        <w:pStyle w:val="Kop2"/>
         <w:numPr>
           <w:ilvl w:val="1"/>
           <w:numId w:val="24"/>
         </w:numPr>
         <w:jc w:val="both"/>
       </w:pPr>
-      <w:bookmarkStart w:id="45" w:name="_Toc435010140"/>
-      <w:bookmarkStart w:id="46" w:name="_Toc436224369"/>
-      <w:bookmarkStart w:id="47" w:name="_Toc436833802"/>
+      <w:bookmarkStart w:id="46" w:name="_Toc435010140"/>
+      <w:bookmarkStart w:id="47" w:name="_Toc436224369"/>
+      <w:bookmarkStart w:id="48" w:name="_Toc436833802"/>
       <w:r>
         <w:t>Verantwoordelijkheden van de teamleden</w:t>
       </w:r>
-      <w:bookmarkEnd w:id="45"/>
       <w:bookmarkEnd w:id="46"/>
       <w:bookmarkEnd w:id="47"/>
+      <w:bookmarkEnd w:id="48"/>
     </w:p>
     <w:p>
       <w:pPr>
@@ -5495,7 +5551,7 @@
     </w:p>
     <w:p>
       <w:pPr>
-        <w:pStyle w:val="ListParagraph"/>
+        <w:pStyle w:val="Lijstalinea"/>
         <w:numPr>
           <w:ilvl w:val="0"/>
           <w:numId w:val="10"/>
@@ -5514,7 +5570,7 @@
     </w:p>
     <w:p>
       <w:pPr>
-        <w:pStyle w:val="ListParagraph"/>
+        <w:pStyle w:val="Lijstalinea"/>
         <w:numPr>
           <w:ilvl w:val="0"/>
           <w:numId w:val="10"/>
@@ -5539,7 +5595,7 @@
     </w:p>
     <w:p>
       <w:pPr>
-        <w:pStyle w:val="ListParagraph"/>
+        <w:pStyle w:val="Lijstalinea"/>
         <w:numPr>
           <w:ilvl w:val="0"/>
           <w:numId w:val="10"/>
@@ -5564,7 +5620,7 @@
     </w:p>
     <w:p>
       <w:pPr>
-        <w:pStyle w:val="ListParagraph"/>
+        <w:pStyle w:val="Lijstalinea"/>
         <w:numPr>
           <w:ilvl w:val="0"/>
           <w:numId w:val="10"/>
@@ -5602,11 +5658,11 @@
       <w:r>
         <w:br w:type="page"/>
       </w:r>
-      <w:bookmarkStart w:id="48" w:name="_Toc436224370"/>
-    </w:p>
-    <w:p>
-      <w:pPr>
-        <w:pStyle w:val="Heading2"/>
+      <w:bookmarkStart w:id="49" w:name="_Toc436224370"/>
+    </w:p>
+    <w:p>
+      <w:pPr>
+        <w:pStyle w:val="Kop2"/>
         <w:numPr>
           <w:ilvl w:val="1"/>
           <w:numId w:val="24"/>
@@ -5693,13 +5749,7 @@
     <w:p/>
     <w:p>
       <w:r>
-        <w:t xml:space="preserve">Tijdens het maken van de solution architecture worden er al kleine testjes uitgevoerd op de hardware om te kijken welke software communicatie er mogelijk is tussen de verschillende interfaces. Zo moet er gekeken worden hoe er commands tussen het RTOS en de webinterface verwisseld worden. De resultaten van deze experimenten zullen direct invloed hebben op het ontwerpen van de solution architecture. Dit komt omdat er misschien speciale methoden </w:t>
-      </w:r>
-      <w:r>
-        <w:t>ontworpen</w:t>
-      </w:r>
-      <w:r>
-        <w:t xml:space="preserve"> en ontwikkeld moeten worden om de software vloeiend te laten communiceren. De definitieve versie van de solution architecture moet ingeleverd worden voor de kerstvakantie.</w:t>
+        <w:t>Tijdens het maken van de solution architecture worden er al kleine testjes uitgevoerd op de hardware om te kijken welke software communicatie er mogelijk is tussen de verschillende interfaces. Zo moet er gekeken worden hoe er commands tussen het RTOS en de webinterface verwisseld worden. De resultaten van deze experimenten zullen direct invloed hebben op het ontwerpen van de solution architecture. Dit komt omdat er misschien speciale methoden ontworpen en ontwikkeld moeten worden om de software vloeiend te laten communiceren. De definitieve versie van de solution architecture moet ingeleverd worden voor de kerstvakantie.</w:t>
       </w:r>
     </w:p>
     <w:p/>
@@ -5723,12 +5773,10 @@
       <w:r>
         <w:t>Als het project helemaal is afgerond zal er na inlevering van het product een evaluatie plaatsvinden. Hierin kan ieder teamlid zelfstandig zijn evaluatie van het project invullen. Deze evaluatie zal betrekking hebben op het verloop van het project in het algemeen, danwel de persoonlijke inzet van de teamleden.</w:t>
       </w:r>
-      <w:bookmarkStart w:id="49" w:name="_GoBack"/>
-      <w:bookmarkEnd w:id="49"/>
-    </w:p>
-    <w:p>
-      <w:pPr>
-        <w:pStyle w:val="NoSpacing"/>
+    </w:p>
+    <w:p>
+      <w:pPr>
+        <w:pStyle w:val="Geenafstand"/>
         <w:jc w:val="both"/>
       </w:pPr>
       <w:r>
@@ -5737,7 +5785,7 @@
     </w:p>
     <w:p>
       <w:pPr>
-        <w:pStyle w:val="Heading1"/>
+        <w:pStyle w:val="Kop1"/>
         <w:numPr>
           <w:ilvl w:val="0"/>
           <w:numId w:val="24"/>
@@ -5750,7 +5798,7 @@
         <w:lastRenderedPageBreak/>
         <w:t>Projectactiviteiten</w:t>
       </w:r>
-      <w:bookmarkEnd w:id="48"/>
+      <w:bookmarkEnd w:id="49"/>
       <w:bookmarkEnd w:id="50"/>
       <w:bookmarkEnd w:id="51"/>
     </w:p>
@@ -5761,7 +5809,7 @@
     </w:p>
     <w:p>
       <w:pPr>
-        <w:pStyle w:val="Heading2"/>
+        <w:pStyle w:val="Kop2"/>
         <w:numPr>
           <w:ilvl w:val="1"/>
           <w:numId w:val="24"/>
@@ -5783,7 +5831,7 @@
     </w:p>
     <w:tbl>
       <w:tblPr>
-        <w:tblStyle w:val="TableGrid"/>
+        <w:tblStyle w:val="Tabelraster"/>
         <w:tblW w:w="0" w:type="auto"/>
         <w:tblLook w:val="04A0" w:firstRow="1" w:lastRow="0" w:firstColumn="1" w:lastColumn="0" w:noHBand="0" w:noVBand="1"/>
       </w:tblPr>
@@ -6313,14 +6361,9 @@
                 <w:lang w:val="en-US"/>
               </w:rPr>
             </w:pPr>
-            <w:proofErr w:type="spellStart"/>
-            <w:r>
-              <w:rPr>
-                <w:lang w:val="en-US"/>
-              </w:rPr>
+            <w:r>
               <w:t>Inleveren</w:t>
             </w:r>
-            <w:proofErr w:type="spellEnd"/>
             <w:r>
               <w:rPr>
                 <w:lang w:val="en-US"/>
@@ -6349,7 +6392,7 @@
     </w:p>
     <w:p>
       <w:pPr>
-        <w:pStyle w:val="Heading2"/>
+        <w:pStyle w:val="Kop2"/>
         <w:numPr>
           <w:ilvl w:val="1"/>
           <w:numId w:val="24"/>
@@ -6379,7 +6422,7 @@
     </w:p>
     <w:p>
       <w:pPr>
-        <w:pStyle w:val="ListParagraph"/>
+        <w:pStyle w:val="Lijstalinea"/>
         <w:numPr>
           <w:ilvl w:val="0"/>
           <w:numId w:val="10"/>
@@ -6392,7 +6435,7 @@
     </w:p>
     <w:p>
       <w:pPr>
-        <w:pStyle w:val="ListParagraph"/>
+        <w:pStyle w:val="Lijstalinea"/>
         <w:numPr>
           <w:ilvl w:val="0"/>
           <w:numId w:val="10"/>
@@ -6405,7 +6448,7 @@
     </w:p>
     <w:p>
       <w:pPr>
-        <w:pStyle w:val="ListParagraph"/>
+        <w:pStyle w:val="Lijstalinea"/>
         <w:numPr>
           <w:ilvl w:val="0"/>
           <w:numId w:val="10"/>
@@ -6418,7 +6461,7 @@
     </w:p>
     <w:p>
       <w:pPr>
-        <w:pStyle w:val="ListParagraph"/>
+        <w:pStyle w:val="Lijstalinea"/>
         <w:numPr>
           <w:ilvl w:val="0"/>
           <w:numId w:val="10"/>
@@ -6431,7 +6474,7 @@
     </w:p>
     <w:p>
       <w:pPr>
-        <w:pStyle w:val="ListParagraph"/>
+        <w:pStyle w:val="Lijstalinea"/>
         <w:numPr>
           <w:ilvl w:val="0"/>
           <w:numId w:val="10"/>
@@ -6444,7 +6487,7 @@
     </w:p>
     <w:p>
       <w:pPr>
-        <w:pStyle w:val="ListParagraph"/>
+        <w:pStyle w:val="Lijstalinea"/>
         <w:numPr>
           <w:ilvl w:val="0"/>
           <w:numId w:val="10"/>
@@ -6457,7 +6500,7 @@
     </w:p>
     <w:p>
       <w:pPr>
-        <w:pStyle w:val="ListParagraph"/>
+        <w:pStyle w:val="Lijstalinea"/>
         <w:numPr>
           <w:ilvl w:val="0"/>
           <w:numId w:val="10"/>
@@ -6470,7 +6513,7 @@
     </w:p>
     <w:p>
       <w:pPr>
-        <w:pStyle w:val="ListParagraph"/>
+        <w:pStyle w:val="Lijstalinea"/>
         <w:numPr>
           <w:ilvl w:val="0"/>
           <w:numId w:val="10"/>
@@ -6492,7 +6535,7 @@
     </w:p>
     <w:p>
       <w:pPr>
-        <w:pStyle w:val="ListParagraph"/>
+        <w:pStyle w:val="Lijstalinea"/>
         <w:numPr>
           <w:ilvl w:val="0"/>
           <w:numId w:val="10"/>
@@ -6514,7 +6557,7 @@
     </w:p>
     <w:p>
       <w:pPr>
-        <w:pStyle w:val="ListParagraph"/>
+        <w:pStyle w:val="Lijstalinea"/>
         <w:numPr>
           <w:ilvl w:val="0"/>
           <w:numId w:val="10"/>
@@ -6527,7 +6570,7 @@
     </w:p>
     <w:p>
       <w:pPr>
-        <w:pStyle w:val="ListParagraph"/>
+        <w:pStyle w:val="Lijstalinea"/>
         <w:numPr>
           <w:ilvl w:val="0"/>
           <w:numId w:val="10"/>
@@ -6540,7 +6583,7 @@
     </w:p>
     <w:p>
       <w:pPr>
-        <w:pStyle w:val="ListParagraph"/>
+        <w:pStyle w:val="Lijstalinea"/>
         <w:numPr>
           <w:ilvl w:val="0"/>
           <w:numId w:val="10"/>
@@ -6553,7 +6596,7 @@
     </w:p>
     <w:p>
       <w:pPr>
-        <w:pStyle w:val="ListParagraph"/>
+        <w:pStyle w:val="Lijstalinea"/>
         <w:numPr>
           <w:ilvl w:val="0"/>
           <w:numId w:val="10"/>
@@ -6566,7 +6609,7 @@
     </w:p>
     <w:p>
       <w:pPr>
-        <w:pStyle w:val="ListParagraph"/>
+        <w:pStyle w:val="Lijstalinea"/>
         <w:numPr>
           <w:ilvl w:val="0"/>
           <w:numId w:val="10"/>
@@ -6584,7 +6627,7 @@
     </w:p>
     <w:p>
       <w:pPr>
-        <w:pStyle w:val="Heading2"/>
+        <w:pStyle w:val="Kop2"/>
         <w:numPr>
           <w:ilvl w:val="1"/>
           <w:numId w:val="24"/>
@@ -6601,7 +6644,7 @@
     </w:p>
     <w:p>
       <w:pPr>
-        <w:pStyle w:val="ListParagraph"/>
+        <w:pStyle w:val="Lijstalinea"/>
         <w:numPr>
           <w:ilvl w:val="0"/>
           <w:numId w:val="10"/>
@@ -6614,7 +6657,7 @@
     </w:p>
     <w:p>
       <w:pPr>
-        <w:pStyle w:val="ListParagraph"/>
+        <w:pStyle w:val="Lijstalinea"/>
         <w:numPr>
           <w:ilvl w:val="0"/>
           <w:numId w:val="10"/>
@@ -6627,7 +6670,7 @@
     </w:p>
     <w:p>
       <w:pPr>
-        <w:pStyle w:val="ListParagraph"/>
+        <w:pStyle w:val="Lijstalinea"/>
         <w:numPr>
           <w:ilvl w:val="0"/>
           <w:numId w:val="10"/>
@@ -6644,7 +6687,7 @@
     </w:p>
     <w:p>
       <w:pPr>
-        <w:pStyle w:val="ListParagraph"/>
+        <w:pStyle w:val="Lijstalinea"/>
         <w:numPr>
           <w:ilvl w:val="0"/>
           <w:numId w:val="10"/>
@@ -6664,7 +6707,7 @@
     </w:p>
     <w:p>
       <w:pPr>
-        <w:pStyle w:val="ListParagraph"/>
+        <w:pStyle w:val="Lijstalinea"/>
         <w:numPr>
           <w:ilvl w:val="0"/>
           <w:numId w:val="10"/>
@@ -6689,7 +6732,7 @@
     </w:p>
     <w:p>
       <w:pPr>
-        <w:pStyle w:val="ListParagraph"/>
+        <w:pStyle w:val="Lijstalinea"/>
         <w:numPr>
           <w:ilvl w:val="0"/>
           <w:numId w:val="10"/>
@@ -6702,7 +6745,7 @@
     </w:p>
     <w:p>
       <w:pPr>
-        <w:pStyle w:val="ListParagraph"/>
+        <w:pStyle w:val="Lijstalinea"/>
         <w:numPr>
           <w:ilvl w:val="0"/>
           <w:numId w:val="10"/>
@@ -6721,7 +6764,7 @@
     </w:p>
     <w:p>
       <w:pPr>
-        <w:pStyle w:val="ListParagraph"/>
+        <w:pStyle w:val="Lijstalinea"/>
         <w:numPr>
           <w:ilvl w:val="0"/>
           <w:numId w:val="10"/>
@@ -6734,7 +6777,7 @@
     </w:p>
     <w:p>
       <w:pPr>
-        <w:pStyle w:val="Heading2"/>
+        <w:pStyle w:val="Kop2"/>
         <w:jc w:val="both"/>
       </w:pPr>
     </w:p>
@@ -6754,7 +6797,7 @@
     </w:p>
     <w:p>
       <w:pPr>
-        <w:pStyle w:val="Heading1"/>
+        <w:pStyle w:val="Kop1"/>
         <w:numPr>
           <w:ilvl w:val="0"/>
           <w:numId w:val="24"/>
@@ -6784,7 +6827,7 @@
     </w:p>
     <w:p>
       <w:pPr>
-        <w:pStyle w:val="Heading2"/>
+        <w:pStyle w:val="Kop2"/>
         <w:numPr>
           <w:ilvl w:val="1"/>
           <w:numId w:val="24"/>
@@ -6800,7 +6843,7 @@
     </w:p>
     <w:p>
       <w:pPr>
-        <w:pStyle w:val="ListParagraph"/>
+        <w:pStyle w:val="Lijstalinea"/>
         <w:numPr>
           <w:ilvl w:val="0"/>
           <w:numId w:val="10"/>
@@ -6813,7 +6856,7 @@
     </w:p>
     <w:p>
       <w:pPr>
-        <w:pStyle w:val="ListParagraph"/>
+        <w:pStyle w:val="Lijstalinea"/>
         <w:numPr>
           <w:ilvl w:val="0"/>
           <w:numId w:val="10"/>
@@ -6829,7 +6872,7 @@
     </w:p>
     <w:p>
       <w:pPr>
-        <w:pStyle w:val="ListParagraph"/>
+        <w:pStyle w:val="Lijstalinea"/>
         <w:numPr>
           <w:ilvl w:val="0"/>
           <w:numId w:val="10"/>
@@ -6842,7 +6885,7 @@
     </w:p>
     <w:p>
       <w:pPr>
-        <w:pStyle w:val="ListParagraph"/>
+        <w:pStyle w:val="Lijstalinea"/>
         <w:numPr>
           <w:ilvl w:val="0"/>
           <w:numId w:val="10"/>
@@ -6855,7 +6898,7 @@
     </w:p>
     <w:p>
       <w:pPr>
-        <w:pStyle w:val="ListParagraph"/>
+        <w:pStyle w:val="Lijstalinea"/>
         <w:numPr>
           <w:ilvl w:val="0"/>
           <w:numId w:val="10"/>
@@ -6868,7 +6911,7 @@
     </w:p>
     <w:p>
       <w:pPr>
-        <w:pStyle w:val="ListParagraph"/>
+        <w:pStyle w:val="Lijstalinea"/>
         <w:numPr>
           <w:ilvl w:val="0"/>
           <w:numId w:val="10"/>
@@ -6886,7 +6929,7 @@
     </w:p>
     <w:p>
       <w:pPr>
-        <w:pStyle w:val="Heading2"/>
+        <w:pStyle w:val="Kop2"/>
         <w:numPr>
           <w:ilvl w:val="1"/>
           <w:numId w:val="24"/>
@@ -6903,7 +6946,7 @@
     </w:p>
     <w:p>
       <w:pPr>
-        <w:pStyle w:val="ListParagraph"/>
+        <w:pStyle w:val="Lijstalinea"/>
         <w:numPr>
           <w:ilvl w:val="0"/>
           <w:numId w:val="10"/>
@@ -7010,7 +7053,7 @@
     </w:p>
     <w:p>
       <w:pPr>
-        <w:pStyle w:val="ListParagraph"/>
+        <w:pStyle w:val="Lijstalinea"/>
         <w:numPr>
           <w:ilvl w:val="0"/>
           <w:numId w:val="10"/>
@@ -7030,7 +7073,7 @@
     </w:p>
     <w:p>
       <w:pPr>
-        <w:pStyle w:val="ListParagraph"/>
+        <w:pStyle w:val="Lijstalinea"/>
         <w:numPr>
           <w:ilvl w:val="0"/>
           <w:numId w:val="10"/>
@@ -7050,7 +7093,7 @@
     </w:p>
     <w:p>
       <w:pPr>
-        <w:pStyle w:val="ListParagraph"/>
+        <w:pStyle w:val="Lijstalinea"/>
         <w:numPr>
           <w:ilvl w:val="0"/>
           <w:numId w:val="10"/>
@@ -7070,7 +7113,7 @@
     </w:p>
     <w:p>
       <w:pPr>
-        <w:pStyle w:val="ListParagraph"/>
+        <w:pStyle w:val="Lijstalinea"/>
         <w:numPr>
           <w:ilvl w:val="0"/>
           <w:numId w:val="10"/>
@@ -7090,7 +7133,7 @@
     </w:p>
     <w:p>
       <w:pPr>
-        <w:pStyle w:val="ListParagraph"/>
+        <w:pStyle w:val="Lijstalinea"/>
         <w:numPr>
           <w:ilvl w:val="0"/>
           <w:numId w:val="10"/>
@@ -7109,7 +7152,7 @@
     </w:p>
     <w:p>
       <w:pPr>
-        <w:pStyle w:val="Heading1"/>
+        <w:pStyle w:val="Kop1"/>
         <w:numPr>
           <w:ilvl w:val="0"/>
           <w:numId w:val="24"/>
@@ -7199,7 +7242,7 @@
         </w:rPr>
         <w:t xml:space="preserve">die.net. (2015). Linux Documentation. from </w:t>
       </w:r>
-      <w:hyperlink r:id="rId9" w:history="1">
+      <w:hyperlink r:id="rId8" w:history="1">
         <w:r>
           <w:rPr>
             <w:rStyle w:val="Hyperlink"/>
@@ -7244,7 +7287,7 @@
         </w:rPr>
         <w:t>Raspberry_Pi_Foundation. (2015). Raspberry Pi Documentation.   Retrieved 26-11-2015, from https://</w:t>
       </w:r>
-      <w:hyperlink r:id="rId10" w:history="1">
+      <w:hyperlink r:id="rId9" w:history="1">
         <w:r>
           <w:rPr>
             <w:rStyle w:val="Hyperlink"/>
@@ -7271,7 +7314,7 @@
         </w:rPr>
         <w:t xml:space="preserve">The_Apache_Software_Foundation. (2015). The Apache Software Foundation. from </w:t>
       </w:r>
-      <w:hyperlink r:id="rId11" w:history="1">
+      <w:hyperlink r:id="rId10" w:history="1">
         <w:r>
           <w:rPr>
             <w:rStyle w:val="Hyperlink"/>
@@ -7298,7 +7341,7 @@
       <w:r>
         <w:t xml:space="preserve">Retrieved 30-11-2015, from </w:t>
       </w:r>
-      <w:hyperlink r:id="rId12" w:history="1">
+      <w:hyperlink r:id="rId11" w:history="1">
         <w:r>
           <w:rPr>
             <w:rStyle w:val="Hyperlink"/>
@@ -7347,7 +7390,7 @@
     </w:p>
     <w:p>
       <w:pPr>
-        <w:pStyle w:val="Heading1"/>
+        <w:pStyle w:val="Kop1"/>
         <w:jc w:val="both"/>
       </w:pPr>
       <w:r>
@@ -7362,7 +7405,6 @@
       <w:r>
         <w:rPr>
           <w:noProof/>
-          <w:lang w:eastAsia="ja-JP"/>
         </w:rPr>
         <w:drawing>
           <wp:inline distT="0" distB="0" distL="0" distR="0" wp14:anchorId="5152A3AA" wp14:editId="6A5D8ABF">
@@ -7377,6 +7419,52 @@
                 <pic:pic xmlns:pic="http://schemas.openxmlformats.org/drawingml/2006/picture">
                   <pic:nvPicPr>
                     <pic:cNvPr id="1" name="info screen.png"/>
+                    <pic:cNvPicPr/>
+                  </pic:nvPicPr>
+                  <pic:blipFill>
+                    <a:blip r:embed="rId12">
+                      <a:extLst>
+                        <a:ext uri="{28A0092B-C50C-407E-A947-70E740481C1C}">
+                          <a14:useLocalDpi xmlns:a14="http://schemas.microsoft.com/office/drawing/2010/main" val="0"/>
+                        </a:ext>
+                      </a:extLst>
+                    </a:blip>
+                    <a:stretch>
+                      <a:fillRect/>
+                    </a:stretch>
+                  </pic:blipFill>
+                  <pic:spPr>
+                    <a:xfrm>
+                      <a:off x="0" y="0"/>
+                      <a:ext cx="6645768" cy="3738245"/>
+                    </a:xfrm>
+                    <a:prstGeom prst="rect">
+                      <a:avLst/>
+                    </a:prstGeom>
+                  </pic:spPr>
+                </pic:pic>
+              </a:graphicData>
+            </a:graphic>
+          </wp:inline>
+        </w:drawing>
+      </w:r>
+      <w:r>
+        <w:rPr>
+          <w:noProof/>
+        </w:rPr>
+        <w:drawing>
+          <wp:inline distT="0" distB="0" distL="0" distR="0" wp14:anchorId="21A0A0FF" wp14:editId="2A4D27C9">
+            <wp:extent cx="6645768" cy="3738245"/>
+            <wp:effectExtent l="0" t="0" r="3175" b="0"/>
+            <wp:docPr id="2" name="Afbeelding 2"/>
+            <wp:cNvGraphicFramePr>
+              <a:graphicFrameLocks xmlns:a="http://schemas.openxmlformats.org/drawingml/2006/main" noChangeAspect="1"/>
+            </wp:cNvGraphicFramePr>
+            <a:graphic xmlns:a="http://schemas.openxmlformats.org/drawingml/2006/main">
+              <a:graphicData uri="http://schemas.openxmlformats.org/drawingml/2006/picture">
+                <pic:pic xmlns:pic="http://schemas.openxmlformats.org/drawingml/2006/picture">
+                  <pic:nvPicPr>
+                    <pic:cNvPr id="2" name="main screen.png"/>
                     <pic:cNvPicPr/>
                   </pic:nvPicPr>
                   <pic:blipFill>
@@ -7406,53 +7494,6 @@
           </wp:inline>
         </w:drawing>
       </w:r>
-      <w:r>
-        <w:rPr>
-          <w:noProof/>
-          <w:lang w:eastAsia="ja-JP"/>
-        </w:rPr>
-        <w:drawing>
-          <wp:inline distT="0" distB="0" distL="0" distR="0" wp14:anchorId="21A0A0FF" wp14:editId="2A4D27C9">
-            <wp:extent cx="6645768" cy="3738245"/>
-            <wp:effectExtent l="0" t="0" r="3175" b="0"/>
-            <wp:docPr id="2" name="Afbeelding 2"/>
-            <wp:cNvGraphicFramePr>
-              <a:graphicFrameLocks xmlns:a="http://schemas.openxmlformats.org/drawingml/2006/main" noChangeAspect="1"/>
-            </wp:cNvGraphicFramePr>
-            <a:graphic xmlns:a="http://schemas.openxmlformats.org/drawingml/2006/main">
-              <a:graphicData uri="http://schemas.openxmlformats.org/drawingml/2006/picture">
-                <pic:pic xmlns:pic="http://schemas.openxmlformats.org/drawingml/2006/picture">
-                  <pic:nvPicPr>
-                    <pic:cNvPr id="2" name="main screen.png"/>
-                    <pic:cNvPicPr/>
-                  </pic:nvPicPr>
-                  <pic:blipFill>
-                    <a:blip r:embed="rId14">
-                      <a:extLst>
-                        <a:ext uri="{28A0092B-C50C-407E-A947-70E740481C1C}">
-                          <a14:useLocalDpi xmlns:a14="http://schemas.microsoft.com/office/drawing/2010/main" val="0"/>
-                        </a:ext>
-                      </a:extLst>
-                    </a:blip>
-                    <a:stretch>
-                      <a:fillRect/>
-                    </a:stretch>
-                  </pic:blipFill>
-                  <pic:spPr>
-                    <a:xfrm>
-                      <a:off x="0" y="0"/>
-                      <a:ext cx="6645768" cy="3738245"/>
-                    </a:xfrm>
-                    <a:prstGeom prst="rect">
-                      <a:avLst/>
-                    </a:prstGeom>
-                  </pic:spPr>
-                </pic:pic>
-              </a:graphicData>
-            </a:graphic>
-          </wp:inline>
-        </w:drawing>
-      </w:r>
     </w:p>
     <w:p>
       <w:pPr>
@@ -7460,9 +7501,9 @@
       </w:pPr>
     </w:p>
     <w:sectPr>
-      <w:headerReference w:type="default" r:id="rId15"/>
-      <w:footerReference w:type="even" r:id="rId16"/>
-      <w:footerReference w:type="default" r:id="rId17"/>
+      <w:headerReference w:type="default" r:id="rId14"/>
+      <w:footerReference w:type="even" r:id="rId15"/>
+      <w:footerReference w:type="default" r:id="rId16"/>
       <w:pgSz w:w="11900" w:h="16840"/>
       <w:pgMar w:top="1417" w:right="1417" w:bottom="1417" w:left="1417" w:header="708" w:footer="708" w:gutter="0"/>
       <w:cols w:space="708"/>
@@ -7474,7 +7515,7 @@
 </file>
 
 <file path=word/endnotes.xml><?xml version="1.0" encoding="utf-8"?>
-<w:endnotes xmlns:wpc="http://schemas.microsoft.com/office/word/2010/wordprocessingCanvas" xmlns:mc="http://schemas.openxmlformats.org/markup-compatibility/2006" xmlns:o="urn:schemas-microsoft-com:office:office" xmlns:r="http://schemas.openxmlformats.org/officeDocument/2006/relationships" xmlns:m="http://schemas.openxmlformats.org/officeDocument/2006/math" xmlns:v="urn:schemas-microsoft-com:vml" xmlns:wp14="http://schemas.microsoft.com/office/word/2010/wordprocessingDrawing" xmlns:wp="http://schemas.openxmlformats.org/drawingml/2006/wordprocessingDrawing" xmlns:w10="urn:schemas-microsoft-com:office:word" xmlns:w="http://schemas.openxmlformats.org/wordprocessingml/2006/main" xmlns:w14="http://schemas.microsoft.com/office/word/2010/wordml" xmlns:wpg="http://schemas.microsoft.com/office/word/2010/wordprocessingGroup" xmlns:wpi="http://schemas.microsoft.com/office/word/2010/wordprocessingInk" xmlns:wne="http://schemas.microsoft.com/office/word/2006/wordml" xmlns:wps="http://schemas.microsoft.com/office/word/2010/wordprocessingShape" mc:Ignorable="w14 wp14">
+<w:endnotes xmlns:wpc="http://schemas.microsoft.com/office/word/2010/wordprocessingCanvas" xmlns:mc="http://schemas.openxmlformats.org/markup-compatibility/2006" xmlns:o="urn:schemas-microsoft-com:office:office" xmlns:r="http://schemas.openxmlformats.org/officeDocument/2006/relationships" xmlns:m="http://schemas.openxmlformats.org/officeDocument/2006/math" xmlns:v="urn:schemas-microsoft-com:vml" xmlns:wp14="http://schemas.microsoft.com/office/word/2010/wordprocessingDrawing" xmlns:wp="http://schemas.openxmlformats.org/drawingml/2006/wordprocessingDrawing" xmlns:w10="urn:schemas-microsoft-com:office:word" xmlns:w="http://schemas.openxmlformats.org/wordprocessingml/2006/main" xmlns:w14="http://schemas.microsoft.com/office/word/2010/wordml" xmlns:w15="http://schemas.microsoft.com/office/word/2012/wordml" xmlns:wpg="http://schemas.microsoft.com/office/word/2010/wordprocessingGroup" xmlns:wpi="http://schemas.microsoft.com/office/word/2010/wordprocessingInk" xmlns:wne="http://schemas.microsoft.com/office/word/2006/wordml" xmlns:wps="http://schemas.microsoft.com/office/word/2010/wordprocessingShape" mc:Ignorable="w14 w15 wp14">
   <w:endnote w:type="separator" w:id="-1">
     <w:p>
       <w:r>
@@ -7496,93 +7537,93 @@
 </file>
 
 <file path=word/footer1.xml><?xml version="1.0" encoding="utf-8"?>
-<w:ftr xmlns:wpc="http://schemas.microsoft.com/office/word/2010/wordprocessingCanvas" xmlns:mc="http://schemas.openxmlformats.org/markup-compatibility/2006" xmlns:o="urn:schemas-microsoft-com:office:office" xmlns:r="http://schemas.openxmlformats.org/officeDocument/2006/relationships" xmlns:m="http://schemas.openxmlformats.org/officeDocument/2006/math" xmlns:v="urn:schemas-microsoft-com:vml" xmlns:wp14="http://schemas.microsoft.com/office/word/2010/wordprocessingDrawing" xmlns:wp="http://schemas.openxmlformats.org/drawingml/2006/wordprocessingDrawing" xmlns:w10="urn:schemas-microsoft-com:office:word" xmlns:w="http://schemas.openxmlformats.org/wordprocessingml/2006/main" xmlns:w14="http://schemas.microsoft.com/office/word/2010/wordml" xmlns:wpg="http://schemas.microsoft.com/office/word/2010/wordprocessingGroup" xmlns:wpi="http://schemas.microsoft.com/office/word/2010/wordprocessingInk" xmlns:wne="http://schemas.microsoft.com/office/word/2006/wordml" xmlns:wps="http://schemas.microsoft.com/office/word/2010/wordprocessingShape" mc:Ignorable="w14 wp14">
+<w:ftr xmlns:wpc="http://schemas.microsoft.com/office/word/2010/wordprocessingCanvas" xmlns:mc="http://schemas.openxmlformats.org/markup-compatibility/2006" xmlns:o="urn:schemas-microsoft-com:office:office" xmlns:r="http://schemas.openxmlformats.org/officeDocument/2006/relationships" xmlns:m="http://schemas.openxmlformats.org/officeDocument/2006/math" xmlns:v="urn:schemas-microsoft-com:vml" xmlns:wp14="http://schemas.microsoft.com/office/word/2010/wordprocessingDrawing" xmlns:wp="http://schemas.openxmlformats.org/drawingml/2006/wordprocessingDrawing" xmlns:w10="urn:schemas-microsoft-com:office:word" xmlns:w="http://schemas.openxmlformats.org/wordprocessingml/2006/main" xmlns:w14="http://schemas.microsoft.com/office/word/2010/wordml" xmlns:w15="http://schemas.microsoft.com/office/word/2012/wordml" xmlns:wpg="http://schemas.microsoft.com/office/word/2010/wordprocessingGroup" xmlns:wpi="http://schemas.microsoft.com/office/word/2010/wordprocessingInk" xmlns:wne="http://schemas.microsoft.com/office/word/2006/wordml" xmlns:wps="http://schemas.microsoft.com/office/word/2010/wordprocessingShape" mc:Ignorable="w14 w15 wp14">
   <w:p>
     <w:pPr>
-      <w:pStyle w:val="Footer"/>
-      <w:rPr>
-        <w:rStyle w:val="PageNumber"/>
+      <w:pStyle w:val="Voettekst"/>
+      <w:rPr>
+        <w:rStyle w:val="Paginanummer"/>
       </w:rPr>
     </w:pPr>
     <w:r>
       <w:rPr>
-        <w:rStyle w:val="PageNumber"/>
+        <w:rStyle w:val="Paginanummer"/>
       </w:rPr>
       <w:fldChar w:fldCharType="begin"/>
     </w:r>
     <w:r>
       <w:rPr>
-        <w:rStyle w:val="PageNumber"/>
+        <w:rStyle w:val="Paginanummer"/>
       </w:rPr>
       <w:instrText xml:space="preserve">PAGE  </w:instrText>
     </w:r>
     <w:r>
       <w:rPr>
-        <w:rStyle w:val="PageNumber"/>
+        <w:rStyle w:val="Paginanummer"/>
       </w:rPr>
       <w:fldChar w:fldCharType="end"/>
     </w:r>
   </w:p>
   <w:p>
     <w:pPr>
-      <w:pStyle w:val="Footer"/>
+      <w:pStyle w:val="Voettekst"/>
     </w:pPr>
   </w:p>
 </w:ftr>
 </file>
 
 <file path=word/footer2.xml><?xml version="1.0" encoding="utf-8"?>
-<w:ftr xmlns:wpc="http://schemas.microsoft.com/office/word/2010/wordprocessingCanvas" xmlns:mc="http://schemas.openxmlformats.org/markup-compatibility/2006" xmlns:o="urn:schemas-microsoft-com:office:office" xmlns:r="http://schemas.openxmlformats.org/officeDocument/2006/relationships" xmlns:m="http://schemas.openxmlformats.org/officeDocument/2006/math" xmlns:v="urn:schemas-microsoft-com:vml" xmlns:wp14="http://schemas.microsoft.com/office/word/2010/wordprocessingDrawing" xmlns:wp="http://schemas.openxmlformats.org/drawingml/2006/wordprocessingDrawing" xmlns:w10="urn:schemas-microsoft-com:office:word" xmlns:w="http://schemas.openxmlformats.org/wordprocessingml/2006/main" xmlns:w14="http://schemas.microsoft.com/office/word/2010/wordml" xmlns:wpg="http://schemas.microsoft.com/office/word/2010/wordprocessingGroup" xmlns:wpi="http://schemas.microsoft.com/office/word/2010/wordprocessingInk" xmlns:wne="http://schemas.microsoft.com/office/word/2006/wordml" xmlns:wps="http://schemas.microsoft.com/office/word/2010/wordprocessingShape" mc:Ignorable="w14 wp14">
+<w:ftr xmlns:wpc="http://schemas.microsoft.com/office/word/2010/wordprocessingCanvas" xmlns:mc="http://schemas.openxmlformats.org/markup-compatibility/2006" xmlns:o="urn:schemas-microsoft-com:office:office" xmlns:r="http://schemas.openxmlformats.org/officeDocument/2006/relationships" xmlns:m="http://schemas.openxmlformats.org/officeDocument/2006/math" xmlns:v="urn:schemas-microsoft-com:vml" xmlns:wp14="http://schemas.microsoft.com/office/word/2010/wordprocessingDrawing" xmlns:wp="http://schemas.openxmlformats.org/drawingml/2006/wordprocessingDrawing" xmlns:w10="urn:schemas-microsoft-com:office:word" xmlns:w="http://schemas.openxmlformats.org/wordprocessingml/2006/main" xmlns:w14="http://schemas.microsoft.com/office/word/2010/wordml" xmlns:w15="http://schemas.microsoft.com/office/word/2012/wordml" xmlns:wpg="http://schemas.microsoft.com/office/word/2010/wordprocessingGroup" xmlns:wpi="http://schemas.microsoft.com/office/word/2010/wordprocessingInk" xmlns:wne="http://schemas.microsoft.com/office/word/2006/wordml" xmlns:wps="http://schemas.microsoft.com/office/word/2010/wordprocessingShape" mc:Ignorable="w14 w15 wp14">
   <w:p>
     <w:pPr>
-      <w:pStyle w:val="Footer"/>
+      <w:pStyle w:val="Voettekst"/>
       <w:jc w:val="right"/>
       <w:rPr>
-        <w:rStyle w:val="PageNumber"/>
+        <w:rStyle w:val="Paginanummer"/>
       </w:rPr>
     </w:pPr>
     <w:r>
       <w:rPr>
-        <w:rStyle w:val="PageNumber"/>
+        <w:rStyle w:val="Paginanummer"/>
       </w:rPr>
       <w:fldChar w:fldCharType="begin"/>
     </w:r>
     <w:r>
       <w:rPr>
-        <w:rStyle w:val="PageNumber"/>
+        <w:rStyle w:val="Paginanummer"/>
       </w:rPr>
       <w:instrText xml:space="preserve">PAGE  </w:instrText>
     </w:r>
     <w:r>
       <w:rPr>
-        <w:rStyle w:val="PageNumber"/>
+        <w:rStyle w:val="Paginanummer"/>
       </w:rPr>
       <w:fldChar w:fldCharType="separate"/>
     </w:r>
     <w:r>
       <w:rPr>
-        <w:rStyle w:val="PageNumber"/>
+        <w:rStyle w:val="Paginanummer"/>
         <w:noProof/>
       </w:rPr>
-      <w:t>14</w:t>
+      <w:t>5</w:t>
     </w:r>
     <w:r>
       <w:rPr>
-        <w:rStyle w:val="PageNumber"/>
+        <w:rStyle w:val="Paginanummer"/>
       </w:rPr>
       <w:fldChar w:fldCharType="end"/>
     </w:r>
   </w:p>
   <w:p>
     <w:pPr>
-      <w:pStyle w:val="Footer"/>
+      <w:pStyle w:val="Voettekst"/>
     </w:pPr>
   </w:p>
 </w:ftr>
 </file>
 
 <file path=word/footnotes.xml><?xml version="1.0" encoding="utf-8"?>
-<w:footnotes xmlns:wpc="http://schemas.microsoft.com/office/word/2010/wordprocessingCanvas" xmlns:mc="http://schemas.openxmlformats.org/markup-compatibility/2006" xmlns:o="urn:schemas-microsoft-com:office:office" xmlns:r="http://schemas.openxmlformats.org/officeDocument/2006/relationships" xmlns:m="http://schemas.openxmlformats.org/officeDocument/2006/math" xmlns:v="urn:schemas-microsoft-com:vml" xmlns:wp14="http://schemas.microsoft.com/office/word/2010/wordprocessingDrawing" xmlns:wp="http://schemas.openxmlformats.org/drawingml/2006/wordprocessingDrawing" xmlns:w10="urn:schemas-microsoft-com:office:word" xmlns:w="http://schemas.openxmlformats.org/wordprocessingml/2006/main" xmlns:w14="http://schemas.microsoft.com/office/word/2010/wordml" xmlns:wpg="http://schemas.microsoft.com/office/word/2010/wordprocessingGroup" xmlns:wpi="http://schemas.microsoft.com/office/word/2010/wordprocessingInk" xmlns:wne="http://schemas.microsoft.com/office/word/2006/wordml" xmlns:wps="http://schemas.microsoft.com/office/word/2010/wordprocessingShape" mc:Ignorable="w14 wp14">
+<w:footnotes xmlns:wpc="http://schemas.microsoft.com/office/word/2010/wordprocessingCanvas" xmlns:mc="http://schemas.openxmlformats.org/markup-compatibility/2006" xmlns:o="urn:schemas-microsoft-com:office:office" xmlns:r="http://schemas.openxmlformats.org/officeDocument/2006/relationships" xmlns:m="http://schemas.openxmlformats.org/officeDocument/2006/math" xmlns:v="urn:schemas-microsoft-com:vml" xmlns:wp14="http://schemas.microsoft.com/office/word/2010/wordprocessingDrawing" xmlns:wp="http://schemas.openxmlformats.org/drawingml/2006/wordprocessingDrawing" xmlns:w10="urn:schemas-microsoft-com:office:word" xmlns:w="http://schemas.openxmlformats.org/wordprocessingml/2006/main" xmlns:w14="http://schemas.microsoft.com/office/word/2010/wordml" xmlns:w15="http://schemas.microsoft.com/office/word/2012/wordml" xmlns:wpg="http://schemas.microsoft.com/office/word/2010/wordprocessingGroup" xmlns:wpi="http://schemas.microsoft.com/office/word/2010/wordprocessingInk" xmlns:wne="http://schemas.microsoft.com/office/word/2006/wordml" xmlns:wps="http://schemas.microsoft.com/office/word/2010/wordprocessingShape" mc:Ignorable="w14 w15 wp14">
   <w:footnote w:type="separator" w:id="-1">
     <w:p>
       <w:r>
@@ -7604,18 +7645,18 @@
 </file>
 
 <file path=word/header1.xml><?xml version="1.0" encoding="utf-8"?>
-<w:hdr xmlns:wpc="http://schemas.microsoft.com/office/word/2010/wordprocessingCanvas" xmlns:mc="http://schemas.openxmlformats.org/markup-compatibility/2006" xmlns:o="urn:schemas-microsoft-com:office:office" xmlns:r="http://schemas.openxmlformats.org/officeDocument/2006/relationships" xmlns:m="http://schemas.openxmlformats.org/officeDocument/2006/math" xmlns:v="urn:schemas-microsoft-com:vml" xmlns:wp14="http://schemas.microsoft.com/office/word/2010/wordprocessingDrawing" xmlns:wp="http://schemas.openxmlformats.org/drawingml/2006/wordprocessingDrawing" xmlns:w10="urn:schemas-microsoft-com:office:word" xmlns:w="http://schemas.openxmlformats.org/wordprocessingml/2006/main" xmlns:w14="http://schemas.microsoft.com/office/word/2010/wordml" xmlns:wpg="http://schemas.microsoft.com/office/word/2010/wordprocessingGroup" xmlns:wpi="http://schemas.microsoft.com/office/word/2010/wordprocessingInk" xmlns:wne="http://schemas.microsoft.com/office/word/2006/wordml" xmlns:wps="http://schemas.microsoft.com/office/word/2010/wordprocessingShape" mc:Ignorable="w14 wp14">
+<w:hdr xmlns:wpc="http://schemas.microsoft.com/office/word/2010/wordprocessingCanvas" xmlns:mc="http://schemas.openxmlformats.org/markup-compatibility/2006" xmlns:o="urn:schemas-microsoft-com:office:office" xmlns:r="http://schemas.openxmlformats.org/officeDocument/2006/relationships" xmlns:m="http://schemas.openxmlformats.org/officeDocument/2006/math" xmlns:v="urn:schemas-microsoft-com:vml" xmlns:wp14="http://schemas.microsoft.com/office/word/2010/wordprocessingDrawing" xmlns:wp="http://schemas.openxmlformats.org/drawingml/2006/wordprocessingDrawing" xmlns:w10="urn:schemas-microsoft-com:office:word" xmlns:w="http://schemas.openxmlformats.org/wordprocessingml/2006/main" xmlns:w14="http://schemas.microsoft.com/office/word/2010/wordml" xmlns:w15="http://schemas.microsoft.com/office/word/2012/wordml" xmlns:wpg="http://schemas.microsoft.com/office/word/2010/wordprocessingGroup" xmlns:wpi="http://schemas.microsoft.com/office/word/2010/wordprocessingInk" xmlns:wne="http://schemas.microsoft.com/office/word/2006/wordml" xmlns:wps="http://schemas.microsoft.com/office/word/2010/wordprocessingShape" mc:Ignorable="w14 w15 wp14">
   <w:p>
     <w:pPr>
-      <w:pStyle w:val="Header"/>
+      <w:pStyle w:val="Koptekst"/>
     </w:pPr>
   </w:p>
 </w:hdr>
 </file>
 
 <file path=word/numbering.xml><?xml version="1.0" encoding="utf-8"?>
-<w:numbering xmlns:wpc="http://schemas.microsoft.com/office/word/2010/wordprocessingCanvas" xmlns:mc="http://schemas.openxmlformats.org/markup-compatibility/2006" xmlns:o="urn:schemas-microsoft-com:office:office" xmlns:r="http://schemas.openxmlformats.org/officeDocument/2006/relationships" xmlns:m="http://schemas.openxmlformats.org/officeDocument/2006/math" xmlns:v="urn:schemas-microsoft-com:vml" xmlns:wp14="http://schemas.microsoft.com/office/word/2010/wordprocessingDrawing" xmlns:wp="http://schemas.openxmlformats.org/drawingml/2006/wordprocessingDrawing" xmlns:w10="urn:schemas-microsoft-com:office:word" xmlns:w="http://schemas.openxmlformats.org/wordprocessingml/2006/main" xmlns:w14="http://schemas.microsoft.com/office/word/2010/wordml" xmlns:wpg="http://schemas.microsoft.com/office/word/2010/wordprocessingGroup" xmlns:wpi="http://schemas.microsoft.com/office/word/2010/wordprocessingInk" xmlns:wne="http://schemas.microsoft.com/office/word/2006/wordml" xmlns:wps="http://schemas.microsoft.com/office/word/2010/wordprocessingShape" mc:Ignorable="w14 wp14">
-  <w:abstractNum w:abstractNumId="0">
+<w:numbering xmlns:wpc="http://schemas.microsoft.com/office/word/2010/wordprocessingCanvas" xmlns:mc="http://schemas.openxmlformats.org/markup-compatibility/2006" xmlns:o="urn:schemas-microsoft-com:office:office" xmlns:r="http://schemas.openxmlformats.org/officeDocument/2006/relationships" xmlns:m="http://schemas.openxmlformats.org/officeDocument/2006/math" xmlns:v="urn:schemas-microsoft-com:vml" xmlns:wp14="http://schemas.microsoft.com/office/word/2010/wordprocessingDrawing" xmlns:wp="http://schemas.openxmlformats.org/drawingml/2006/wordprocessingDrawing" xmlns:w10="urn:schemas-microsoft-com:office:word" xmlns:w="http://schemas.openxmlformats.org/wordprocessingml/2006/main" xmlns:w14="http://schemas.microsoft.com/office/word/2010/wordml" xmlns:w15="http://schemas.microsoft.com/office/word/2012/wordml" xmlns:wpg="http://schemas.microsoft.com/office/word/2010/wordprocessingGroup" xmlns:wpi="http://schemas.microsoft.com/office/word/2010/wordprocessingInk" xmlns:wne="http://schemas.microsoft.com/office/word/2006/wordml" xmlns:wps="http://schemas.microsoft.com/office/word/2010/wordprocessingShape" mc:Ignorable="w14 w15 wp14">
+  <w:abstractNum w:abstractNumId="0" w15:restartNumberingAfterBreak="0">
     <w:nsid w:val="01362302"/>
     <w:multiLevelType w:val="hybridMultilevel"/>
     <w:tmpl w:val="BCE072EC"/>
@@ -7701,7 +7742,7 @@
       </w:pPr>
     </w:lvl>
   </w:abstractNum>
-  <w:abstractNum w:abstractNumId="1">
+  <w:abstractNum w:abstractNumId="1" w15:restartNumberingAfterBreak="0">
     <w:nsid w:val="03601E95"/>
     <w:multiLevelType w:val="multilevel"/>
     <w:tmpl w:val="90FECB78"/>
@@ -7814,7 +7855,7 @@
       </w:rPr>
     </w:lvl>
   </w:abstractNum>
-  <w:abstractNum w:abstractNumId="2">
+  <w:abstractNum w:abstractNumId="2" w15:restartNumberingAfterBreak="0">
     <w:nsid w:val="05E96193"/>
     <w:multiLevelType w:val="multilevel"/>
     <w:tmpl w:val="90FECB78"/>
@@ -7927,7 +7968,7 @@
       </w:rPr>
     </w:lvl>
   </w:abstractNum>
-  <w:abstractNum w:abstractNumId="3">
+  <w:abstractNum w:abstractNumId="3" w15:restartNumberingAfterBreak="0">
     <w:nsid w:val="08C17D47"/>
     <w:multiLevelType w:val="multilevel"/>
     <w:tmpl w:val="0413001F"/>
@@ -8013,7 +8054,7 @@
       </w:pPr>
     </w:lvl>
   </w:abstractNum>
-  <w:abstractNum w:abstractNumId="4">
+  <w:abstractNum w:abstractNumId="4" w15:restartNumberingAfterBreak="0">
     <w:nsid w:val="09A23B02"/>
     <w:multiLevelType w:val="multilevel"/>
     <w:tmpl w:val="90FECB78"/>
@@ -8126,7 +8167,7 @@
       </w:rPr>
     </w:lvl>
   </w:abstractNum>
-  <w:abstractNum w:abstractNumId="5">
+  <w:abstractNum w:abstractNumId="5" w15:restartNumberingAfterBreak="0">
     <w:nsid w:val="0BBA10D2"/>
     <w:multiLevelType w:val="multilevel"/>
     <w:tmpl w:val="0413001F"/>
@@ -8212,7 +8253,7 @@
       </w:pPr>
     </w:lvl>
   </w:abstractNum>
-  <w:abstractNum w:abstractNumId="6">
+  <w:abstractNum w:abstractNumId="6" w15:restartNumberingAfterBreak="0">
     <w:nsid w:val="0CD449B5"/>
     <w:multiLevelType w:val="multilevel"/>
     <w:tmpl w:val="90FECB78"/>
@@ -8325,7 +8366,7 @@
       </w:rPr>
     </w:lvl>
   </w:abstractNum>
-  <w:abstractNum w:abstractNumId="7">
+  <w:abstractNum w:abstractNumId="7" w15:restartNumberingAfterBreak="0">
     <w:nsid w:val="0D244F80"/>
     <w:multiLevelType w:val="hybridMultilevel"/>
     <w:tmpl w:val="2E9462D2"/>
@@ -8437,7 +8478,7 @@
       </w:rPr>
     </w:lvl>
   </w:abstractNum>
-  <w:abstractNum w:abstractNumId="8">
+  <w:abstractNum w:abstractNumId="8" w15:restartNumberingAfterBreak="0">
     <w:nsid w:val="0D524127"/>
     <w:multiLevelType w:val="hybridMultilevel"/>
     <w:tmpl w:val="75EA06D0"/>
@@ -8523,7 +8564,7 @@
       </w:pPr>
     </w:lvl>
   </w:abstractNum>
-  <w:abstractNum w:abstractNumId="9">
+  <w:abstractNum w:abstractNumId="9" w15:restartNumberingAfterBreak="0">
     <w:nsid w:val="0D744A40"/>
     <w:multiLevelType w:val="multilevel"/>
     <w:tmpl w:val="90FECB78"/>
@@ -8636,7 +8677,7 @@
       </w:rPr>
     </w:lvl>
   </w:abstractNum>
-  <w:abstractNum w:abstractNumId="10">
+  <w:abstractNum w:abstractNumId="10" w15:restartNumberingAfterBreak="0">
     <w:nsid w:val="0D7B4C8A"/>
     <w:multiLevelType w:val="hybridMultilevel"/>
     <w:tmpl w:val="CB307E1E"/>
@@ -8725,7 +8766,7 @@
       </w:pPr>
     </w:lvl>
   </w:abstractNum>
-  <w:abstractNum w:abstractNumId="11">
+  <w:abstractNum w:abstractNumId="11" w15:restartNumberingAfterBreak="0">
     <w:nsid w:val="1C360759"/>
     <w:multiLevelType w:val="hybridMultilevel"/>
     <w:tmpl w:val="45BCAC40"/>
@@ -8838,7 +8879,7 @@
       </w:rPr>
     </w:lvl>
   </w:abstractNum>
-  <w:abstractNum w:abstractNumId="12">
+  <w:abstractNum w:abstractNumId="12" w15:restartNumberingAfterBreak="0">
     <w:nsid w:val="1F7E5B02"/>
     <w:multiLevelType w:val="multilevel"/>
     <w:tmpl w:val="90FECB78"/>
@@ -8951,7 +8992,7 @@
       </w:rPr>
     </w:lvl>
   </w:abstractNum>
-  <w:abstractNum w:abstractNumId="13">
+  <w:abstractNum w:abstractNumId="13" w15:restartNumberingAfterBreak="0">
     <w:nsid w:val="27E7790E"/>
     <w:multiLevelType w:val="hybridMultilevel"/>
     <w:tmpl w:val="E53AA3CA"/>
@@ -9040,7 +9081,7 @@
       </w:pPr>
     </w:lvl>
   </w:abstractNum>
-  <w:abstractNum w:abstractNumId="14">
+  <w:abstractNum w:abstractNumId="14" w15:restartNumberingAfterBreak="0">
     <w:nsid w:val="28190875"/>
     <w:multiLevelType w:val="hybridMultilevel"/>
     <w:tmpl w:val="614AEFF0"/>
@@ -9126,7 +9167,7 @@
       </w:pPr>
     </w:lvl>
   </w:abstractNum>
-  <w:abstractNum w:abstractNumId="15">
+  <w:abstractNum w:abstractNumId="15" w15:restartNumberingAfterBreak="0">
     <w:nsid w:val="329D76FB"/>
     <w:multiLevelType w:val="multilevel"/>
     <w:tmpl w:val="0413001F"/>
@@ -9212,7 +9253,93 @@
       </w:pPr>
     </w:lvl>
   </w:abstractNum>
-  <w:abstractNum w:abstractNumId="16">
+  <w:abstractNum w:abstractNumId="16" w15:restartNumberingAfterBreak="0">
+    <w:nsid w:val="3B4A486D"/>
+    <w:multiLevelType w:val="hybridMultilevel"/>
+    <w:tmpl w:val="A38EF644"/>
+    <w:lvl w:ilvl="0" w:tplc="0413000F">
+      <w:start w:val="1"/>
+      <w:numFmt w:val="decimal"/>
+      <w:lvlText w:val="%1."/>
+      <w:lvlJc w:val="left"/>
+      <w:pPr>
+        <w:ind w:left="720" w:hanging="360"/>
+      </w:pPr>
+    </w:lvl>
+    <w:lvl w:ilvl="1" w:tplc="04130019" w:tentative="1">
+      <w:start w:val="1"/>
+      <w:numFmt w:val="lowerLetter"/>
+      <w:lvlText w:val="%2."/>
+      <w:lvlJc w:val="left"/>
+      <w:pPr>
+        <w:ind w:left="1440" w:hanging="360"/>
+      </w:pPr>
+    </w:lvl>
+    <w:lvl w:ilvl="2" w:tplc="0413001B" w:tentative="1">
+      <w:start w:val="1"/>
+      <w:numFmt w:val="lowerRoman"/>
+      <w:lvlText w:val="%3."/>
+      <w:lvlJc w:val="right"/>
+      <w:pPr>
+        <w:ind w:left="2160" w:hanging="180"/>
+      </w:pPr>
+    </w:lvl>
+    <w:lvl w:ilvl="3" w:tplc="0413000F" w:tentative="1">
+      <w:start w:val="1"/>
+      <w:numFmt w:val="decimal"/>
+      <w:lvlText w:val="%4."/>
+      <w:lvlJc w:val="left"/>
+      <w:pPr>
+        <w:ind w:left="2880" w:hanging="360"/>
+      </w:pPr>
+    </w:lvl>
+    <w:lvl w:ilvl="4" w:tplc="04130019" w:tentative="1">
+      <w:start w:val="1"/>
+      <w:numFmt w:val="lowerLetter"/>
+      <w:lvlText w:val="%5."/>
+      <w:lvlJc w:val="left"/>
+      <w:pPr>
+        <w:ind w:left="3600" w:hanging="360"/>
+      </w:pPr>
+    </w:lvl>
+    <w:lvl w:ilvl="5" w:tplc="0413001B" w:tentative="1">
+      <w:start w:val="1"/>
+      <w:numFmt w:val="lowerRoman"/>
+      <w:lvlText w:val="%6."/>
+      <w:lvlJc w:val="right"/>
+      <w:pPr>
+        <w:ind w:left="4320" w:hanging="180"/>
+      </w:pPr>
+    </w:lvl>
+    <w:lvl w:ilvl="6" w:tplc="0413000F" w:tentative="1">
+      <w:start w:val="1"/>
+      <w:numFmt w:val="decimal"/>
+      <w:lvlText w:val="%7."/>
+      <w:lvlJc w:val="left"/>
+      <w:pPr>
+        <w:ind w:left="5040" w:hanging="360"/>
+      </w:pPr>
+    </w:lvl>
+    <w:lvl w:ilvl="7" w:tplc="04130019" w:tentative="1">
+      <w:start w:val="1"/>
+      <w:numFmt w:val="lowerLetter"/>
+      <w:lvlText w:val="%8."/>
+      <w:lvlJc w:val="left"/>
+      <w:pPr>
+        <w:ind w:left="5760" w:hanging="360"/>
+      </w:pPr>
+    </w:lvl>
+    <w:lvl w:ilvl="8" w:tplc="0413001B" w:tentative="1">
+      <w:start w:val="1"/>
+      <w:numFmt w:val="lowerRoman"/>
+      <w:lvlText w:val="%9."/>
+      <w:lvlJc w:val="right"/>
+      <w:pPr>
+        <w:ind w:left="6480" w:hanging="180"/>
+      </w:pPr>
+    </w:lvl>
+  </w:abstractNum>
+  <w:abstractNum w:abstractNumId="17" w15:restartNumberingAfterBreak="0">
     <w:nsid w:val="40B516F6"/>
     <w:multiLevelType w:val="hybridMultilevel"/>
     <w:tmpl w:val="2410CE4E"/>
@@ -9298,7 +9425,7 @@
       </w:pPr>
     </w:lvl>
   </w:abstractNum>
-  <w:abstractNum w:abstractNumId="17">
+  <w:abstractNum w:abstractNumId="18" w15:restartNumberingAfterBreak="0">
     <w:nsid w:val="498A71B3"/>
     <w:multiLevelType w:val="hybridMultilevel"/>
     <w:tmpl w:val="47BEBF66"/>
@@ -9411,7 +9538,7 @@
       </w:rPr>
     </w:lvl>
   </w:abstractNum>
-  <w:abstractNum w:abstractNumId="18">
+  <w:abstractNum w:abstractNumId="19" w15:restartNumberingAfterBreak="0">
     <w:nsid w:val="4B4A2157"/>
     <w:multiLevelType w:val="multilevel"/>
     <w:tmpl w:val="68064468"/>
@@ -9524,7 +9651,7 @@
       </w:rPr>
     </w:lvl>
   </w:abstractNum>
-  <w:abstractNum w:abstractNumId="19">
+  <w:abstractNum w:abstractNumId="20" w15:restartNumberingAfterBreak="0">
     <w:nsid w:val="51B67E0C"/>
     <w:multiLevelType w:val="hybridMultilevel"/>
     <w:tmpl w:val="E092C9F2"/>
@@ -9610,7 +9737,7 @@
       </w:pPr>
     </w:lvl>
   </w:abstractNum>
-  <w:abstractNum w:abstractNumId="20">
+  <w:abstractNum w:abstractNumId="21" w15:restartNumberingAfterBreak="0">
     <w:nsid w:val="54726D34"/>
     <w:multiLevelType w:val="hybridMultilevel"/>
     <w:tmpl w:val="C9962F36"/>
@@ -9722,7 +9849,7 @@
       </w:rPr>
     </w:lvl>
   </w:abstractNum>
-  <w:abstractNum w:abstractNumId="21">
+  <w:abstractNum w:abstractNumId="22" w15:restartNumberingAfterBreak="0">
     <w:nsid w:val="56FE1EF5"/>
     <w:multiLevelType w:val="multilevel"/>
     <w:tmpl w:val="B1A6CACC"/>
@@ -9835,7 +9962,7 @@
       </w:rPr>
     </w:lvl>
   </w:abstractNum>
-  <w:abstractNum w:abstractNumId="22">
+  <w:abstractNum w:abstractNumId="23" w15:restartNumberingAfterBreak="0">
     <w:nsid w:val="57DA202E"/>
     <w:multiLevelType w:val="hybridMultilevel"/>
     <w:tmpl w:val="4E00BDC0"/>
@@ -9924,7 +10051,7 @@
       </w:pPr>
     </w:lvl>
   </w:abstractNum>
-  <w:abstractNum w:abstractNumId="23">
+  <w:abstractNum w:abstractNumId="24" w15:restartNumberingAfterBreak="0">
     <w:nsid w:val="660B7D89"/>
     <w:multiLevelType w:val="hybridMultilevel"/>
     <w:tmpl w:val="1CE6FA3A"/>
@@ -10013,7 +10140,7 @@
       </w:pPr>
     </w:lvl>
   </w:abstractNum>
-  <w:abstractNum w:abstractNumId="24">
+  <w:abstractNum w:abstractNumId="25" w15:restartNumberingAfterBreak="0">
     <w:nsid w:val="6BFD2590"/>
     <w:multiLevelType w:val="multilevel"/>
     <w:tmpl w:val="90FECB78"/>
@@ -10126,7 +10253,7 @@
       </w:rPr>
     </w:lvl>
   </w:abstractNum>
-  <w:abstractNum w:abstractNumId="25">
+  <w:abstractNum w:abstractNumId="26" w15:restartNumberingAfterBreak="0">
     <w:nsid w:val="738C1072"/>
     <w:multiLevelType w:val="hybridMultilevel"/>
     <w:tmpl w:val="5E66F632"/>
@@ -10215,7 +10342,7 @@
       </w:pPr>
     </w:lvl>
   </w:abstractNum>
-  <w:abstractNum w:abstractNumId="26">
+  <w:abstractNum w:abstractNumId="27" w15:restartNumberingAfterBreak="0">
     <w:nsid w:val="75051E55"/>
     <w:multiLevelType w:val="hybridMultilevel"/>
     <w:tmpl w:val="A2CA896C"/>
@@ -10328,7 +10455,7 @@
       </w:rPr>
     </w:lvl>
   </w:abstractNum>
-  <w:abstractNum w:abstractNumId="27">
+  <w:abstractNum w:abstractNumId="28" w15:restartNumberingAfterBreak="0">
     <w:nsid w:val="79144F50"/>
     <w:multiLevelType w:val="hybridMultilevel"/>
     <w:tmpl w:val="3A4E16FA"/>
@@ -10417,7 +10544,7 @@
       </w:pPr>
     </w:lvl>
   </w:abstractNum>
-  <w:abstractNum w:abstractNumId="28">
+  <w:abstractNum w:abstractNumId="29" w15:restartNumberingAfterBreak="0">
     <w:nsid w:val="7AFC7AEE"/>
     <w:multiLevelType w:val="multilevel"/>
     <w:tmpl w:val="0413001F"/>
@@ -10504,31 +10631,31 @@
     </w:lvl>
   </w:abstractNum>
   <w:num w:numId="1">
-    <w:abstractNumId w:val="23"/>
+    <w:abstractNumId w:val="24"/>
   </w:num>
   <w:num w:numId="2">
     <w:abstractNumId w:val="13"/>
   </w:num>
   <w:num w:numId="3">
-    <w:abstractNumId w:val="27"/>
+    <w:abstractNumId w:val="28"/>
   </w:num>
   <w:num w:numId="4">
-    <w:abstractNumId w:val="25"/>
+    <w:abstractNumId w:val="26"/>
   </w:num>
   <w:num w:numId="5">
-    <w:abstractNumId w:val="18"/>
+    <w:abstractNumId w:val="19"/>
   </w:num>
   <w:num w:numId="6">
-    <w:abstractNumId w:val="22"/>
+    <w:abstractNumId w:val="23"/>
   </w:num>
   <w:num w:numId="7">
     <w:abstractNumId w:val="10"/>
   </w:num>
   <w:num w:numId="8">
-    <w:abstractNumId w:val="21"/>
+    <w:abstractNumId w:val="22"/>
   </w:num>
   <w:num w:numId="9">
-    <w:abstractNumId w:val="20"/>
+    <w:abstractNumId w:val="21"/>
   </w:num>
   <w:num w:numId="10">
     <w:abstractNumId w:val="7"/>
@@ -10537,13 +10664,13 @@
     <w:abstractNumId w:val="0"/>
   </w:num>
   <w:num w:numId="12">
-    <w:abstractNumId w:val="19"/>
+    <w:abstractNumId w:val="20"/>
   </w:num>
   <w:num w:numId="13">
     <w:abstractNumId w:val="15"/>
   </w:num>
   <w:num w:numId="14">
-    <w:abstractNumId w:val="24"/>
+    <w:abstractNumId w:val="25"/>
   </w:num>
   <w:num w:numId="15">
     <w:abstractNumId w:val="12"/>
@@ -10564,7 +10691,7 @@
     <w:abstractNumId w:val="6"/>
   </w:num>
   <w:num w:numId="21">
-    <w:abstractNumId w:val="16"/>
+    <w:abstractNumId w:val="17"/>
   </w:num>
   <w:num w:numId="22">
     <w:abstractNumId w:val="3"/>
@@ -10573,7 +10700,7 @@
     <w:abstractNumId w:val="5"/>
   </w:num>
   <w:num w:numId="24">
-    <w:abstractNumId w:val="28"/>
+    <w:abstractNumId w:val="29"/>
   </w:num>
   <w:num w:numId="25">
     <w:abstractNumId w:val="14"/>
@@ -10585,16 +10712,19 @@
     <w:abstractNumId w:val="11"/>
   </w:num>
   <w:num w:numId="28">
-    <w:abstractNumId w:val="26"/>
+    <w:abstractNumId w:val="27"/>
   </w:num>
   <w:num w:numId="29">
-    <w:abstractNumId w:val="17"/>
+    <w:abstractNumId w:val="18"/>
+  </w:num>
+  <w:num w:numId="30">
+    <w:abstractNumId w:val="16"/>
   </w:num>
 </w:numbering>
 </file>
 
 <file path=word/styles.xml><?xml version="1.0" encoding="utf-8"?>
-<w:styles xmlns:mc="http://schemas.openxmlformats.org/markup-compatibility/2006" xmlns:r="http://schemas.openxmlformats.org/officeDocument/2006/relationships" xmlns:w="http://schemas.openxmlformats.org/wordprocessingml/2006/main" xmlns:w14="http://schemas.microsoft.com/office/word/2010/wordml" mc:Ignorable="w14">
+<w:styles xmlns:mc="http://schemas.openxmlformats.org/markup-compatibility/2006" xmlns:r="http://schemas.openxmlformats.org/officeDocument/2006/relationships" xmlns:w="http://schemas.openxmlformats.org/wordprocessingml/2006/main" xmlns:w14="http://schemas.microsoft.com/office/word/2010/wordml" xmlns:w15="http://schemas.microsoft.com/office/word/2012/wordml" mc:Ignorable="w14 w15">
   <w:docDefaults>
     <w:rPrDefault>
       <w:rPr>
@@ -10606,146 +10736,380 @@
     </w:rPrDefault>
     <w:pPrDefault/>
   </w:docDefaults>
-  <w:latentStyles w:defLockedState="0" w:defUIPriority="99" w:defSemiHidden="1" w:defUnhideWhenUsed="1" w:defQFormat="0" w:count="267">
-    <w:lsdException w:name="Normal" w:semiHidden="0" w:uiPriority="0" w:unhideWhenUsed="0" w:qFormat="1"/>
-    <w:lsdException w:name="heading 1" w:semiHidden="0" w:uiPriority="9" w:unhideWhenUsed="0" w:qFormat="1"/>
-    <w:lsdException w:name="heading 2" w:uiPriority="9" w:qFormat="1"/>
-    <w:lsdException w:name="heading 3" w:uiPriority="9" w:qFormat="1"/>
-    <w:lsdException w:name="heading 4" w:uiPriority="9" w:qFormat="1"/>
-    <w:lsdException w:name="heading 5" w:uiPriority="9" w:qFormat="1"/>
-    <w:lsdException w:name="heading 6" w:uiPriority="9" w:qFormat="1"/>
-    <w:lsdException w:name="heading 7" w:uiPriority="9" w:qFormat="1"/>
-    <w:lsdException w:name="heading 8" w:uiPriority="9" w:qFormat="1"/>
-    <w:lsdException w:name="heading 9" w:uiPriority="9" w:qFormat="1"/>
-    <w:lsdException w:name="toc 1" w:uiPriority="39"/>
-    <w:lsdException w:name="toc 2" w:uiPriority="39"/>
-    <w:lsdException w:name="toc 3" w:uiPriority="39"/>
-    <w:lsdException w:name="toc 4" w:uiPriority="39"/>
-    <w:lsdException w:name="toc 5" w:uiPriority="39"/>
-    <w:lsdException w:name="toc 6" w:uiPriority="39"/>
-    <w:lsdException w:name="toc 7" w:uiPriority="39"/>
-    <w:lsdException w:name="toc 8" w:uiPriority="39"/>
-    <w:lsdException w:name="toc 9" w:uiPriority="39"/>
-    <w:lsdException w:name="caption" w:uiPriority="35" w:qFormat="1"/>
-    <w:lsdException w:name="Title" w:semiHidden="0" w:uiPriority="10" w:unhideWhenUsed="0" w:qFormat="1"/>
-    <w:lsdException w:name="Default Paragraph Font" w:uiPriority="1"/>
-    <w:lsdException w:name="Subtitle" w:semiHidden="0" w:uiPriority="11" w:unhideWhenUsed="0" w:qFormat="1"/>
-    <w:lsdException w:name="Strong" w:semiHidden="0" w:uiPriority="22" w:unhideWhenUsed="0" w:qFormat="1"/>
-    <w:lsdException w:name="Emphasis" w:semiHidden="0" w:uiPriority="20" w:unhideWhenUsed="0" w:qFormat="1"/>
-    <w:lsdException w:name="Table Grid" w:semiHidden="0" w:uiPriority="39" w:unhideWhenUsed="0"/>
-    <w:lsdException w:name="Placeholder Text" w:unhideWhenUsed="0"/>
-    <w:lsdException w:name="No Spacing" w:semiHidden="0" w:uiPriority="1" w:unhideWhenUsed="0" w:qFormat="1"/>
-    <w:lsdException w:name="Light Shading" w:semiHidden="0" w:uiPriority="60" w:unhideWhenUsed="0"/>
-    <w:lsdException w:name="Light List" w:semiHidden="0" w:uiPriority="61" w:unhideWhenUsed="0"/>
-    <w:lsdException w:name="Light Grid" w:semiHidden="0" w:uiPriority="62" w:unhideWhenUsed="0"/>
-    <w:lsdException w:name="Medium Shading 1" w:semiHidden="0" w:uiPriority="63" w:unhideWhenUsed="0"/>
-    <w:lsdException w:name="Medium Shading 2" w:semiHidden="0" w:uiPriority="64" w:unhideWhenUsed="0"/>
-    <w:lsdException w:name="Medium List 1" w:semiHidden="0" w:uiPriority="65" w:unhideWhenUsed="0"/>
-    <w:lsdException w:name="Medium List 2" w:semiHidden="0" w:uiPriority="66" w:unhideWhenUsed="0"/>
-    <w:lsdException w:name="Medium Grid 1" w:semiHidden="0" w:uiPriority="67" w:unhideWhenUsed="0"/>
-    <w:lsdException w:name="Medium Grid 2" w:semiHidden="0" w:uiPriority="68" w:unhideWhenUsed="0"/>
-    <w:lsdException w:name="Medium Grid 3" w:semiHidden="0" w:uiPriority="69" w:unhideWhenUsed="0"/>
-    <w:lsdException w:name="Dark List" w:semiHidden="0" w:uiPriority="70" w:unhideWhenUsed="0"/>
-    <w:lsdException w:name="Colorful Shading" w:semiHidden="0" w:uiPriority="71" w:unhideWhenUsed="0"/>
-    <w:lsdException w:name="Colorful List" w:semiHidden="0" w:uiPriority="72" w:unhideWhenUsed="0"/>
-    <w:lsdException w:name="Colorful Grid" w:semiHidden="0" w:uiPriority="73" w:unhideWhenUsed="0"/>
-    <w:lsdException w:name="Light Shading Accent 1" w:semiHidden="0" w:uiPriority="60" w:unhideWhenUsed="0"/>
-    <w:lsdException w:name="Light List Accent 1" w:semiHidden="0" w:uiPriority="61" w:unhideWhenUsed="0"/>
-    <w:lsdException w:name="Light Grid Accent 1" w:semiHidden="0" w:uiPriority="62" w:unhideWhenUsed="0"/>
-    <w:lsdException w:name="Medium Shading 1 Accent 1" w:semiHidden="0" w:uiPriority="63" w:unhideWhenUsed="0"/>
-    <w:lsdException w:name="Medium Shading 2 Accent 1" w:semiHidden="0" w:uiPriority="64" w:unhideWhenUsed="0"/>
-    <w:lsdException w:name="Medium List 1 Accent 1" w:semiHidden="0" w:uiPriority="65" w:unhideWhenUsed="0"/>
-    <w:lsdException w:name="Revision" w:unhideWhenUsed="0"/>
-    <w:lsdException w:name="List Paragraph" w:semiHidden="0" w:uiPriority="34" w:unhideWhenUsed="0" w:qFormat="1"/>
-    <w:lsdException w:name="Quote" w:semiHidden="0" w:uiPriority="29" w:unhideWhenUsed="0" w:qFormat="1"/>
-    <w:lsdException w:name="Intense Quote" w:semiHidden="0" w:uiPriority="30" w:unhideWhenUsed="0" w:qFormat="1"/>
-    <w:lsdException w:name="Medium List 2 Accent 1" w:semiHidden="0" w:uiPriority="66" w:unhideWhenUsed="0"/>
-    <w:lsdException w:name="Medium Grid 1 Accent 1" w:semiHidden="0" w:uiPriority="67" w:unhideWhenUsed="0"/>
-    <w:lsdException w:name="Medium Grid 2 Accent 1" w:semiHidden="0" w:uiPriority="68" w:unhideWhenUsed="0"/>
-    <w:lsdException w:name="Medium Grid 3 Accent 1" w:semiHidden="0" w:uiPriority="69" w:unhideWhenUsed="0"/>
-    <w:lsdException w:name="Dark List Accent 1" w:semiHidden="0" w:uiPriority="70" w:unhideWhenUsed="0"/>
-    <w:lsdException w:name="Colorful Shading Accent 1" w:semiHidden="0" w:uiPriority="71" w:unhideWhenUsed="0"/>
-    <w:lsdException w:name="Colorful List Accent 1" w:semiHidden="0" w:uiPriority="72" w:unhideWhenUsed="0"/>
-    <w:lsdException w:name="Colorful Grid Accent 1" w:semiHidden="0" w:uiPriority="73" w:unhideWhenUsed="0"/>
-    <w:lsdException w:name="Light Shading Accent 2" w:semiHidden="0" w:uiPriority="60" w:unhideWhenUsed="0"/>
-    <w:lsdException w:name="Light List Accent 2" w:semiHidden="0" w:uiPriority="61" w:unhideWhenUsed="0"/>
-    <w:lsdException w:name="Light Grid Accent 2" w:semiHidden="0" w:uiPriority="62" w:unhideWhenUsed="0"/>
-    <w:lsdException w:name="Medium Shading 1 Accent 2" w:semiHidden="0" w:uiPriority="63" w:unhideWhenUsed="0"/>
-    <w:lsdException w:name="Medium Shading 2 Accent 2" w:semiHidden="0" w:uiPriority="64" w:unhideWhenUsed="0"/>
-    <w:lsdException w:name="Medium List 1 Accent 2" w:semiHidden="0" w:uiPriority="65" w:unhideWhenUsed="0"/>
-    <w:lsdException w:name="Medium List 2 Accent 2" w:semiHidden="0" w:uiPriority="66" w:unhideWhenUsed="0"/>
-    <w:lsdException w:name="Medium Grid 1 Accent 2" w:semiHidden="0" w:uiPriority="67" w:unhideWhenUsed="0"/>
-    <w:lsdException w:name="Medium Grid 2 Accent 2" w:semiHidden="0" w:uiPriority="68" w:unhideWhenUsed="0"/>
-    <w:lsdException w:name="Medium Grid 3 Accent 2" w:semiHidden="0" w:uiPriority="69" w:unhideWhenUsed="0"/>
-    <w:lsdException w:name="Dark List Accent 2" w:semiHidden="0" w:uiPriority="70" w:unhideWhenUsed="0"/>
-    <w:lsdException w:name="Colorful Shading Accent 2" w:semiHidden="0" w:uiPriority="71" w:unhideWhenUsed="0"/>
-    <w:lsdException w:name="Colorful List Accent 2" w:semiHidden="0" w:uiPriority="72" w:unhideWhenUsed="0"/>
-    <w:lsdException w:name="Colorful Grid Accent 2" w:semiHidden="0" w:uiPriority="73" w:unhideWhenUsed="0"/>
-    <w:lsdException w:name="Light Shading Accent 3" w:semiHidden="0" w:uiPriority="60" w:unhideWhenUsed="0"/>
-    <w:lsdException w:name="Light List Accent 3" w:semiHidden="0" w:uiPriority="61" w:unhideWhenUsed="0"/>
-    <w:lsdException w:name="Light Grid Accent 3" w:semiHidden="0" w:uiPriority="62" w:unhideWhenUsed="0"/>
-    <w:lsdException w:name="Medium Shading 1 Accent 3" w:semiHidden="0" w:uiPriority="63" w:unhideWhenUsed="0"/>
-    <w:lsdException w:name="Medium Shading 2 Accent 3" w:semiHidden="0" w:uiPriority="64" w:unhideWhenUsed="0"/>
-    <w:lsdException w:name="Medium List 1 Accent 3" w:semiHidden="0" w:uiPriority="65" w:unhideWhenUsed="0"/>
-    <w:lsdException w:name="Medium List 2 Accent 3" w:semiHidden="0" w:uiPriority="66" w:unhideWhenUsed="0"/>
-    <w:lsdException w:name="Medium Grid 1 Accent 3" w:semiHidden="0" w:uiPriority="67" w:unhideWhenUsed="0"/>
-    <w:lsdException w:name="Medium Grid 2 Accent 3" w:semiHidden="0" w:uiPriority="68" w:unhideWhenUsed="0"/>
-    <w:lsdException w:name="Medium Grid 3 Accent 3" w:semiHidden="0" w:uiPriority="69" w:unhideWhenUsed="0"/>
-    <w:lsdException w:name="Dark List Accent 3" w:semiHidden="0" w:uiPriority="70" w:unhideWhenUsed="0"/>
-    <w:lsdException w:name="Colorful Shading Accent 3" w:semiHidden="0" w:uiPriority="71" w:unhideWhenUsed="0"/>
-    <w:lsdException w:name="Colorful List Accent 3" w:semiHidden="0" w:uiPriority="72" w:unhideWhenUsed="0"/>
-    <w:lsdException w:name="Colorful Grid Accent 3" w:semiHidden="0" w:uiPriority="73" w:unhideWhenUsed="0"/>
-    <w:lsdException w:name="Light Shading Accent 4" w:semiHidden="0" w:uiPriority="60" w:unhideWhenUsed="0"/>
-    <w:lsdException w:name="Light List Accent 4" w:semiHidden="0" w:uiPriority="61" w:unhideWhenUsed="0"/>
-    <w:lsdException w:name="Light Grid Accent 4" w:semiHidden="0" w:uiPriority="62" w:unhideWhenUsed="0"/>
-    <w:lsdException w:name="Medium Shading 1 Accent 4" w:semiHidden="0" w:uiPriority="63" w:unhideWhenUsed="0"/>
-    <w:lsdException w:name="Medium Shading 2 Accent 4" w:semiHidden="0" w:uiPriority="64" w:unhideWhenUsed="0"/>
-    <w:lsdException w:name="Medium List 1 Accent 4" w:semiHidden="0" w:uiPriority="65" w:unhideWhenUsed="0"/>
-    <w:lsdException w:name="Medium List 2 Accent 4" w:semiHidden="0" w:uiPriority="66" w:unhideWhenUsed="0"/>
-    <w:lsdException w:name="Medium Grid 1 Accent 4" w:semiHidden="0" w:uiPriority="67" w:unhideWhenUsed="0"/>
-    <w:lsdException w:name="Medium Grid 2 Accent 4" w:semiHidden="0" w:uiPriority="68" w:unhideWhenUsed="0"/>
-    <w:lsdException w:name="Medium Grid 3 Accent 4" w:semiHidden="0" w:uiPriority="69" w:unhideWhenUsed="0"/>
-    <w:lsdException w:name="Dark List Accent 4" w:semiHidden="0" w:uiPriority="70" w:unhideWhenUsed="0"/>
-    <w:lsdException w:name="Colorful Shading Accent 4" w:semiHidden="0" w:uiPriority="71" w:unhideWhenUsed="0"/>
-    <w:lsdException w:name="Colorful List Accent 4" w:semiHidden="0" w:uiPriority="72" w:unhideWhenUsed="0"/>
-    <w:lsdException w:name="Colorful Grid Accent 4" w:semiHidden="0" w:uiPriority="73" w:unhideWhenUsed="0"/>
-    <w:lsdException w:name="Light Shading Accent 5" w:semiHidden="0" w:uiPriority="60" w:unhideWhenUsed="0"/>
-    <w:lsdException w:name="Light List Accent 5" w:semiHidden="0" w:uiPriority="61" w:unhideWhenUsed="0"/>
-    <w:lsdException w:name="Light Grid Accent 5" w:semiHidden="0" w:uiPriority="62" w:unhideWhenUsed="0"/>
-    <w:lsdException w:name="Medium Shading 1 Accent 5" w:semiHidden="0" w:uiPriority="63" w:unhideWhenUsed="0"/>
-    <w:lsdException w:name="Medium Shading 2 Accent 5" w:semiHidden="0" w:uiPriority="64" w:unhideWhenUsed="0"/>
-    <w:lsdException w:name="Medium List 1 Accent 5" w:semiHidden="0" w:uiPriority="65" w:unhideWhenUsed="0"/>
-    <w:lsdException w:name="Medium List 2 Accent 5" w:semiHidden="0" w:uiPriority="66" w:unhideWhenUsed="0"/>
-    <w:lsdException w:name="Medium Grid 1 Accent 5" w:semiHidden="0" w:uiPriority="67" w:unhideWhenUsed="0"/>
-    <w:lsdException w:name="Medium Grid 2 Accent 5" w:semiHidden="0" w:uiPriority="68" w:unhideWhenUsed="0"/>
-    <w:lsdException w:name="Medium Grid 3 Accent 5" w:semiHidden="0" w:uiPriority="69" w:unhideWhenUsed="0"/>
-    <w:lsdException w:name="Dark List Accent 5" w:semiHidden="0" w:uiPriority="70" w:unhideWhenUsed="0"/>
-    <w:lsdException w:name="Colorful Shading Accent 5" w:semiHidden="0" w:uiPriority="71" w:unhideWhenUsed="0"/>
-    <w:lsdException w:name="Colorful List Accent 5" w:semiHidden="0" w:uiPriority="72" w:unhideWhenUsed="0"/>
-    <w:lsdException w:name="Colorful Grid Accent 5" w:semiHidden="0" w:uiPriority="73" w:unhideWhenUsed="0"/>
-    <w:lsdException w:name="Light Shading Accent 6" w:semiHidden="0" w:uiPriority="60" w:unhideWhenUsed="0"/>
-    <w:lsdException w:name="Light List Accent 6" w:semiHidden="0" w:uiPriority="61" w:unhideWhenUsed="0"/>
-    <w:lsdException w:name="Light Grid Accent 6" w:semiHidden="0" w:uiPriority="62" w:unhideWhenUsed="0"/>
-    <w:lsdException w:name="Medium Shading 1 Accent 6" w:semiHidden="0" w:uiPriority="63" w:unhideWhenUsed="0"/>
-    <w:lsdException w:name="Medium Shading 2 Accent 6" w:semiHidden="0" w:uiPriority="64" w:unhideWhenUsed="0"/>
-    <w:lsdException w:name="Medium List 1 Accent 6" w:semiHidden="0" w:uiPriority="65" w:unhideWhenUsed="0"/>
-    <w:lsdException w:name="Medium List 2 Accent 6" w:semiHidden="0" w:uiPriority="66" w:unhideWhenUsed="0"/>
-    <w:lsdException w:name="Medium Grid 1 Accent 6" w:semiHidden="0" w:uiPriority="67" w:unhideWhenUsed="0"/>
-    <w:lsdException w:name="Medium Grid 2 Accent 6" w:semiHidden="0" w:uiPriority="68" w:unhideWhenUsed="0"/>
-    <w:lsdException w:name="Medium Grid 3 Accent 6" w:semiHidden="0" w:uiPriority="69" w:unhideWhenUsed="0"/>
-    <w:lsdException w:name="Dark List Accent 6" w:semiHidden="0" w:uiPriority="70" w:unhideWhenUsed="0"/>
-    <w:lsdException w:name="Colorful Shading Accent 6" w:semiHidden="0" w:uiPriority="71" w:unhideWhenUsed="0"/>
-    <w:lsdException w:name="Colorful List Accent 6" w:semiHidden="0" w:uiPriority="72" w:unhideWhenUsed="0"/>
-    <w:lsdException w:name="Colorful Grid Accent 6" w:semiHidden="0" w:uiPriority="73" w:unhideWhenUsed="0"/>
-    <w:lsdException w:name="Subtle Emphasis" w:semiHidden="0" w:uiPriority="19" w:unhideWhenUsed="0" w:qFormat="1"/>
-    <w:lsdException w:name="Intense Emphasis" w:semiHidden="0" w:uiPriority="21" w:unhideWhenUsed="0" w:qFormat="1"/>
-    <w:lsdException w:name="Subtle Reference" w:semiHidden="0" w:uiPriority="31" w:unhideWhenUsed="0" w:qFormat="1"/>
-    <w:lsdException w:name="Intense Reference" w:semiHidden="0" w:uiPriority="32" w:unhideWhenUsed="0" w:qFormat="1"/>
-    <w:lsdException w:name="Book Title" w:semiHidden="0" w:uiPriority="33" w:unhideWhenUsed="0" w:qFormat="1"/>
-    <w:lsdException w:name="Bibliography" w:uiPriority="37"/>
-    <w:lsdException w:name="TOC Heading" w:uiPriority="39" w:qFormat="1"/>
+  <w:latentStyles w:defLockedState="0" w:defUIPriority="99" w:defSemiHidden="0" w:defUnhideWhenUsed="0" w:defQFormat="0" w:count="371">
+    <w:lsdException w:name="Normal" w:uiPriority="0" w:qFormat="1"/>
+    <w:lsdException w:name="heading 1" w:uiPriority="9" w:qFormat="1"/>
+    <w:lsdException w:name="heading 2" w:semiHidden="1" w:uiPriority="9" w:unhideWhenUsed="1" w:qFormat="1"/>
+    <w:lsdException w:name="heading 3" w:semiHidden="1" w:uiPriority="9" w:unhideWhenUsed="1" w:qFormat="1"/>
+    <w:lsdException w:name="heading 4" w:semiHidden="1" w:uiPriority="9" w:unhideWhenUsed="1" w:qFormat="1"/>
+    <w:lsdException w:name="heading 5" w:semiHidden="1" w:uiPriority="9" w:unhideWhenUsed="1" w:qFormat="1"/>
+    <w:lsdException w:name="heading 6" w:semiHidden="1" w:uiPriority="9" w:unhideWhenUsed="1" w:qFormat="1"/>
+    <w:lsdException w:name="heading 7" w:semiHidden="1" w:uiPriority="9" w:unhideWhenUsed="1" w:qFormat="1"/>
+    <w:lsdException w:name="heading 8" w:semiHidden="1" w:uiPriority="9" w:unhideWhenUsed="1" w:qFormat="1"/>
+    <w:lsdException w:name="heading 9" w:semiHidden="1" w:uiPriority="9" w:unhideWhenUsed="1" w:qFormat="1"/>
+    <w:lsdException w:name="index 1" w:semiHidden="1" w:unhideWhenUsed="1"/>
+    <w:lsdException w:name="index 2" w:semiHidden="1" w:unhideWhenUsed="1"/>
+    <w:lsdException w:name="index 3" w:semiHidden="1" w:unhideWhenUsed="1"/>
+    <w:lsdException w:name="index 4" w:semiHidden="1" w:unhideWhenUsed="1"/>
+    <w:lsdException w:name="index 5" w:semiHidden="1" w:unhideWhenUsed="1"/>
+    <w:lsdException w:name="index 6" w:semiHidden="1" w:unhideWhenUsed="1"/>
+    <w:lsdException w:name="index 7" w:semiHidden="1" w:unhideWhenUsed="1"/>
+    <w:lsdException w:name="index 8" w:semiHidden="1" w:unhideWhenUsed="1"/>
+    <w:lsdException w:name="index 9" w:semiHidden="1" w:unhideWhenUsed="1"/>
+    <w:lsdException w:name="toc 1" w:semiHidden="1" w:uiPriority="39" w:unhideWhenUsed="1"/>
+    <w:lsdException w:name="toc 2" w:semiHidden="1" w:uiPriority="39" w:unhideWhenUsed="1"/>
+    <w:lsdException w:name="toc 3" w:semiHidden="1" w:uiPriority="39" w:unhideWhenUsed="1"/>
+    <w:lsdException w:name="toc 4" w:semiHidden="1" w:uiPriority="39" w:unhideWhenUsed="1"/>
+    <w:lsdException w:name="toc 5" w:semiHidden="1" w:uiPriority="39" w:unhideWhenUsed="1"/>
+    <w:lsdException w:name="toc 6" w:semiHidden="1" w:uiPriority="39" w:unhideWhenUsed="1"/>
+    <w:lsdException w:name="toc 7" w:semiHidden="1" w:uiPriority="39" w:unhideWhenUsed="1"/>
+    <w:lsdException w:name="toc 8" w:semiHidden="1" w:uiPriority="39" w:unhideWhenUsed="1"/>
+    <w:lsdException w:name="toc 9" w:semiHidden="1" w:uiPriority="39" w:unhideWhenUsed="1"/>
+    <w:lsdException w:name="Normal Indent" w:semiHidden="1" w:unhideWhenUsed="1"/>
+    <w:lsdException w:name="footnote text" w:semiHidden="1" w:unhideWhenUsed="1"/>
+    <w:lsdException w:name="annotation text" w:semiHidden="1" w:unhideWhenUsed="1"/>
+    <w:lsdException w:name="header" w:semiHidden="1" w:unhideWhenUsed="1"/>
+    <w:lsdException w:name="footer" w:semiHidden="1" w:unhideWhenUsed="1"/>
+    <w:lsdException w:name="index heading" w:semiHidden="1" w:unhideWhenUsed="1"/>
+    <w:lsdException w:name="caption" w:semiHidden="1" w:uiPriority="35" w:unhideWhenUsed="1" w:qFormat="1"/>
+    <w:lsdException w:name="table of figures" w:semiHidden="1" w:unhideWhenUsed="1"/>
+    <w:lsdException w:name="envelope address" w:semiHidden="1" w:unhideWhenUsed="1"/>
+    <w:lsdException w:name="envelope return" w:semiHidden="1" w:unhideWhenUsed="1"/>
+    <w:lsdException w:name="footnote reference" w:semiHidden="1" w:unhideWhenUsed="1"/>
+    <w:lsdException w:name="annotation reference" w:semiHidden="1" w:unhideWhenUsed="1"/>
+    <w:lsdException w:name="line number" w:semiHidden="1" w:unhideWhenUsed="1"/>
+    <w:lsdException w:name="page number" w:semiHidden="1" w:unhideWhenUsed="1"/>
+    <w:lsdException w:name="endnote reference" w:semiHidden="1" w:unhideWhenUsed="1"/>
+    <w:lsdException w:name="endnote text" w:semiHidden="1" w:unhideWhenUsed="1"/>
+    <w:lsdException w:name="table of authorities" w:semiHidden="1" w:unhideWhenUsed="1"/>
+    <w:lsdException w:name="macro" w:semiHidden="1" w:unhideWhenUsed="1"/>
+    <w:lsdException w:name="toa heading" w:semiHidden="1" w:unhideWhenUsed="1"/>
+    <w:lsdException w:name="List" w:semiHidden="1" w:unhideWhenUsed="1"/>
+    <w:lsdException w:name="List Bullet" w:semiHidden="1" w:unhideWhenUsed="1"/>
+    <w:lsdException w:name="List Number" w:semiHidden="1" w:unhideWhenUsed="1"/>
+    <w:lsdException w:name="List 2" w:semiHidden="1" w:unhideWhenUsed="1"/>
+    <w:lsdException w:name="List 3" w:semiHidden="1" w:unhideWhenUsed="1"/>
+    <w:lsdException w:name="List 4" w:semiHidden="1" w:unhideWhenUsed="1"/>
+    <w:lsdException w:name="List 5" w:semiHidden="1" w:unhideWhenUsed="1"/>
+    <w:lsdException w:name="List Bullet 2" w:semiHidden="1" w:unhideWhenUsed="1"/>
+    <w:lsdException w:name="List Bullet 3" w:semiHidden="1" w:unhideWhenUsed="1"/>
+    <w:lsdException w:name="List Bullet 4" w:semiHidden="1" w:unhideWhenUsed="1"/>
+    <w:lsdException w:name="List Bullet 5" w:semiHidden="1" w:unhideWhenUsed="1"/>
+    <w:lsdException w:name="List Number 2" w:semiHidden="1" w:unhideWhenUsed="1"/>
+    <w:lsdException w:name="List Number 3" w:semiHidden="1" w:unhideWhenUsed="1"/>
+    <w:lsdException w:name="List Number 4" w:semiHidden="1" w:unhideWhenUsed="1"/>
+    <w:lsdException w:name="List Number 5" w:semiHidden="1" w:unhideWhenUsed="1"/>
+    <w:lsdException w:name="Title" w:uiPriority="10" w:qFormat="1"/>
+    <w:lsdException w:name="Closing" w:semiHidden="1" w:unhideWhenUsed="1"/>
+    <w:lsdException w:name="Signature" w:semiHidden="1" w:unhideWhenUsed="1"/>
+    <w:lsdException w:name="Default Paragraph Font" w:semiHidden="1" w:uiPriority="1" w:unhideWhenUsed="1"/>
+    <w:lsdException w:name="Body Text" w:semiHidden="1" w:unhideWhenUsed="1"/>
+    <w:lsdException w:name="Body Text Indent" w:semiHidden="1" w:unhideWhenUsed="1"/>
+    <w:lsdException w:name="List Continue" w:semiHidden="1" w:unhideWhenUsed="1"/>
+    <w:lsdException w:name="List Continue 2" w:semiHidden="1" w:unhideWhenUsed="1"/>
+    <w:lsdException w:name="List Continue 3" w:semiHidden="1" w:unhideWhenUsed="1"/>
+    <w:lsdException w:name="List Continue 4" w:semiHidden="1" w:unhideWhenUsed="1"/>
+    <w:lsdException w:name="List Continue 5" w:semiHidden="1" w:unhideWhenUsed="1"/>
+    <w:lsdException w:name="Message Header" w:semiHidden="1" w:unhideWhenUsed="1"/>
+    <w:lsdException w:name="Subtitle" w:uiPriority="11" w:qFormat="1"/>
+    <w:lsdException w:name="Salutation" w:semiHidden="1" w:unhideWhenUsed="1"/>
+    <w:lsdException w:name="Date" w:semiHidden="1" w:unhideWhenUsed="1"/>
+    <w:lsdException w:name="Body Text First Indent" w:semiHidden="1" w:unhideWhenUsed="1"/>
+    <w:lsdException w:name="Body Text First Indent 2" w:semiHidden="1" w:unhideWhenUsed="1"/>
+    <w:lsdException w:name="Note Heading" w:semiHidden="1" w:unhideWhenUsed="1"/>
+    <w:lsdException w:name="Body Text 2" w:semiHidden="1" w:unhideWhenUsed="1"/>
+    <w:lsdException w:name="Body Text 3" w:semiHidden="1" w:unhideWhenUsed="1"/>
+    <w:lsdException w:name="Body Text Indent 2" w:semiHidden="1" w:unhideWhenUsed="1"/>
+    <w:lsdException w:name="Body Text Indent 3" w:semiHidden="1" w:unhideWhenUsed="1"/>
+    <w:lsdException w:name="Block Text" w:semiHidden="1" w:unhideWhenUsed="1"/>
+    <w:lsdException w:name="Hyperlink" w:semiHidden="1" w:unhideWhenUsed="1"/>
+    <w:lsdException w:name="FollowedHyperlink" w:semiHidden="1" w:unhideWhenUsed="1"/>
+    <w:lsdException w:name="Strong" w:uiPriority="22" w:qFormat="1"/>
+    <w:lsdException w:name="Emphasis" w:uiPriority="20" w:qFormat="1"/>
+    <w:lsdException w:name="Document Map" w:semiHidden="1" w:unhideWhenUsed="1"/>
+    <w:lsdException w:name="Plain Text" w:semiHidden="1" w:unhideWhenUsed="1"/>
+    <w:lsdException w:name="E-mail Signature" w:semiHidden="1" w:unhideWhenUsed="1"/>
+    <w:lsdException w:name="HTML Top of Form" w:semiHidden="1" w:unhideWhenUsed="1"/>
+    <w:lsdException w:name="HTML Bottom of Form" w:semiHidden="1" w:unhideWhenUsed="1"/>
+    <w:lsdException w:name="Normal (Web)" w:semiHidden="1" w:unhideWhenUsed="1"/>
+    <w:lsdException w:name="HTML Acronym" w:semiHidden="1" w:unhideWhenUsed="1"/>
+    <w:lsdException w:name="HTML Address" w:semiHidden="1" w:unhideWhenUsed="1"/>
+    <w:lsdException w:name="HTML Cite" w:semiHidden="1" w:unhideWhenUsed="1"/>
+    <w:lsdException w:name="HTML Code" w:semiHidden="1" w:unhideWhenUsed="1"/>
+    <w:lsdException w:name="HTML Definition" w:semiHidden="1" w:unhideWhenUsed="1"/>
+    <w:lsdException w:name="HTML Keyboard" w:semiHidden="1" w:unhideWhenUsed="1"/>
+    <w:lsdException w:name="HTML Preformatted" w:semiHidden="1" w:unhideWhenUsed="1"/>
+    <w:lsdException w:name="HTML Sample" w:semiHidden="1" w:unhideWhenUsed="1"/>
+    <w:lsdException w:name="HTML Typewriter" w:semiHidden="1" w:unhideWhenUsed="1"/>
+    <w:lsdException w:name="HTML Variable" w:semiHidden="1" w:unhideWhenUsed="1"/>
+    <w:lsdException w:name="Normal Table" w:semiHidden="1" w:unhideWhenUsed="1"/>
+    <w:lsdException w:name="annotation subject" w:semiHidden="1" w:unhideWhenUsed="1"/>
+    <w:lsdException w:name="No List" w:semiHidden="1" w:unhideWhenUsed="1"/>
+    <w:lsdException w:name="Outline List 1" w:semiHidden="1" w:unhideWhenUsed="1"/>
+    <w:lsdException w:name="Outline List 2" w:semiHidden="1" w:unhideWhenUsed="1"/>
+    <w:lsdException w:name="Outline List 3" w:semiHidden="1" w:unhideWhenUsed="1"/>
+    <w:lsdException w:name="Table Simple 1" w:semiHidden="1" w:unhideWhenUsed="1"/>
+    <w:lsdException w:name="Table Simple 2" w:semiHidden="1" w:unhideWhenUsed="1"/>
+    <w:lsdException w:name="Table Simple 3" w:semiHidden="1" w:unhideWhenUsed="1"/>
+    <w:lsdException w:name="Table Classic 1" w:semiHidden="1" w:unhideWhenUsed="1"/>
+    <w:lsdException w:name="Table Classic 2" w:semiHidden="1" w:unhideWhenUsed="1"/>
+    <w:lsdException w:name="Table Classic 3" w:semiHidden="1" w:unhideWhenUsed="1"/>
+    <w:lsdException w:name="Table Classic 4" w:semiHidden="1" w:unhideWhenUsed="1"/>
+    <w:lsdException w:name="Table Colorful 1" w:semiHidden="1" w:unhideWhenUsed="1"/>
+    <w:lsdException w:name="Table Colorful 2" w:semiHidden="1" w:unhideWhenUsed="1"/>
+    <w:lsdException w:name="Table Colorful 3" w:semiHidden="1" w:unhideWhenUsed="1"/>
+    <w:lsdException w:name="Table Columns 1" w:semiHidden="1" w:unhideWhenUsed="1"/>
+    <w:lsdException w:name="Table Columns 2" w:semiHidden="1" w:unhideWhenUsed="1"/>
+    <w:lsdException w:name="Table Columns 3" w:semiHidden="1" w:unhideWhenUsed="1"/>
+    <w:lsdException w:name="Table Columns 4" w:semiHidden="1" w:unhideWhenUsed="1"/>
+    <w:lsdException w:name="Table Columns 5" w:semiHidden="1" w:unhideWhenUsed="1"/>
+    <w:lsdException w:name="Table Grid 1" w:semiHidden="1" w:unhideWhenUsed="1"/>
+    <w:lsdException w:name="Table Grid 2" w:semiHidden="1" w:unhideWhenUsed="1"/>
+    <w:lsdException w:name="Table Grid 3" w:semiHidden="1" w:unhideWhenUsed="1"/>
+    <w:lsdException w:name="Table Grid 4" w:semiHidden="1" w:unhideWhenUsed="1"/>
+    <w:lsdException w:name="Table Grid 5" w:semiHidden="1" w:unhideWhenUsed="1"/>
+    <w:lsdException w:name="Table Grid 6" w:semiHidden="1" w:unhideWhenUsed="1"/>
+    <w:lsdException w:name="Table Grid 7" w:semiHidden="1" w:unhideWhenUsed="1"/>
+    <w:lsdException w:name="Table Grid 8" w:semiHidden="1" w:unhideWhenUsed="1"/>
+    <w:lsdException w:name="Table List 1" w:semiHidden="1" w:unhideWhenUsed="1"/>
+    <w:lsdException w:name="Table List 2" w:semiHidden="1" w:unhideWhenUsed="1"/>
+    <w:lsdException w:name="Table List 3" w:semiHidden="1" w:unhideWhenUsed="1"/>
+    <w:lsdException w:name="Table List 4" w:semiHidden="1" w:unhideWhenUsed="1"/>
+    <w:lsdException w:name="Table List 5" w:semiHidden="1" w:unhideWhenUsed="1"/>
+    <w:lsdException w:name="Table List 6" w:semiHidden="1" w:unhideWhenUsed="1"/>
+    <w:lsdException w:name="Table List 7" w:semiHidden="1" w:unhideWhenUsed="1"/>
+    <w:lsdException w:name="Table List 8" w:semiHidden="1" w:unhideWhenUsed="1"/>
+    <w:lsdException w:name="Table 3D effects 1" w:semiHidden="1" w:unhideWhenUsed="1"/>
+    <w:lsdException w:name="Table 3D effects 2" w:semiHidden="1" w:unhideWhenUsed="1"/>
+    <w:lsdException w:name="Table 3D effects 3" w:semiHidden="1" w:unhideWhenUsed="1"/>
+    <w:lsdException w:name="Table Contemporary" w:semiHidden="1" w:unhideWhenUsed="1"/>
+    <w:lsdException w:name="Table Elegant" w:semiHidden="1" w:unhideWhenUsed="1"/>
+    <w:lsdException w:name="Table Professional" w:semiHidden="1" w:unhideWhenUsed="1"/>
+    <w:lsdException w:name="Table Subtle 1" w:semiHidden="1" w:unhideWhenUsed="1"/>
+    <w:lsdException w:name="Table Subtle 2" w:semiHidden="1" w:unhideWhenUsed="1"/>
+    <w:lsdException w:name="Table Web 1" w:semiHidden="1" w:unhideWhenUsed="1"/>
+    <w:lsdException w:name="Table Web 2" w:semiHidden="1" w:unhideWhenUsed="1"/>
+    <w:lsdException w:name="Table Web 3" w:semiHidden="1" w:unhideWhenUsed="1"/>
+    <w:lsdException w:name="Balloon Text" w:semiHidden="1" w:unhideWhenUsed="1"/>
+    <w:lsdException w:name="Table Grid" w:uiPriority="39"/>
+    <w:lsdException w:name="Table Theme" w:semiHidden="1" w:unhideWhenUsed="1"/>
+    <w:lsdException w:name="Placeholder Text" w:semiHidden="1"/>
+    <w:lsdException w:name="No Spacing" w:uiPriority="1" w:qFormat="1"/>
+    <w:lsdException w:name="Light Shading" w:uiPriority="60"/>
+    <w:lsdException w:name="Light List" w:uiPriority="61"/>
+    <w:lsdException w:name="Light Grid" w:uiPriority="62"/>
+    <w:lsdException w:name="Medium Shading 1" w:uiPriority="63"/>
+    <w:lsdException w:name="Medium Shading 2" w:uiPriority="64"/>
+    <w:lsdException w:name="Medium List 1" w:uiPriority="65"/>
+    <w:lsdException w:name="Medium List 2" w:uiPriority="66"/>
+    <w:lsdException w:name="Medium Grid 1" w:uiPriority="67"/>
+    <w:lsdException w:name="Medium Grid 2" w:uiPriority="68"/>
+    <w:lsdException w:name="Medium Grid 3" w:uiPriority="69"/>
+    <w:lsdException w:name="Dark List" w:uiPriority="70"/>
+    <w:lsdException w:name="Colorful Shading" w:uiPriority="71"/>
+    <w:lsdException w:name="Colorful List" w:uiPriority="72"/>
+    <w:lsdException w:name="Colorful Grid" w:uiPriority="73"/>
+    <w:lsdException w:name="Light Shading Accent 1" w:uiPriority="60"/>
+    <w:lsdException w:name="Light List Accent 1" w:uiPriority="61"/>
+    <w:lsdException w:name="Light Grid Accent 1" w:uiPriority="62"/>
+    <w:lsdException w:name="Medium Shading 1 Accent 1" w:uiPriority="63"/>
+    <w:lsdException w:name="Medium Shading 2 Accent 1" w:uiPriority="64"/>
+    <w:lsdException w:name="Medium List 1 Accent 1" w:uiPriority="65"/>
+    <w:lsdException w:name="Revision" w:semiHidden="1"/>
+    <w:lsdException w:name="List Paragraph" w:uiPriority="34" w:qFormat="1"/>
+    <w:lsdException w:name="Quote" w:uiPriority="29" w:qFormat="1"/>
+    <w:lsdException w:name="Intense Quote" w:uiPriority="30" w:qFormat="1"/>
+    <w:lsdException w:name="Medium List 2 Accent 1" w:uiPriority="66"/>
+    <w:lsdException w:name="Medium Grid 1 Accent 1" w:uiPriority="67"/>
+    <w:lsdException w:name="Medium Grid 2 Accent 1" w:uiPriority="68"/>
+    <w:lsdException w:name="Medium Grid 3 Accent 1" w:uiPriority="69"/>
+    <w:lsdException w:name="Dark List Accent 1" w:uiPriority="70"/>
+    <w:lsdException w:name="Colorful Shading Accent 1" w:uiPriority="71"/>
+    <w:lsdException w:name="Colorful List Accent 1" w:uiPriority="72"/>
+    <w:lsdException w:name="Colorful Grid Accent 1" w:uiPriority="73"/>
+    <w:lsdException w:name="Light Shading Accent 2" w:uiPriority="60"/>
+    <w:lsdException w:name="Light List Accent 2" w:uiPriority="61"/>
+    <w:lsdException w:name="Light Grid Accent 2" w:uiPriority="62"/>
+    <w:lsdException w:name="Medium Shading 1 Accent 2" w:uiPriority="63"/>
+    <w:lsdException w:name="Medium Shading 2 Accent 2" w:uiPriority="64"/>
+    <w:lsdException w:name="Medium List 1 Accent 2" w:uiPriority="65"/>
+    <w:lsdException w:name="Medium List 2 Accent 2" w:uiPriority="66"/>
+    <w:lsdException w:name="Medium Grid 1 Accent 2" w:uiPriority="67"/>
+    <w:lsdException w:name="Medium Grid 2 Accent 2" w:uiPriority="68"/>
+    <w:lsdException w:name="Medium Grid 3 Accent 2" w:uiPriority="69"/>
+    <w:lsdException w:name="Dark List Accent 2" w:uiPriority="70"/>
+    <w:lsdException w:name="Colorful Shading Accent 2" w:uiPriority="71"/>
+    <w:lsdException w:name="Colorful List Accent 2" w:uiPriority="72"/>
+    <w:lsdException w:name="Colorful Grid Accent 2" w:uiPriority="73"/>
+    <w:lsdException w:name="Light Shading Accent 3" w:uiPriority="60"/>
+    <w:lsdException w:name="Light List Accent 3" w:uiPriority="61"/>
+    <w:lsdException w:name="Light Grid Accent 3" w:uiPriority="62"/>
+    <w:lsdException w:name="Medium Shading 1 Accent 3" w:uiPriority="63"/>
+    <w:lsdException w:name="Medium Shading 2 Accent 3" w:uiPriority="64"/>
+    <w:lsdException w:name="Medium List 1 Accent 3" w:uiPriority="65"/>
+    <w:lsdException w:name="Medium List 2 Accent 3" w:uiPriority="66"/>
+    <w:lsdException w:name="Medium Grid 1 Accent 3" w:uiPriority="67"/>
+    <w:lsdException w:name="Medium Grid 2 Accent 3" w:uiPriority="68"/>
+    <w:lsdException w:name="Medium Grid 3 Accent 3" w:uiPriority="69"/>
+    <w:lsdException w:name="Dark List Accent 3" w:uiPriority="70"/>
+    <w:lsdException w:name="Colorful Shading Accent 3" w:uiPriority="71"/>
+    <w:lsdException w:name="Colorful List Accent 3" w:uiPriority="72"/>
+    <w:lsdException w:name="Colorful Grid Accent 3" w:uiPriority="73"/>
+    <w:lsdException w:name="Light Shading Accent 4" w:uiPriority="60"/>
+    <w:lsdException w:name="Light List Accent 4" w:uiPriority="61"/>
+    <w:lsdException w:name="Light Grid Accent 4" w:uiPriority="62"/>
+    <w:lsdException w:name="Medium Shading 1 Accent 4" w:uiPriority="63"/>
+    <w:lsdException w:name="Medium Shading 2 Accent 4" w:uiPriority="64"/>
+    <w:lsdException w:name="Medium List 1 Accent 4" w:uiPriority="65"/>
+    <w:lsdException w:name="Medium List 2 Accent 4" w:uiPriority="66"/>
+    <w:lsdException w:name="Medium Grid 1 Accent 4" w:uiPriority="67"/>
+    <w:lsdException w:name="Medium Grid 2 Accent 4" w:uiPriority="68"/>
+    <w:lsdException w:name="Medium Grid 3 Accent 4" w:uiPriority="69"/>
+    <w:lsdException w:name="Dark List Accent 4" w:uiPriority="70"/>
+    <w:lsdException w:name="Colorful Shading Accent 4" w:uiPriority="71"/>
+    <w:lsdException w:name="Colorful List Accent 4" w:uiPriority="72"/>
+    <w:lsdException w:name="Colorful Grid Accent 4" w:uiPriority="73"/>
+    <w:lsdException w:name="Light Shading Accent 5" w:uiPriority="60"/>
+    <w:lsdException w:name="Light List Accent 5" w:uiPriority="61"/>
+    <w:lsdException w:name="Light Grid Accent 5" w:uiPriority="62"/>
+    <w:lsdException w:name="Medium Shading 1 Accent 5" w:uiPriority="63"/>
+    <w:lsdException w:name="Medium Shading 2 Accent 5" w:uiPriority="64"/>
+    <w:lsdException w:name="Medium List 1 Accent 5" w:uiPriority="65"/>
+    <w:lsdException w:name="Medium List 2 Accent 5" w:uiPriority="66"/>
+    <w:lsdException w:name="Medium Grid 1 Accent 5" w:uiPriority="67"/>
+    <w:lsdException w:name="Medium Grid 2 Accent 5" w:uiPriority="68"/>
+    <w:lsdException w:name="Medium Grid 3 Accent 5" w:uiPriority="69"/>
+    <w:lsdException w:name="Dark List Accent 5" w:uiPriority="70"/>
+    <w:lsdException w:name="Colorful Shading Accent 5" w:uiPriority="71"/>
+    <w:lsdException w:name="Colorful List Accent 5" w:uiPriority="72"/>
+    <w:lsdException w:name="Colorful Grid Accent 5" w:uiPriority="73"/>
+    <w:lsdException w:name="Light Shading Accent 6" w:uiPriority="60"/>
+    <w:lsdException w:name="Light List Accent 6" w:uiPriority="61"/>
+    <w:lsdException w:name="Light Grid Accent 6" w:uiPriority="62"/>
+    <w:lsdException w:name="Medium Shading 1 Accent 6" w:uiPriority="63"/>
+    <w:lsdException w:name="Medium Shading 2 Accent 6" w:uiPriority="64"/>
+    <w:lsdException w:name="Medium List 1 Accent 6" w:uiPriority="65"/>
+    <w:lsdException w:name="Medium List 2 Accent 6" w:uiPriority="66"/>
+    <w:lsdException w:name="Medium Grid 1 Accent 6" w:uiPriority="67"/>
+    <w:lsdException w:name="Medium Grid 2 Accent 6" w:uiPriority="68"/>
+    <w:lsdException w:name="Medium Grid 3 Accent 6" w:uiPriority="69"/>
+    <w:lsdException w:name="Dark List Accent 6" w:uiPriority="70"/>
+    <w:lsdException w:name="Colorful Shading Accent 6" w:uiPriority="71"/>
+    <w:lsdException w:name="Colorful List Accent 6" w:uiPriority="72"/>
+    <w:lsdException w:name="Colorful Grid Accent 6" w:uiPriority="73"/>
+    <w:lsdException w:name="Subtle Emphasis" w:uiPriority="19" w:qFormat="1"/>
+    <w:lsdException w:name="Intense Emphasis" w:uiPriority="21" w:qFormat="1"/>
+    <w:lsdException w:name="Subtle Reference" w:uiPriority="31" w:qFormat="1"/>
+    <w:lsdException w:name="Intense Reference" w:uiPriority="32" w:qFormat="1"/>
+    <w:lsdException w:name="Book Title" w:uiPriority="33" w:qFormat="1"/>
+    <w:lsdException w:name="Bibliography" w:semiHidden="1" w:uiPriority="37" w:unhideWhenUsed="1"/>
+    <w:lsdException w:name="TOC Heading" w:semiHidden="1" w:uiPriority="39" w:unhideWhenUsed="1" w:qFormat="1"/>
+    <w:lsdException w:name="Plain Table 1" w:uiPriority="41"/>
+    <w:lsdException w:name="Plain Table 2" w:uiPriority="42"/>
+    <w:lsdException w:name="Plain Table 3" w:uiPriority="43"/>
+    <w:lsdException w:name="Plain Table 4" w:uiPriority="44"/>
+    <w:lsdException w:name="Plain Table 5" w:uiPriority="45"/>
+    <w:lsdException w:name="Grid Table Light" w:uiPriority="40"/>
+    <w:lsdException w:name="Grid Table 1 Light" w:uiPriority="46"/>
+    <w:lsdException w:name="Grid Table 2" w:uiPriority="47"/>
+    <w:lsdException w:name="Grid Table 3" w:uiPriority="48"/>
+    <w:lsdException w:name="Grid Table 4" w:uiPriority="49"/>
+    <w:lsdException w:name="Grid Table 5 Dark" w:uiPriority="50"/>
+    <w:lsdException w:name="Grid Table 6 Colorful" w:uiPriority="51"/>
+    <w:lsdException w:name="Grid Table 7 Colorful" w:uiPriority="52"/>
+    <w:lsdException w:name="Grid Table 1 Light Accent 1" w:uiPriority="46"/>
+    <w:lsdException w:name="Grid Table 2 Accent 1" w:uiPriority="47"/>
+    <w:lsdException w:name="Grid Table 3 Accent 1" w:uiPriority="48"/>
+    <w:lsdException w:name="Grid Table 4 Accent 1" w:uiPriority="49"/>
+    <w:lsdException w:name="Grid Table 5 Dark Accent 1" w:uiPriority="50"/>
+    <w:lsdException w:name="Grid Table 6 Colorful Accent 1" w:uiPriority="51"/>
+    <w:lsdException w:name="Grid Table 7 Colorful Accent 1" w:uiPriority="52"/>
+    <w:lsdException w:name="Grid Table 1 Light Accent 2" w:uiPriority="46"/>
+    <w:lsdException w:name="Grid Table 2 Accent 2" w:uiPriority="47"/>
+    <w:lsdException w:name="Grid Table 3 Accent 2" w:uiPriority="48"/>
+    <w:lsdException w:name="Grid Table 4 Accent 2" w:uiPriority="49"/>
+    <w:lsdException w:name="Grid Table 5 Dark Accent 2" w:uiPriority="50"/>
+    <w:lsdException w:name="Grid Table 6 Colorful Accent 2" w:uiPriority="51"/>
+    <w:lsdException w:name="Grid Table 7 Colorful Accent 2" w:uiPriority="52"/>
+    <w:lsdException w:name="Grid Table 1 Light Accent 3" w:uiPriority="46"/>
+    <w:lsdException w:name="Grid Table 2 Accent 3" w:uiPriority="47"/>
+    <w:lsdException w:name="Grid Table 3 Accent 3" w:uiPriority="48"/>
+    <w:lsdException w:name="Grid Table 4 Accent 3" w:uiPriority="49"/>
+    <w:lsdException w:name="Grid Table 5 Dark Accent 3" w:uiPriority="50"/>
+    <w:lsdException w:name="Grid Table 6 Colorful Accent 3" w:uiPriority="51"/>
+    <w:lsdException w:name="Grid Table 7 Colorful Accent 3" w:uiPriority="52"/>
+    <w:lsdException w:name="Grid Table 1 Light Accent 4" w:uiPriority="46"/>
+    <w:lsdException w:name="Grid Table 2 Accent 4" w:uiPriority="47"/>
+    <w:lsdException w:name="Grid Table 3 Accent 4" w:uiPriority="48"/>
+    <w:lsdException w:name="Grid Table 4 Accent 4" w:uiPriority="49"/>
+    <w:lsdException w:name="Grid Table 5 Dark Accent 4" w:uiPriority="50"/>
+    <w:lsdException w:name="Grid Table 6 Colorful Accent 4" w:uiPriority="51"/>
+    <w:lsdException w:name="Grid Table 7 Colorful Accent 4" w:uiPriority="52"/>
+    <w:lsdException w:name="Grid Table 1 Light Accent 5" w:uiPriority="46"/>
+    <w:lsdException w:name="Grid Table 2 Accent 5" w:uiPriority="47"/>
+    <w:lsdException w:name="Grid Table 3 Accent 5" w:uiPriority="48"/>
+    <w:lsdException w:name="Grid Table 4 Accent 5" w:uiPriority="49"/>
+    <w:lsdException w:name="Grid Table 5 Dark Accent 5" w:uiPriority="50"/>
+    <w:lsdException w:name="Grid Table 6 Colorful Accent 5" w:uiPriority="51"/>
+    <w:lsdException w:name="Grid Table 7 Colorful Accent 5" w:uiPriority="52"/>
+    <w:lsdException w:name="Grid Table 1 Light Accent 6" w:uiPriority="46"/>
+    <w:lsdException w:name="Grid Table 2 Accent 6" w:uiPriority="47"/>
+    <w:lsdException w:name="Grid Table 3 Accent 6" w:uiPriority="48"/>
+    <w:lsdException w:name="Grid Table 4 Accent 6" w:uiPriority="49"/>
+    <w:lsdException w:name="Grid Table 5 Dark Accent 6" w:uiPriority="50"/>
+    <w:lsdException w:name="Grid Table 6 Colorful Accent 6" w:uiPriority="51"/>
+    <w:lsdException w:name="Grid Table 7 Colorful Accent 6" w:uiPriority="52"/>
+    <w:lsdException w:name="List Table 1 Light" w:uiPriority="46"/>
+    <w:lsdException w:name="List Table 2" w:uiPriority="47"/>
+    <w:lsdException w:name="List Table 3" w:uiPriority="48"/>
+    <w:lsdException w:name="List Table 4" w:uiPriority="49"/>
+    <w:lsdException w:name="List Table 5 Dark" w:uiPriority="50"/>
+    <w:lsdException w:name="List Table 6 Colorful" w:uiPriority="51"/>
+    <w:lsdException w:name="List Table 7 Colorful" w:uiPriority="52"/>
+    <w:lsdException w:name="List Table 1 Light Accent 1" w:uiPriority="46"/>
+    <w:lsdException w:name="List Table 2 Accent 1" w:uiPriority="47"/>
+    <w:lsdException w:name="List Table 3 Accent 1" w:uiPriority="48"/>
+    <w:lsdException w:name="List Table 4 Accent 1" w:uiPriority="49"/>
+    <w:lsdException w:name="List Table 5 Dark Accent 1" w:uiPriority="50"/>
+    <w:lsdException w:name="List Table 6 Colorful Accent 1" w:uiPriority="51"/>
+    <w:lsdException w:name="List Table 7 Colorful Accent 1" w:uiPriority="52"/>
+    <w:lsdException w:name="List Table 1 Light Accent 2" w:uiPriority="46"/>
+    <w:lsdException w:name="List Table 2 Accent 2" w:uiPriority="47"/>
+    <w:lsdException w:name="List Table 3 Accent 2" w:uiPriority="48"/>
+    <w:lsdException w:name="List Table 4 Accent 2" w:uiPriority="49"/>
+    <w:lsdException w:name="List Table 5 Dark Accent 2" w:uiPriority="50"/>
+    <w:lsdException w:name="List Table 6 Colorful Accent 2" w:uiPriority="51"/>
+    <w:lsdException w:name="List Table 7 Colorful Accent 2" w:uiPriority="52"/>
+    <w:lsdException w:name="List Table 1 Light Accent 3" w:uiPriority="46"/>
+    <w:lsdException w:name="List Table 2 Accent 3" w:uiPriority="47"/>
+    <w:lsdException w:name="List Table 3 Accent 3" w:uiPriority="48"/>
+    <w:lsdException w:name="List Table 4 Accent 3" w:uiPriority="49"/>
+    <w:lsdException w:name="List Table 5 Dark Accent 3" w:uiPriority="50"/>
+    <w:lsdException w:name="List Table 6 Colorful Accent 3" w:uiPriority="51"/>
+    <w:lsdException w:name="List Table 7 Colorful Accent 3" w:uiPriority="52"/>
+    <w:lsdException w:name="List Table 1 Light Accent 4" w:uiPriority="46"/>
+    <w:lsdException w:name="List Table 2 Accent 4" w:uiPriority="47"/>
+    <w:lsdException w:name="List Table 3 Accent 4" w:uiPriority="48"/>
+    <w:lsdException w:name="List Table 4 Accent 4" w:uiPriority="49"/>
+    <w:lsdException w:name="List Table 5 Dark Accent 4" w:uiPriority="50"/>
+    <w:lsdException w:name="List Table 6 Colorful Accent 4" w:uiPriority="51"/>
+    <w:lsdException w:name="List Table 7 Colorful Accent 4" w:uiPriority="52"/>
+    <w:lsdException w:name="List Table 1 Light Accent 5" w:uiPriority="46"/>
+    <w:lsdException w:name="List Table 2 Accent 5" w:uiPriority="47"/>
+    <w:lsdException w:name="List Table 3 Accent 5" w:uiPriority="48"/>
+    <w:lsdException w:name="List Table 4 Accent 5" w:uiPriority="49"/>
+    <w:lsdException w:name="List Table 5 Dark Accent 5" w:uiPriority="50"/>
+    <w:lsdException w:name="List Table 6 Colorful Accent 5" w:uiPriority="51"/>
+    <w:lsdException w:name="List Table 7 Colorful Accent 5" w:uiPriority="52"/>
+    <w:lsdException w:name="List Table 1 Light Accent 6" w:uiPriority="46"/>
+    <w:lsdException w:name="List Table 2 Accent 6" w:uiPriority="47"/>
+    <w:lsdException w:name="List Table 3 Accent 6" w:uiPriority="48"/>
+    <w:lsdException w:name="List Table 4 Accent 6" w:uiPriority="49"/>
+    <w:lsdException w:name="List Table 5 Dark Accent 6" w:uiPriority="50"/>
+    <w:lsdException w:name="List Table 6 Colorful Accent 6" w:uiPriority="51"/>
+    <w:lsdException w:name="List Table 7 Colorful Accent 6" w:uiPriority="52"/>
   </w:latentStyles>
-  <w:style w:type="paragraph" w:default="1" w:styleId="Normal">
+  <w:style w:type="paragraph" w:default="1" w:styleId="Standaard">
     <w:name w:val="Normal"/>
     <w:qFormat/>
     <w:rsid w:val="00416129"/>
@@ -10754,11 +11118,11 @@
       <w:szCs w:val="22"/>
     </w:rPr>
   </w:style>
-  <w:style w:type="paragraph" w:styleId="Heading1">
+  <w:style w:type="paragraph" w:styleId="Kop1">
     <w:name w:val="heading 1"/>
-    <w:basedOn w:val="Normal"/>
-    <w:next w:val="Normal"/>
-    <w:link w:val="Heading1Char"/>
+    <w:basedOn w:val="Standaard"/>
+    <w:next w:val="Standaard"/>
+    <w:link w:val="Kop1Char"/>
     <w:uiPriority w:val="9"/>
     <w:qFormat/>
     <w:rsid w:val="004C0DD8"/>
@@ -10775,11 +11139,11 @@
       <w:szCs w:val="48"/>
     </w:rPr>
   </w:style>
-  <w:style w:type="paragraph" w:styleId="Heading2">
+  <w:style w:type="paragraph" w:styleId="Kop2">
     <w:name w:val="heading 2"/>
-    <w:basedOn w:val="Normal"/>
-    <w:next w:val="Normal"/>
-    <w:link w:val="Heading2Char"/>
+    <w:basedOn w:val="Standaard"/>
+    <w:next w:val="Standaard"/>
+    <w:link w:val="Kop2Char"/>
     <w:uiPriority w:val="9"/>
     <w:unhideWhenUsed/>
     <w:qFormat/>
@@ -10798,11 +11162,11 @@
       <w:szCs w:val="28"/>
     </w:rPr>
   </w:style>
-  <w:style w:type="paragraph" w:styleId="Heading3">
+  <w:style w:type="paragraph" w:styleId="Kop3">
     <w:name w:val="heading 3"/>
-    <w:basedOn w:val="Normal"/>
-    <w:next w:val="Normal"/>
-    <w:link w:val="Heading3Char"/>
+    <w:basedOn w:val="Standaard"/>
+    <w:next w:val="Standaard"/>
+    <w:link w:val="Kop3Char"/>
     <w:uiPriority w:val="9"/>
     <w:unhideWhenUsed/>
     <w:qFormat/>
@@ -10821,13 +11185,13 @@
       <w:szCs w:val="24"/>
     </w:rPr>
   </w:style>
-  <w:style w:type="character" w:default="1" w:styleId="DefaultParagraphFont">
+  <w:style w:type="character" w:default="1" w:styleId="Standaardalinea-lettertype">
     <w:name w:val="Default Paragraph Font"/>
     <w:uiPriority w:val="1"/>
     <w:semiHidden/>
     <w:unhideWhenUsed/>
   </w:style>
-  <w:style w:type="table" w:default="1" w:styleId="TableNormal">
+  <w:style w:type="table" w:default="1" w:styleId="Standaardtabel">
     <w:name w:val="Normal Table"/>
     <w:uiPriority w:val="99"/>
     <w:semiHidden/>
@@ -10842,17 +11206,17 @@
       </w:tblCellMar>
     </w:tblPr>
   </w:style>
-  <w:style w:type="numbering" w:default="1" w:styleId="NoList">
+  <w:style w:type="numbering" w:default="1" w:styleId="Geenlijst">
     <w:name w:val="No List"/>
     <w:uiPriority w:val="99"/>
     <w:semiHidden/>
     <w:unhideWhenUsed/>
   </w:style>
-  <w:style w:type="paragraph" w:styleId="Title">
+  <w:style w:type="paragraph" w:styleId="Titel">
     <w:name w:val="Title"/>
-    <w:basedOn w:val="Normal"/>
-    <w:next w:val="Normal"/>
-    <w:link w:val="TitleChar"/>
+    <w:basedOn w:val="Standaard"/>
+    <w:next w:val="Standaard"/>
+    <w:link w:val="TitelChar"/>
     <w:uiPriority w:val="10"/>
     <w:qFormat/>
     <w:rsid w:val="004C0DD8"/>
@@ -10867,10 +11231,10 @@
       <w:szCs w:val="56"/>
     </w:rPr>
   </w:style>
-  <w:style w:type="character" w:customStyle="1" w:styleId="TitleChar">
-    <w:name w:val="Title Char"/>
-    <w:basedOn w:val="DefaultParagraphFont"/>
-    <w:link w:val="Title"/>
+  <w:style w:type="character" w:customStyle="1" w:styleId="TitelChar">
+    <w:name w:val="Titel Char"/>
+    <w:basedOn w:val="Standaardalinea-lettertype"/>
+    <w:link w:val="Titel"/>
     <w:uiPriority w:val="10"/>
     <w:rsid w:val="004C0DD8"/>
     <w:rPr>
@@ -10881,10 +11245,10 @@
       <w:szCs w:val="56"/>
     </w:rPr>
   </w:style>
-  <w:style w:type="character" w:customStyle="1" w:styleId="Heading1Char">
-    <w:name w:val="Heading 1 Char"/>
-    <w:basedOn w:val="DefaultParagraphFont"/>
-    <w:link w:val="Heading1"/>
+  <w:style w:type="character" w:customStyle="1" w:styleId="Kop1Char">
+    <w:name w:val="Kop 1 Char"/>
+    <w:basedOn w:val="Standaardalinea-lettertype"/>
+    <w:link w:val="Kop1"/>
     <w:uiPriority w:val="9"/>
     <w:rsid w:val="004C0DD8"/>
     <w:rPr>
@@ -10894,10 +11258,10 @@
       <w:szCs w:val="48"/>
     </w:rPr>
   </w:style>
-  <w:style w:type="paragraph" w:styleId="TOCHeading">
+  <w:style w:type="paragraph" w:styleId="Kopvaninhoudsopgave">
     <w:name w:val="TOC Heading"/>
-    <w:basedOn w:val="Heading1"/>
-    <w:next w:val="Normal"/>
+    <w:basedOn w:val="Kop1"/>
+    <w:next w:val="Standaard"/>
     <w:uiPriority w:val="39"/>
     <w:unhideWhenUsed/>
     <w:qFormat/>
@@ -10913,10 +11277,10 @@
       <w:szCs w:val="28"/>
     </w:rPr>
   </w:style>
-  <w:style w:type="paragraph" w:styleId="TOC1">
+  <w:style w:type="paragraph" w:styleId="Inhopg1">
     <w:name w:val="toc 1"/>
-    <w:basedOn w:val="Normal"/>
-    <w:next w:val="Normal"/>
+    <w:basedOn w:val="Standaard"/>
+    <w:next w:val="Standaard"/>
     <w:autoRedefine/>
     <w:uiPriority w:val="39"/>
     <w:unhideWhenUsed/>
@@ -10932,19 +11296,19 @@
       <w:szCs w:val="24"/>
     </w:rPr>
   </w:style>
-  <w:style w:type="paragraph" w:styleId="TOC2">
+  <w:style w:type="paragraph" w:styleId="Inhopg2">
     <w:name w:val="toc 2"/>
-    <w:basedOn w:val="Normal"/>
-    <w:next w:val="Normal"/>
+    <w:basedOn w:val="Standaard"/>
+    <w:next w:val="Standaard"/>
     <w:autoRedefine/>
     <w:uiPriority w:val="39"/>
     <w:unhideWhenUsed/>
     <w:rsid w:val="004C0DD8"/>
   </w:style>
-  <w:style w:type="paragraph" w:styleId="TOC3">
+  <w:style w:type="paragraph" w:styleId="Inhopg3">
     <w:name w:val="toc 3"/>
-    <w:basedOn w:val="Normal"/>
-    <w:next w:val="Normal"/>
+    <w:basedOn w:val="Standaard"/>
+    <w:next w:val="Standaard"/>
     <w:autoRedefine/>
     <w:uiPriority w:val="39"/>
     <w:semiHidden/>
@@ -10957,10 +11321,10 @@
       <w:i/>
     </w:rPr>
   </w:style>
-  <w:style w:type="paragraph" w:styleId="TOC4">
+  <w:style w:type="paragraph" w:styleId="Inhopg4">
     <w:name w:val="toc 4"/>
-    <w:basedOn w:val="Normal"/>
-    <w:next w:val="Normal"/>
+    <w:basedOn w:val="Standaard"/>
+    <w:next w:val="Standaard"/>
     <w:autoRedefine/>
     <w:uiPriority w:val="39"/>
     <w:semiHidden/>
@@ -10977,10 +11341,10 @@
       <w:szCs w:val="20"/>
     </w:rPr>
   </w:style>
-  <w:style w:type="paragraph" w:styleId="TOC5">
+  <w:style w:type="paragraph" w:styleId="Inhopg5">
     <w:name w:val="toc 5"/>
-    <w:basedOn w:val="Normal"/>
-    <w:next w:val="Normal"/>
+    <w:basedOn w:val="Standaard"/>
+    <w:next w:val="Standaard"/>
     <w:autoRedefine/>
     <w:uiPriority w:val="39"/>
     <w:semiHidden/>
@@ -10997,10 +11361,10 @@
       <w:szCs w:val="20"/>
     </w:rPr>
   </w:style>
-  <w:style w:type="paragraph" w:styleId="TOC6">
+  <w:style w:type="paragraph" w:styleId="Inhopg6">
     <w:name w:val="toc 6"/>
-    <w:basedOn w:val="Normal"/>
-    <w:next w:val="Normal"/>
+    <w:basedOn w:val="Standaard"/>
+    <w:next w:val="Standaard"/>
     <w:autoRedefine/>
     <w:uiPriority w:val="39"/>
     <w:semiHidden/>
@@ -11017,10 +11381,10 @@
       <w:szCs w:val="20"/>
     </w:rPr>
   </w:style>
-  <w:style w:type="paragraph" w:styleId="TOC7">
+  <w:style w:type="paragraph" w:styleId="Inhopg7">
     <w:name w:val="toc 7"/>
-    <w:basedOn w:val="Normal"/>
-    <w:next w:val="Normal"/>
+    <w:basedOn w:val="Standaard"/>
+    <w:next w:val="Standaard"/>
     <w:autoRedefine/>
     <w:uiPriority w:val="39"/>
     <w:semiHidden/>
@@ -11037,10 +11401,10 @@
       <w:szCs w:val="20"/>
     </w:rPr>
   </w:style>
-  <w:style w:type="paragraph" w:styleId="TOC8">
+  <w:style w:type="paragraph" w:styleId="Inhopg8">
     <w:name w:val="toc 8"/>
-    <w:basedOn w:val="Normal"/>
-    <w:next w:val="Normal"/>
+    <w:basedOn w:val="Standaard"/>
+    <w:next w:val="Standaard"/>
     <w:autoRedefine/>
     <w:uiPriority w:val="39"/>
     <w:semiHidden/>
@@ -11057,10 +11421,10 @@
       <w:szCs w:val="20"/>
     </w:rPr>
   </w:style>
-  <w:style w:type="paragraph" w:styleId="TOC9">
+  <w:style w:type="paragraph" w:styleId="Inhopg9">
     <w:name w:val="toc 9"/>
-    <w:basedOn w:val="Normal"/>
-    <w:next w:val="Normal"/>
+    <w:basedOn w:val="Standaard"/>
+    <w:next w:val="Standaard"/>
     <w:autoRedefine/>
     <w:uiPriority w:val="39"/>
     <w:semiHidden/>
@@ -11077,10 +11441,10 @@
       <w:szCs w:val="20"/>
     </w:rPr>
   </w:style>
-  <w:style w:type="character" w:customStyle="1" w:styleId="Heading2Char">
-    <w:name w:val="Heading 2 Char"/>
-    <w:basedOn w:val="DefaultParagraphFont"/>
-    <w:link w:val="Heading2"/>
+  <w:style w:type="character" w:customStyle="1" w:styleId="Kop2Char">
+    <w:name w:val="Kop 2 Char"/>
+    <w:basedOn w:val="Standaardalinea-lettertype"/>
+    <w:link w:val="Kop2"/>
     <w:uiPriority w:val="9"/>
     <w:rsid w:val="004C0DD8"/>
     <w:rPr>
@@ -11091,13 +11455,12 @@
       <w:szCs w:val="28"/>
     </w:rPr>
   </w:style>
-  <w:style w:type="table" w:styleId="TableGrid">
+  <w:style w:type="table" w:styleId="Tabelraster">
     <w:name w:val="Table Grid"/>
-    <w:basedOn w:val="TableNormal"/>
+    <w:basedOn w:val="Standaardtabel"/>
     <w:uiPriority w:val="39"/>
     <w:rsid w:val="00D552A4"/>
     <w:tblPr>
-      <w:tblInd w:w="0" w:type="dxa"/>
       <w:tblBorders>
         <w:top w:val="single" w:sz="4" w:space="0" w:color="auto"/>
         <w:left w:val="single" w:sz="4" w:space="0" w:color="auto"/>
@@ -11106,17 +11469,11 @@
         <w:insideH w:val="single" w:sz="4" w:space="0" w:color="auto"/>
         <w:insideV w:val="single" w:sz="4" w:space="0" w:color="auto"/>
       </w:tblBorders>
-      <w:tblCellMar>
-        <w:top w:w="0" w:type="dxa"/>
-        <w:left w:w="108" w:type="dxa"/>
-        <w:bottom w:w="0" w:type="dxa"/>
-        <w:right w:w="108" w:type="dxa"/>
-      </w:tblCellMar>
     </w:tblPr>
   </w:style>
   <w:style w:type="character" w:styleId="Hyperlink">
     <w:name w:val="Hyperlink"/>
-    <w:basedOn w:val="DefaultParagraphFont"/>
+    <w:basedOn w:val="Standaardalinea-lettertype"/>
     <w:uiPriority w:val="99"/>
     <w:unhideWhenUsed/>
     <w:rsid w:val="00CF199A"/>
@@ -11125,10 +11482,10 @@
       <w:u w:val="single"/>
     </w:rPr>
   </w:style>
-  <w:style w:type="paragraph" w:styleId="Header">
+  <w:style w:type="paragraph" w:styleId="Koptekst">
     <w:name w:val="header"/>
-    <w:basedOn w:val="Normal"/>
-    <w:link w:val="HeaderChar"/>
+    <w:basedOn w:val="Standaard"/>
+    <w:link w:val="KoptekstChar"/>
     <w:uiPriority w:val="99"/>
     <w:unhideWhenUsed/>
     <w:rsid w:val="00CF199A"/>
@@ -11139,17 +11496,17 @@
       </w:tabs>
     </w:pPr>
   </w:style>
-  <w:style w:type="character" w:customStyle="1" w:styleId="HeaderChar">
-    <w:name w:val="Header Char"/>
-    <w:basedOn w:val="DefaultParagraphFont"/>
-    <w:link w:val="Header"/>
+  <w:style w:type="character" w:customStyle="1" w:styleId="KoptekstChar">
+    <w:name w:val="Koptekst Char"/>
+    <w:basedOn w:val="Standaardalinea-lettertype"/>
+    <w:link w:val="Koptekst"/>
     <w:uiPriority w:val="99"/>
     <w:rsid w:val="00CF199A"/>
   </w:style>
-  <w:style w:type="paragraph" w:styleId="Footer">
+  <w:style w:type="paragraph" w:styleId="Voettekst">
     <w:name w:val="footer"/>
-    <w:basedOn w:val="Normal"/>
-    <w:link w:val="FooterChar"/>
+    <w:basedOn w:val="Standaard"/>
+    <w:link w:val="VoettekstChar"/>
     <w:uiPriority w:val="99"/>
     <w:unhideWhenUsed/>
     <w:rsid w:val="00CF199A"/>
@@ -11160,30 +11517,30 @@
       </w:tabs>
     </w:pPr>
   </w:style>
-  <w:style w:type="character" w:customStyle="1" w:styleId="FooterChar">
-    <w:name w:val="Footer Char"/>
-    <w:basedOn w:val="DefaultParagraphFont"/>
-    <w:link w:val="Footer"/>
+  <w:style w:type="character" w:customStyle="1" w:styleId="VoettekstChar">
+    <w:name w:val="Voettekst Char"/>
+    <w:basedOn w:val="Standaardalinea-lettertype"/>
+    <w:link w:val="Voettekst"/>
     <w:uiPriority w:val="99"/>
     <w:rsid w:val="00CF199A"/>
   </w:style>
-  <w:style w:type="character" w:styleId="PageNumber">
+  <w:style w:type="character" w:styleId="Paginanummer">
     <w:name w:val="page number"/>
-    <w:basedOn w:val="DefaultParagraphFont"/>
+    <w:basedOn w:val="Standaardalinea-lettertype"/>
     <w:uiPriority w:val="99"/>
     <w:semiHidden/>
     <w:unhideWhenUsed/>
     <w:rsid w:val="00311515"/>
   </w:style>
-  <w:style w:type="paragraph" w:styleId="NoSpacing">
+  <w:style w:type="paragraph" w:styleId="Geenafstand">
     <w:name w:val="No Spacing"/>
     <w:uiPriority w:val="1"/>
     <w:qFormat/>
     <w:rsid w:val="00311515"/>
   </w:style>
-  <w:style w:type="paragraph" w:styleId="ListParagraph">
+  <w:style w:type="paragraph" w:styleId="Lijstalinea">
     <w:name w:val="List Paragraph"/>
-    <w:basedOn w:val="Normal"/>
+    <w:basedOn w:val="Standaard"/>
     <w:uiPriority w:val="34"/>
     <w:qFormat/>
     <w:rsid w:val="00261E24"/>
@@ -11192,7 +11549,7 @@
       <w:contextualSpacing/>
     </w:pPr>
   </w:style>
-  <w:style w:type="paragraph" w:styleId="Revision">
+  <w:style w:type="paragraph" w:styleId="Revisie">
     <w:name w:val="Revision"/>
     <w:hidden/>
     <w:uiPriority w:val="99"/>
@@ -11203,10 +11560,10 @@
       <w:szCs w:val="22"/>
     </w:rPr>
   </w:style>
-  <w:style w:type="paragraph" w:styleId="BalloonText">
+  <w:style w:type="paragraph" w:styleId="Ballontekst">
     <w:name w:val="Balloon Text"/>
-    <w:basedOn w:val="Normal"/>
-    <w:link w:val="BalloonTextChar"/>
+    <w:basedOn w:val="Standaard"/>
+    <w:link w:val="BallontekstChar"/>
     <w:uiPriority w:val="99"/>
     <w:semiHidden/>
     <w:unhideWhenUsed/>
@@ -11217,10 +11574,10 @@
       <w:szCs w:val="16"/>
     </w:rPr>
   </w:style>
-  <w:style w:type="character" w:customStyle="1" w:styleId="BalloonTextChar">
-    <w:name w:val="Balloon Text Char"/>
-    <w:basedOn w:val="DefaultParagraphFont"/>
-    <w:link w:val="BalloonText"/>
+  <w:style w:type="character" w:customStyle="1" w:styleId="BallontekstChar">
+    <w:name w:val="Ballontekst Char"/>
+    <w:basedOn w:val="Standaardalinea-lettertype"/>
+    <w:link w:val="Ballontekst"/>
     <w:uiPriority w:val="99"/>
     <w:semiHidden/>
     <w:rsid w:val="002A3387"/>
@@ -11230,10 +11587,10 @@
       <w:szCs w:val="16"/>
     </w:rPr>
   </w:style>
-  <w:style w:type="character" w:customStyle="1" w:styleId="Heading3Char">
-    <w:name w:val="Heading 3 Char"/>
-    <w:basedOn w:val="DefaultParagraphFont"/>
-    <w:link w:val="Heading3"/>
+  <w:style w:type="character" w:customStyle="1" w:styleId="Kop3Char">
+    <w:name w:val="Kop 3 Char"/>
+    <w:basedOn w:val="Standaardalinea-lettertype"/>
+    <w:link w:val="Kop3"/>
     <w:uiPriority w:val="9"/>
     <w:rsid w:val="00622BBD"/>
     <w:rPr>
@@ -11241,9 +11598,9 @@
       <w:b/>
     </w:rPr>
   </w:style>
-  <w:style w:type="character" w:styleId="CommentReference">
+  <w:style w:type="character" w:styleId="Verwijzingopmerking">
     <w:name w:val="annotation reference"/>
-    <w:basedOn w:val="DefaultParagraphFont"/>
+    <w:basedOn w:val="Standaardalinea-lettertype"/>
     <w:uiPriority w:val="99"/>
     <w:semiHidden/>
     <w:unhideWhenUsed/>
@@ -11253,10 +11610,10 @@
       <w:szCs w:val="16"/>
     </w:rPr>
   </w:style>
-  <w:style w:type="paragraph" w:styleId="CommentText">
+  <w:style w:type="paragraph" w:styleId="Tekstopmerking">
     <w:name w:val="annotation text"/>
-    <w:basedOn w:val="Normal"/>
-    <w:link w:val="CommentTextChar"/>
+    <w:basedOn w:val="Standaard"/>
+    <w:link w:val="TekstopmerkingChar"/>
     <w:uiPriority w:val="99"/>
     <w:semiHidden/>
     <w:unhideWhenUsed/>
@@ -11271,10 +11628,10 @@
       <w:lang w:eastAsia="en-US"/>
     </w:rPr>
   </w:style>
-  <w:style w:type="character" w:customStyle="1" w:styleId="CommentTextChar">
-    <w:name w:val="Comment Text Char"/>
-    <w:basedOn w:val="DefaultParagraphFont"/>
-    <w:link w:val="CommentText"/>
+  <w:style w:type="character" w:customStyle="1" w:styleId="TekstopmerkingChar">
+    <w:name w:val="Tekst opmerking Char"/>
+    <w:basedOn w:val="Standaardalinea-lettertype"/>
+    <w:link w:val="Tekstopmerking"/>
     <w:uiPriority w:val="99"/>
     <w:semiHidden/>
     <w:rsid w:val="00FB0D2E"/>
@@ -11287,7 +11644,7 @@
   </w:style>
   <w:style w:type="paragraph" w:customStyle="1" w:styleId="EndNoteBibliographyTitle">
     <w:name w:val="EndNote Bibliography Title"/>
-    <w:basedOn w:val="Normal"/>
+    <w:basedOn w:val="Standaard"/>
     <w:link w:val="EndNoteBibliographyTitleChar"/>
     <w:rsid w:val="00B67922"/>
     <w:pPr>
@@ -11300,7 +11657,7 @@
   </w:style>
   <w:style w:type="character" w:customStyle="1" w:styleId="EndNoteBibliographyTitleChar">
     <w:name w:val="EndNote Bibliography Title Char"/>
-    <w:basedOn w:val="DefaultParagraphFont"/>
+    <w:basedOn w:val="Standaardalinea-lettertype"/>
     <w:link w:val="EndNoteBibliographyTitle"/>
     <w:rsid w:val="00B67922"/>
     <w:rPr>
@@ -11312,7 +11669,7 @@
   </w:style>
   <w:style w:type="paragraph" w:customStyle="1" w:styleId="EndNoteBibliography">
     <w:name w:val="EndNote Bibliography"/>
-    <w:basedOn w:val="Normal"/>
+    <w:basedOn w:val="Standaard"/>
     <w:link w:val="EndNoteBibliographyChar"/>
     <w:rsid w:val="00B67922"/>
     <w:pPr>
@@ -11325,752 +11682,7 @@
   </w:style>
   <w:style w:type="character" w:customStyle="1" w:styleId="EndNoteBibliographyChar">
     <w:name w:val="EndNote Bibliography Char"/>
-    <w:basedOn w:val="DefaultParagraphFont"/>
-    <w:link w:val="EndNoteBibliography"/>
-    <w:rsid w:val="00B67922"/>
-    <w:rPr>
-      <w:rFonts w:ascii="Calibri" w:hAnsi="Calibri"/>
-      <w:noProof/>
-      <w:sz w:val="22"/>
-      <w:szCs w:val="22"/>
-    </w:rPr>
-  </w:style>
-</w:styles>
-</file>
-
-<file path=word/stylesWithEffects.xml><?xml version="1.0" encoding="utf-8"?>
-<w:styles xmlns:wpc="http://schemas.microsoft.com/office/word/2010/wordprocessingCanvas" xmlns:mc="http://schemas.openxmlformats.org/markup-compatibility/2006" xmlns:o="urn:schemas-microsoft-com:office:office" xmlns:r="http://schemas.openxmlformats.org/officeDocument/2006/relationships" xmlns:m="http://schemas.openxmlformats.org/officeDocument/2006/math" xmlns:v="urn:schemas-microsoft-com:vml" xmlns:wp14="http://schemas.microsoft.com/office/word/2010/wordprocessingDrawing" xmlns:wp="http://schemas.openxmlformats.org/drawingml/2006/wordprocessingDrawing" xmlns:w10="urn:schemas-microsoft-com:office:word" xmlns:w="http://schemas.openxmlformats.org/wordprocessingml/2006/main" xmlns:w14="http://schemas.microsoft.com/office/word/2010/wordml" xmlns:wpg="http://schemas.microsoft.com/office/word/2010/wordprocessingGroup" xmlns:wpi="http://schemas.microsoft.com/office/word/2010/wordprocessingInk" xmlns:wne="http://schemas.microsoft.com/office/word/2006/wordml" xmlns:wps="http://schemas.microsoft.com/office/word/2010/wordprocessingShape" mc:Ignorable="w14 wp14">
-  <w:docDefaults>
-    <w:rPrDefault>
-      <w:rPr>
-        <w:rFonts w:asciiTheme="minorHAnsi" w:eastAsiaTheme="minorEastAsia" w:hAnsiTheme="minorHAnsi" w:cstheme="minorBidi"/>
-        <w:sz w:val="24"/>
-        <w:szCs w:val="24"/>
-        <w:lang w:val="nl-NL" w:eastAsia="nl-NL" w:bidi="ar-SA"/>
-      </w:rPr>
-    </w:rPrDefault>
-    <w:pPrDefault/>
-  </w:docDefaults>
-  <w:latentStyles w:defLockedState="0" w:defUIPriority="99" w:defSemiHidden="1" w:defUnhideWhenUsed="1" w:defQFormat="0" w:count="267">
-    <w:lsdException w:name="Normal" w:semiHidden="0" w:uiPriority="0" w:unhideWhenUsed="0" w:qFormat="1"/>
-    <w:lsdException w:name="heading 1" w:semiHidden="0" w:uiPriority="9" w:unhideWhenUsed="0" w:qFormat="1"/>
-    <w:lsdException w:name="heading 2" w:uiPriority="9" w:qFormat="1"/>
-    <w:lsdException w:name="heading 3" w:uiPriority="9" w:qFormat="1"/>
-    <w:lsdException w:name="heading 4" w:uiPriority="9" w:qFormat="1"/>
-    <w:lsdException w:name="heading 5" w:uiPriority="9" w:qFormat="1"/>
-    <w:lsdException w:name="heading 6" w:uiPriority="9" w:qFormat="1"/>
-    <w:lsdException w:name="heading 7" w:uiPriority="9" w:qFormat="1"/>
-    <w:lsdException w:name="heading 8" w:uiPriority="9" w:qFormat="1"/>
-    <w:lsdException w:name="heading 9" w:uiPriority="9" w:qFormat="1"/>
-    <w:lsdException w:name="toc 1" w:uiPriority="39"/>
-    <w:lsdException w:name="toc 2" w:uiPriority="39"/>
-    <w:lsdException w:name="toc 3" w:uiPriority="39"/>
-    <w:lsdException w:name="toc 4" w:uiPriority="39"/>
-    <w:lsdException w:name="toc 5" w:uiPriority="39"/>
-    <w:lsdException w:name="toc 6" w:uiPriority="39"/>
-    <w:lsdException w:name="toc 7" w:uiPriority="39"/>
-    <w:lsdException w:name="toc 8" w:uiPriority="39"/>
-    <w:lsdException w:name="toc 9" w:uiPriority="39"/>
-    <w:lsdException w:name="caption" w:uiPriority="35" w:qFormat="1"/>
-    <w:lsdException w:name="Title" w:semiHidden="0" w:uiPriority="10" w:unhideWhenUsed="0" w:qFormat="1"/>
-    <w:lsdException w:name="Default Paragraph Font" w:uiPriority="1"/>
-    <w:lsdException w:name="Subtitle" w:semiHidden="0" w:uiPriority="11" w:unhideWhenUsed="0" w:qFormat="1"/>
-    <w:lsdException w:name="Strong" w:semiHidden="0" w:uiPriority="22" w:unhideWhenUsed="0" w:qFormat="1"/>
-    <w:lsdException w:name="Emphasis" w:semiHidden="0" w:uiPriority="20" w:unhideWhenUsed="0" w:qFormat="1"/>
-    <w:lsdException w:name="Table Grid" w:semiHidden="0" w:uiPriority="39" w:unhideWhenUsed="0"/>
-    <w:lsdException w:name="Placeholder Text" w:unhideWhenUsed="0"/>
-    <w:lsdException w:name="No Spacing" w:semiHidden="0" w:uiPriority="1" w:unhideWhenUsed="0" w:qFormat="1"/>
-    <w:lsdException w:name="Light Shading" w:semiHidden="0" w:uiPriority="60" w:unhideWhenUsed="0"/>
-    <w:lsdException w:name="Light List" w:semiHidden="0" w:uiPriority="61" w:unhideWhenUsed="0"/>
-    <w:lsdException w:name="Light Grid" w:semiHidden="0" w:uiPriority="62" w:unhideWhenUsed="0"/>
-    <w:lsdException w:name="Medium Shading 1" w:semiHidden="0" w:uiPriority="63" w:unhideWhenUsed="0"/>
-    <w:lsdException w:name="Medium Shading 2" w:semiHidden="0" w:uiPriority="64" w:unhideWhenUsed="0"/>
-    <w:lsdException w:name="Medium List 1" w:semiHidden="0" w:uiPriority="65" w:unhideWhenUsed="0"/>
-    <w:lsdException w:name="Medium List 2" w:semiHidden="0" w:uiPriority="66" w:unhideWhenUsed="0"/>
-    <w:lsdException w:name="Medium Grid 1" w:semiHidden="0" w:uiPriority="67" w:unhideWhenUsed="0"/>
-    <w:lsdException w:name="Medium Grid 2" w:semiHidden="0" w:uiPriority="68" w:unhideWhenUsed="0"/>
-    <w:lsdException w:name="Medium Grid 3" w:semiHidden="0" w:uiPriority="69" w:unhideWhenUsed="0"/>
-    <w:lsdException w:name="Dark List" w:semiHidden="0" w:uiPriority="70" w:unhideWhenUsed="0"/>
-    <w:lsdException w:name="Colorful Shading" w:semiHidden="0" w:uiPriority="71" w:unhideWhenUsed="0"/>
-    <w:lsdException w:name="Colorful List" w:semiHidden="0" w:uiPriority="72" w:unhideWhenUsed="0"/>
-    <w:lsdException w:name="Colorful Grid" w:semiHidden="0" w:uiPriority="73" w:unhideWhenUsed="0"/>
-    <w:lsdException w:name="Light Shading Accent 1" w:semiHidden="0" w:uiPriority="60" w:unhideWhenUsed="0"/>
-    <w:lsdException w:name="Light List Accent 1" w:semiHidden="0" w:uiPriority="61" w:unhideWhenUsed="0"/>
-    <w:lsdException w:name="Light Grid Accent 1" w:semiHidden="0" w:uiPriority="62" w:unhideWhenUsed="0"/>
-    <w:lsdException w:name="Medium Shading 1 Accent 1" w:semiHidden="0" w:uiPriority="63" w:unhideWhenUsed="0"/>
-    <w:lsdException w:name="Medium Shading 2 Accent 1" w:semiHidden="0" w:uiPriority="64" w:unhideWhenUsed="0"/>
-    <w:lsdException w:name="Medium List 1 Accent 1" w:semiHidden="0" w:uiPriority="65" w:unhideWhenUsed="0"/>
-    <w:lsdException w:name="Revision" w:unhideWhenUsed="0"/>
-    <w:lsdException w:name="List Paragraph" w:semiHidden="0" w:uiPriority="34" w:unhideWhenUsed="0" w:qFormat="1"/>
-    <w:lsdException w:name="Quote" w:semiHidden="0" w:uiPriority="29" w:unhideWhenUsed="0" w:qFormat="1"/>
-    <w:lsdException w:name="Intense Quote" w:semiHidden="0" w:uiPriority="30" w:unhideWhenUsed="0" w:qFormat="1"/>
-    <w:lsdException w:name="Medium List 2 Accent 1" w:semiHidden="0" w:uiPriority="66" w:unhideWhenUsed="0"/>
-    <w:lsdException w:name="Medium Grid 1 Accent 1" w:semiHidden="0" w:uiPriority="67" w:unhideWhenUsed="0"/>
-    <w:lsdException w:name="Medium Grid 2 Accent 1" w:semiHidden="0" w:uiPriority="68" w:unhideWhenUsed="0"/>
-    <w:lsdException w:name="Medium Grid 3 Accent 1" w:semiHidden="0" w:uiPriority="69" w:unhideWhenUsed="0"/>
-    <w:lsdException w:name="Dark List Accent 1" w:semiHidden="0" w:uiPriority="70" w:unhideWhenUsed="0"/>
-    <w:lsdException w:name="Colorful Shading Accent 1" w:semiHidden="0" w:uiPriority="71" w:unhideWhenUsed="0"/>
-    <w:lsdException w:name="Colorful List Accent 1" w:semiHidden="0" w:uiPriority="72" w:unhideWhenUsed="0"/>
-    <w:lsdException w:name="Colorful Grid Accent 1" w:semiHidden="0" w:uiPriority="73" w:unhideWhenUsed="0"/>
-    <w:lsdException w:name="Light Shading Accent 2" w:semiHidden="0" w:uiPriority="60" w:unhideWhenUsed="0"/>
-    <w:lsdException w:name="Light List Accent 2" w:semiHidden="0" w:uiPriority="61" w:unhideWhenUsed="0"/>
-    <w:lsdException w:name="Light Grid Accent 2" w:semiHidden="0" w:uiPriority="62" w:unhideWhenUsed="0"/>
-    <w:lsdException w:name="Medium Shading 1 Accent 2" w:semiHidden="0" w:uiPriority="63" w:unhideWhenUsed="0"/>
-    <w:lsdException w:name="Medium Shading 2 Accent 2" w:semiHidden="0" w:uiPriority="64" w:unhideWhenUsed="0"/>
-    <w:lsdException w:name="Medium List 1 Accent 2" w:semiHidden="0" w:uiPriority="65" w:unhideWhenUsed="0"/>
-    <w:lsdException w:name="Medium List 2 Accent 2" w:semiHidden="0" w:uiPriority="66" w:unhideWhenUsed="0"/>
-    <w:lsdException w:name="Medium Grid 1 Accent 2" w:semiHidden="0" w:uiPriority="67" w:unhideWhenUsed="0"/>
-    <w:lsdException w:name="Medium Grid 2 Accent 2" w:semiHidden="0" w:uiPriority="68" w:unhideWhenUsed="0"/>
-    <w:lsdException w:name="Medium Grid 3 Accent 2" w:semiHidden="0" w:uiPriority="69" w:unhideWhenUsed="0"/>
-    <w:lsdException w:name="Dark List Accent 2" w:semiHidden="0" w:uiPriority="70" w:unhideWhenUsed="0"/>
-    <w:lsdException w:name="Colorful Shading Accent 2" w:semiHidden="0" w:uiPriority="71" w:unhideWhenUsed="0"/>
-    <w:lsdException w:name="Colorful List Accent 2" w:semiHidden="0" w:uiPriority="72" w:unhideWhenUsed="0"/>
-    <w:lsdException w:name="Colorful Grid Accent 2" w:semiHidden="0" w:uiPriority="73" w:unhideWhenUsed="0"/>
-    <w:lsdException w:name="Light Shading Accent 3" w:semiHidden="0" w:uiPriority="60" w:unhideWhenUsed="0"/>
-    <w:lsdException w:name="Light List Accent 3" w:semiHidden="0" w:uiPriority="61" w:unhideWhenUsed="0"/>
-    <w:lsdException w:name="Light Grid Accent 3" w:semiHidden="0" w:uiPriority="62" w:unhideWhenUsed="0"/>
-    <w:lsdException w:name="Medium Shading 1 Accent 3" w:semiHidden="0" w:uiPriority="63" w:unhideWhenUsed="0"/>
-    <w:lsdException w:name="Medium Shading 2 Accent 3" w:semiHidden="0" w:uiPriority="64" w:unhideWhenUsed="0"/>
-    <w:lsdException w:name="Medium List 1 Accent 3" w:semiHidden="0" w:uiPriority="65" w:unhideWhenUsed="0"/>
-    <w:lsdException w:name="Medium List 2 Accent 3" w:semiHidden="0" w:uiPriority="66" w:unhideWhenUsed="0"/>
-    <w:lsdException w:name="Medium Grid 1 Accent 3" w:semiHidden="0" w:uiPriority="67" w:unhideWhenUsed="0"/>
-    <w:lsdException w:name="Medium Grid 2 Accent 3" w:semiHidden="0" w:uiPriority="68" w:unhideWhenUsed="0"/>
-    <w:lsdException w:name="Medium Grid 3 Accent 3" w:semiHidden="0" w:uiPriority="69" w:unhideWhenUsed="0"/>
-    <w:lsdException w:name="Dark List Accent 3" w:semiHidden="0" w:uiPriority="70" w:unhideWhenUsed="0"/>
-    <w:lsdException w:name="Colorful Shading Accent 3" w:semiHidden="0" w:uiPriority="71" w:unhideWhenUsed="0"/>
-    <w:lsdException w:name="Colorful List Accent 3" w:semiHidden="0" w:uiPriority="72" w:unhideWhenUsed="0"/>
-    <w:lsdException w:name="Colorful Grid Accent 3" w:semiHidden="0" w:uiPriority="73" w:unhideWhenUsed="0"/>
-    <w:lsdException w:name="Light Shading Accent 4" w:semiHidden="0" w:uiPriority="60" w:unhideWhenUsed="0"/>
-    <w:lsdException w:name="Light List Accent 4" w:semiHidden="0" w:uiPriority="61" w:unhideWhenUsed="0"/>
-    <w:lsdException w:name="Light Grid Accent 4" w:semiHidden="0" w:uiPriority="62" w:unhideWhenUsed="0"/>
-    <w:lsdException w:name="Medium Shading 1 Accent 4" w:semiHidden="0" w:uiPriority="63" w:unhideWhenUsed="0"/>
-    <w:lsdException w:name="Medium Shading 2 Accent 4" w:semiHidden="0" w:uiPriority="64" w:unhideWhenUsed="0"/>
-    <w:lsdException w:name="Medium List 1 Accent 4" w:semiHidden="0" w:uiPriority="65" w:unhideWhenUsed="0"/>
-    <w:lsdException w:name="Medium List 2 Accent 4" w:semiHidden="0" w:uiPriority="66" w:unhideWhenUsed="0"/>
-    <w:lsdException w:name="Medium Grid 1 Accent 4" w:semiHidden="0" w:uiPriority="67" w:unhideWhenUsed="0"/>
-    <w:lsdException w:name="Medium Grid 2 Accent 4" w:semiHidden="0" w:uiPriority="68" w:unhideWhenUsed="0"/>
-    <w:lsdException w:name="Medium Grid 3 Accent 4" w:semiHidden="0" w:uiPriority="69" w:unhideWhenUsed="0"/>
-    <w:lsdException w:name="Dark List Accent 4" w:semiHidden="0" w:uiPriority="70" w:unhideWhenUsed="0"/>
-    <w:lsdException w:name="Colorful Shading Accent 4" w:semiHidden="0" w:uiPriority="71" w:unhideWhenUsed="0"/>
-    <w:lsdException w:name="Colorful List Accent 4" w:semiHidden="0" w:uiPriority="72" w:unhideWhenUsed="0"/>
-    <w:lsdException w:name="Colorful Grid Accent 4" w:semiHidden="0" w:uiPriority="73" w:unhideWhenUsed="0"/>
-    <w:lsdException w:name="Light Shading Accent 5" w:semiHidden="0" w:uiPriority="60" w:unhideWhenUsed="0"/>
-    <w:lsdException w:name="Light List Accent 5" w:semiHidden="0" w:uiPriority="61" w:unhideWhenUsed="0"/>
-    <w:lsdException w:name="Light Grid Accent 5" w:semiHidden="0" w:uiPriority="62" w:unhideWhenUsed="0"/>
-    <w:lsdException w:name="Medium Shading 1 Accent 5" w:semiHidden="0" w:uiPriority="63" w:unhideWhenUsed="0"/>
-    <w:lsdException w:name="Medium Shading 2 Accent 5" w:semiHidden="0" w:uiPriority="64" w:unhideWhenUsed="0"/>
-    <w:lsdException w:name="Medium List 1 Accent 5" w:semiHidden="0" w:uiPriority="65" w:unhideWhenUsed="0"/>
-    <w:lsdException w:name="Medium List 2 Accent 5" w:semiHidden="0" w:uiPriority="66" w:unhideWhenUsed="0"/>
-    <w:lsdException w:name="Medium Grid 1 Accent 5" w:semiHidden="0" w:uiPriority="67" w:unhideWhenUsed="0"/>
-    <w:lsdException w:name="Medium Grid 2 Accent 5" w:semiHidden="0" w:uiPriority="68" w:unhideWhenUsed="0"/>
-    <w:lsdException w:name="Medium Grid 3 Accent 5" w:semiHidden="0" w:uiPriority="69" w:unhideWhenUsed="0"/>
-    <w:lsdException w:name="Dark List Accent 5" w:semiHidden="0" w:uiPriority="70" w:unhideWhenUsed="0"/>
-    <w:lsdException w:name="Colorful Shading Accent 5" w:semiHidden="0" w:uiPriority="71" w:unhideWhenUsed="0"/>
-    <w:lsdException w:name="Colorful List Accent 5" w:semiHidden="0" w:uiPriority="72" w:unhideWhenUsed="0"/>
-    <w:lsdException w:name="Colorful Grid Accent 5" w:semiHidden="0" w:uiPriority="73" w:unhideWhenUsed="0"/>
-    <w:lsdException w:name="Light Shading Accent 6" w:semiHidden="0" w:uiPriority="60" w:unhideWhenUsed="0"/>
-    <w:lsdException w:name="Light List Accent 6" w:semiHidden="0" w:uiPriority="61" w:unhideWhenUsed="0"/>
-    <w:lsdException w:name="Light Grid Accent 6" w:semiHidden="0" w:uiPriority="62" w:unhideWhenUsed="0"/>
-    <w:lsdException w:name="Medium Shading 1 Accent 6" w:semiHidden="0" w:uiPriority="63" w:unhideWhenUsed="0"/>
-    <w:lsdException w:name="Medium Shading 2 Accent 6" w:semiHidden="0" w:uiPriority="64" w:unhideWhenUsed="0"/>
-    <w:lsdException w:name="Medium List 1 Accent 6" w:semiHidden="0" w:uiPriority="65" w:unhideWhenUsed="0"/>
-    <w:lsdException w:name="Medium List 2 Accent 6" w:semiHidden="0" w:uiPriority="66" w:unhideWhenUsed="0"/>
-    <w:lsdException w:name="Medium Grid 1 Accent 6" w:semiHidden="0" w:uiPriority="67" w:unhideWhenUsed="0"/>
-    <w:lsdException w:name="Medium Grid 2 Accent 6" w:semiHidden="0" w:uiPriority="68" w:unhideWhenUsed="0"/>
-    <w:lsdException w:name="Medium Grid 3 Accent 6" w:semiHidden="0" w:uiPriority="69" w:unhideWhenUsed="0"/>
-    <w:lsdException w:name="Dark List Accent 6" w:semiHidden="0" w:uiPriority="70" w:unhideWhenUsed="0"/>
-    <w:lsdException w:name="Colorful Shading Accent 6" w:semiHidden="0" w:uiPriority="71" w:unhideWhenUsed="0"/>
-    <w:lsdException w:name="Colorful List Accent 6" w:semiHidden="0" w:uiPriority="72" w:unhideWhenUsed="0"/>
-    <w:lsdException w:name="Colorful Grid Accent 6" w:semiHidden="0" w:uiPriority="73" w:unhideWhenUsed="0"/>
-    <w:lsdException w:name="Subtle Emphasis" w:semiHidden="0" w:uiPriority="19" w:unhideWhenUsed="0" w:qFormat="1"/>
-    <w:lsdException w:name="Intense Emphasis" w:semiHidden="0" w:uiPriority="21" w:unhideWhenUsed="0" w:qFormat="1"/>
-    <w:lsdException w:name="Subtle Reference" w:semiHidden="0" w:uiPriority="31" w:unhideWhenUsed="0" w:qFormat="1"/>
-    <w:lsdException w:name="Intense Reference" w:semiHidden="0" w:uiPriority="32" w:unhideWhenUsed="0" w:qFormat="1"/>
-    <w:lsdException w:name="Book Title" w:semiHidden="0" w:uiPriority="33" w:unhideWhenUsed="0" w:qFormat="1"/>
-    <w:lsdException w:name="Bibliography" w:uiPriority="37"/>
-    <w:lsdException w:name="TOC Heading" w:uiPriority="39" w:qFormat="1"/>
-  </w:latentStyles>
-  <w:style w:type="paragraph" w:default="1" w:styleId="Normal">
-    <w:name w:val="Normal"/>
-    <w:qFormat/>
-    <w:rsid w:val="00416129"/>
-    <w:rPr>
-      <w:sz w:val="22"/>
-      <w:szCs w:val="22"/>
-    </w:rPr>
-  </w:style>
-  <w:style w:type="paragraph" w:styleId="Heading1">
-    <w:name w:val="heading 1"/>
-    <w:basedOn w:val="Normal"/>
-    <w:next w:val="Normal"/>
-    <w:link w:val="Heading1Char"/>
-    <w:uiPriority w:val="9"/>
-    <w:qFormat/>
-    <w:rsid w:val="004C0DD8"/>
-    <w:pPr>
-      <w:keepNext/>
-      <w:keepLines/>
-      <w:spacing w:before="240"/>
-      <w:outlineLvl w:val="0"/>
-    </w:pPr>
-    <w:rPr>
-      <w:rFonts w:asciiTheme="majorHAnsi" w:eastAsiaTheme="majorEastAsia" w:hAnsiTheme="majorHAnsi" w:cstheme="majorBidi"/>
-      <w:color w:val="000000" w:themeColor="text1"/>
-      <w:sz w:val="48"/>
-      <w:szCs w:val="48"/>
-    </w:rPr>
-  </w:style>
-  <w:style w:type="paragraph" w:styleId="Heading2">
-    <w:name w:val="heading 2"/>
-    <w:basedOn w:val="Normal"/>
-    <w:next w:val="Normal"/>
-    <w:link w:val="Heading2Char"/>
-    <w:uiPriority w:val="9"/>
-    <w:unhideWhenUsed/>
-    <w:qFormat/>
-    <w:rsid w:val="004C0DD8"/>
-    <w:pPr>
-      <w:keepNext/>
-      <w:keepLines/>
-      <w:spacing w:before="40"/>
-      <w:outlineLvl w:val="1"/>
-    </w:pPr>
-    <w:rPr>
-      <w:rFonts w:asciiTheme="majorHAnsi" w:eastAsiaTheme="majorEastAsia" w:hAnsiTheme="majorHAnsi" w:cstheme="majorBidi"/>
-      <w:b/>
-      <w:color w:val="000000" w:themeColor="text1"/>
-      <w:sz w:val="28"/>
-      <w:szCs w:val="28"/>
-    </w:rPr>
-  </w:style>
-  <w:style w:type="paragraph" w:styleId="Heading3">
-    <w:name w:val="heading 3"/>
-    <w:basedOn w:val="Normal"/>
-    <w:next w:val="Normal"/>
-    <w:link w:val="Heading3Char"/>
-    <w:uiPriority w:val="9"/>
-    <w:unhideWhenUsed/>
-    <w:qFormat/>
-    <w:rsid w:val="00622BBD"/>
-    <w:pPr>
-      <w:keepNext/>
-      <w:keepLines/>
-      <w:spacing w:before="40"/>
-      <w:ind w:firstLine="360"/>
-      <w:outlineLvl w:val="2"/>
-    </w:pPr>
-    <w:rPr>
-      <w:rFonts w:asciiTheme="majorHAnsi" w:eastAsiaTheme="majorEastAsia" w:hAnsiTheme="majorHAnsi" w:cstheme="majorBidi"/>
-      <w:b/>
-      <w:sz w:val="24"/>
-      <w:szCs w:val="24"/>
-    </w:rPr>
-  </w:style>
-  <w:style w:type="character" w:default="1" w:styleId="DefaultParagraphFont">
-    <w:name w:val="Default Paragraph Font"/>
-    <w:uiPriority w:val="1"/>
-    <w:semiHidden/>
-    <w:unhideWhenUsed/>
-  </w:style>
-  <w:style w:type="table" w:default="1" w:styleId="TableNormal">
-    <w:name w:val="Normal Table"/>
-    <w:uiPriority w:val="99"/>
-    <w:semiHidden/>
-    <w:unhideWhenUsed/>
-    <w:tblPr>
-      <w:tblInd w:w="0" w:type="dxa"/>
-      <w:tblCellMar>
-        <w:top w:w="0" w:type="dxa"/>
-        <w:left w:w="108" w:type="dxa"/>
-        <w:bottom w:w="0" w:type="dxa"/>
-        <w:right w:w="108" w:type="dxa"/>
-      </w:tblCellMar>
-    </w:tblPr>
-  </w:style>
-  <w:style w:type="numbering" w:default="1" w:styleId="NoList">
-    <w:name w:val="No List"/>
-    <w:uiPriority w:val="99"/>
-    <w:semiHidden/>
-    <w:unhideWhenUsed/>
-  </w:style>
-  <w:style w:type="paragraph" w:styleId="Title">
-    <w:name w:val="Title"/>
-    <w:basedOn w:val="Normal"/>
-    <w:next w:val="Normal"/>
-    <w:link w:val="TitleChar"/>
-    <w:uiPriority w:val="10"/>
-    <w:qFormat/>
-    <w:rsid w:val="004C0DD8"/>
-    <w:pPr>
-      <w:contextualSpacing/>
-    </w:pPr>
-    <w:rPr>
-      <w:rFonts w:asciiTheme="majorHAnsi" w:eastAsiaTheme="majorEastAsia" w:hAnsiTheme="majorHAnsi" w:cstheme="majorBidi"/>
-      <w:spacing w:val="-10"/>
-      <w:kern w:val="28"/>
-      <w:sz w:val="56"/>
-      <w:szCs w:val="56"/>
-    </w:rPr>
-  </w:style>
-  <w:style w:type="character" w:customStyle="1" w:styleId="TitleChar">
-    <w:name w:val="Title Char"/>
-    <w:basedOn w:val="DefaultParagraphFont"/>
-    <w:link w:val="Title"/>
-    <w:uiPriority w:val="10"/>
-    <w:rsid w:val="004C0DD8"/>
-    <w:rPr>
-      <w:rFonts w:asciiTheme="majorHAnsi" w:eastAsiaTheme="majorEastAsia" w:hAnsiTheme="majorHAnsi" w:cstheme="majorBidi"/>
-      <w:spacing w:val="-10"/>
-      <w:kern w:val="28"/>
-      <w:sz w:val="56"/>
-      <w:szCs w:val="56"/>
-    </w:rPr>
-  </w:style>
-  <w:style w:type="character" w:customStyle="1" w:styleId="Heading1Char">
-    <w:name w:val="Heading 1 Char"/>
-    <w:basedOn w:val="DefaultParagraphFont"/>
-    <w:link w:val="Heading1"/>
-    <w:uiPriority w:val="9"/>
-    <w:rsid w:val="004C0DD8"/>
-    <w:rPr>
-      <w:rFonts w:asciiTheme="majorHAnsi" w:eastAsiaTheme="majorEastAsia" w:hAnsiTheme="majorHAnsi" w:cstheme="majorBidi"/>
-      <w:color w:val="000000" w:themeColor="text1"/>
-      <w:sz w:val="48"/>
-      <w:szCs w:val="48"/>
-    </w:rPr>
-  </w:style>
-  <w:style w:type="paragraph" w:styleId="TOCHeading">
-    <w:name w:val="TOC Heading"/>
-    <w:basedOn w:val="Heading1"/>
-    <w:next w:val="Normal"/>
-    <w:uiPriority w:val="39"/>
-    <w:unhideWhenUsed/>
-    <w:qFormat/>
-    <w:rsid w:val="004C0DD8"/>
-    <w:pPr>
-      <w:spacing w:before="480" w:line="276" w:lineRule="auto"/>
-      <w:outlineLvl w:val="9"/>
-    </w:pPr>
-    <w:rPr>
-      <w:b/>
-      <w:bCs/>
-      <w:sz w:val="28"/>
-      <w:szCs w:val="28"/>
-    </w:rPr>
-  </w:style>
-  <w:style w:type="paragraph" w:styleId="TOC1">
-    <w:name w:val="toc 1"/>
-    <w:basedOn w:val="Normal"/>
-    <w:next w:val="Normal"/>
-    <w:autoRedefine/>
-    <w:uiPriority w:val="39"/>
-    <w:unhideWhenUsed/>
-    <w:rsid w:val="004C0DD8"/>
-    <w:pPr>
-      <w:spacing w:before="120"/>
-    </w:pPr>
-    <w:rPr>
-      <w:rFonts w:asciiTheme="majorHAnsi" w:hAnsiTheme="majorHAnsi"/>
-      <w:b/>
-      <w:color w:val="548DD4"/>
-      <w:sz w:val="24"/>
-      <w:szCs w:val="24"/>
-    </w:rPr>
-  </w:style>
-  <w:style w:type="paragraph" w:styleId="TOC2">
-    <w:name w:val="toc 2"/>
-    <w:basedOn w:val="Normal"/>
-    <w:next w:val="Normal"/>
-    <w:autoRedefine/>
-    <w:uiPriority w:val="39"/>
-    <w:unhideWhenUsed/>
-    <w:rsid w:val="004C0DD8"/>
-  </w:style>
-  <w:style w:type="paragraph" w:styleId="TOC3">
-    <w:name w:val="toc 3"/>
-    <w:basedOn w:val="Normal"/>
-    <w:next w:val="Normal"/>
-    <w:autoRedefine/>
-    <w:uiPriority w:val="39"/>
-    <w:semiHidden/>
-    <w:unhideWhenUsed/>
-    <w:rsid w:val="004C0DD8"/>
-    <w:pPr>
-      <w:ind w:left="220"/>
-    </w:pPr>
-    <w:rPr>
-      <w:i/>
-    </w:rPr>
-  </w:style>
-  <w:style w:type="paragraph" w:styleId="TOC4">
-    <w:name w:val="toc 4"/>
-    <w:basedOn w:val="Normal"/>
-    <w:next w:val="Normal"/>
-    <w:autoRedefine/>
-    <w:uiPriority w:val="39"/>
-    <w:semiHidden/>
-    <w:unhideWhenUsed/>
-    <w:rsid w:val="004C0DD8"/>
-    <w:pPr>
-      <w:pBdr>
-        <w:between w:val="double" w:sz="6" w:space="0" w:color="auto"/>
-      </w:pBdr>
-      <w:ind w:left="440"/>
-    </w:pPr>
-    <w:rPr>
-      <w:sz w:val="20"/>
-      <w:szCs w:val="20"/>
-    </w:rPr>
-  </w:style>
-  <w:style w:type="paragraph" w:styleId="TOC5">
-    <w:name w:val="toc 5"/>
-    <w:basedOn w:val="Normal"/>
-    <w:next w:val="Normal"/>
-    <w:autoRedefine/>
-    <w:uiPriority w:val="39"/>
-    <w:semiHidden/>
-    <w:unhideWhenUsed/>
-    <w:rsid w:val="004C0DD8"/>
-    <w:pPr>
-      <w:pBdr>
-        <w:between w:val="double" w:sz="6" w:space="0" w:color="auto"/>
-      </w:pBdr>
-      <w:ind w:left="660"/>
-    </w:pPr>
-    <w:rPr>
-      <w:sz w:val="20"/>
-      <w:szCs w:val="20"/>
-    </w:rPr>
-  </w:style>
-  <w:style w:type="paragraph" w:styleId="TOC6">
-    <w:name w:val="toc 6"/>
-    <w:basedOn w:val="Normal"/>
-    <w:next w:val="Normal"/>
-    <w:autoRedefine/>
-    <w:uiPriority w:val="39"/>
-    <w:semiHidden/>
-    <w:unhideWhenUsed/>
-    <w:rsid w:val="004C0DD8"/>
-    <w:pPr>
-      <w:pBdr>
-        <w:between w:val="double" w:sz="6" w:space="0" w:color="auto"/>
-      </w:pBdr>
-      <w:ind w:left="880"/>
-    </w:pPr>
-    <w:rPr>
-      <w:sz w:val="20"/>
-      <w:szCs w:val="20"/>
-    </w:rPr>
-  </w:style>
-  <w:style w:type="paragraph" w:styleId="TOC7">
-    <w:name w:val="toc 7"/>
-    <w:basedOn w:val="Normal"/>
-    <w:next w:val="Normal"/>
-    <w:autoRedefine/>
-    <w:uiPriority w:val="39"/>
-    <w:semiHidden/>
-    <w:unhideWhenUsed/>
-    <w:rsid w:val="004C0DD8"/>
-    <w:pPr>
-      <w:pBdr>
-        <w:between w:val="double" w:sz="6" w:space="0" w:color="auto"/>
-      </w:pBdr>
-      <w:ind w:left="1100"/>
-    </w:pPr>
-    <w:rPr>
-      <w:sz w:val="20"/>
-      <w:szCs w:val="20"/>
-    </w:rPr>
-  </w:style>
-  <w:style w:type="paragraph" w:styleId="TOC8">
-    <w:name w:val="toc 8"/>
-    <w:basedOn w:val="Normal"/>
-    <w:next w:val="Normal"/>
-    <w:autoRedefine/>
-    <w:uiPriority w:val="39"/>
-    <w:semiHidden/>
-    <w:unhideWhenUsed/>
-    <w:rsid w:val="004C0DD8"/>
-    <w:pPr>
-      <w:pBdr>
-        <w:between w:val="double" w:sz="6" w:space="0" w:color="auto"/>
-      </w:pBdr>
-      <w:ind w:left="1320"/>
-    </w:pPr>
-    <w:rPr>
-      <w:sz w:val="20"/>
-      <w:szCs w:val="20"/>
-    </w:rPr>
-  </w:style>
-  <w:style w:type="paragraph" w:styleId="TOC9">
-    <w:name w:val="toc 9"/>
-    <w:basedOn w:val="Normal"/>
-    <w:next w:val="Normal"/>
-    <w:autoRedefine/>
-    <w:uiPriority w:val="39"/>
-    <w:semiHidden/>
-    <w:unhideWhenUsed/>
-    <w:rsid w:val="004C0DD8"/>
-    <w:pPr>
-      <w:pBdr>
-        <w:between w:val="double" w:sz="6" w:space="0" w:color="auto"/>
-      </w:pBdr>
-      <w:ind w:left="1540"/>
-    </w:pPr>
-    <w:rPr>
-      <w:sz w:val="20"/>
-      <w:szCs w:val="20"/>
-    </w:rPr>
-  </w:style>
-  <w:style w:type="character" w:customStyle="1" w:styleId="Heading2Char">
-    <w:name w:val="Heading 2 Char"/>
-    <w:basedOn w:val="DefaultParagraphFont"/>
-    <w:link w:val="Heading2"/>
-    <w:uiPriority w:val="9"/>
-    <w:rsid w:val="004C0DD8"/>
-    <w:rPr>
-      <w:rFonts w:asciiTheme="majorHAnsi" w:eastAsiaTheme="majorEastAsia" w:hAnsiTheme="majorHAnsi" w:cstheme="majorBidi"/>
-      <w:b/>
-      <w:color w:val="000000" w:themeColor="text1"/>
-      <w:sz w:val="28"/>
-      <w:szCs w:val="28"/>
-    </w:rPr>
-  </w:style>
-  <w:style w:type="table" w:styleId="TableGrid">
-    <w:name w:val="Table Grid"/>
-    <w:basedOn w:val="TableNormal"/>
-    <w:uiPriority w:val="39"/>
-    <w:rsid w:val="00D552A4"/>
-    <w:tblPr>
-      <w:tblInd w:w="0" w:type="dxa"/>
-      <w:tblBorders>
-        <w:top w:val="single" w:sz="4" w:space="0" w:color="auto"/>
-        <w:left w:val="single" w:sz="4" w:space="0" w:color="auto"/>
-        <w:bottom w:val="single" w:sz="4" w:space="0" w:color="auto"/>
-        <w:right w:val="single" w:sz="4" w:space="0" w:color="auto"/>
-        <w:insideH w:val="single" w:sz="4" w:space="0" w:color="auto"/>
-        <w:insideV w:val="single" w:sz="4" w:space="0" w:color="auto"/>
-      </w:tblBorders>
-      <w:tblCellMar>
-        <w:top w:w="0" w:type="dxa"/>
-        <w:left w:w="108" w:type="dxa"/>
-        <w:bottom w:w="0" w:type="dxa"/>
-        <w:right w:w="108" w:type="dxa"/>
-      </w:tblCellMar>
-    </w:tblPr>
-  </w:style>
-  <w:style w:type="character" w:styleId="Hyperlink">
-    <w:name w:val="Hyperlink"/>
-    <w:basedOn w:val="DefaultParagraphFont"/>
-    <w:uiPriority w:val="99"/>
-    <w:unhideWhenUsed/>
-    <w:rsid w:val="00CF199A"/>
-    <w:rPr>
-      <w:color w:val="0563C1" w:themeColor="hyperlink"/>
-      <w:u w:val="single"/>
-    </w:rPr>
-  </w:style>
-  <w:style w:type="paragraph" w:styleId="Header">
-    <w:name w:val="header"/>
-    <w:basedOn w:val="Normal"/>
-    <w:link w:val="HeaderChar"/>
-    <w:uiPriority w:val="99"/>
-    <w:unhideWhenUsed/>
-    <w:rsid w:val="00CF199A"/>
-    <w:pPr>
-      <w:tabs>
-        <w:tab w:val="center" w:pos="4536"/>
-        <w:tab w:val="right" w:pos="9072"/>
-      </w:tabs>
-    </w:pPr>
-  </w:style>
-  <w:style w:type="character" w:customStyle="1" w:styleId="HeaderChar">
-    <w:name w:val="Header Char"/>
-    <w:basedOn w:val="DefaultParagraphFont"/>
-    <w:link w:val="Header"/>
-    <w:uiPriority w:val="99"/>
-    <w:rsid w:val="00CF199A"/>
-  </w:style>
-  <w:style w:type="paragraph" w:styleId="Footer">
-    <w:name w:val="footer"/>
-    <w:basedOn w:val="Normal"/>
-    <w:link w:val="FooterChar"/>
-    <w:uiPriority w:val="99"/>
-    <w:unhideWhenUsed/>
-    <w:rsid w:val="00CF199A"/>
-    <w:pPr>
-      <w:tabs>
-        <w:tab w:val="center" w:pos="4536"/>
-        <w:tab w:val="right" w:pos="9072"/>
-      </w:tabs>
-    </w:pPr>
-  </w:style>
-  <w:style w:type="character" w:customStyle="1" w:styleId="FooterChar">
-    <w:name w:val="Footer Char"/>
-    <w:basedOn w:val="DefaultParagraphFont"/>
-    <w:link w:val="Footer"/>
-    <w:uiPriority w:val="99"/>
-    <w:rsid w:val="00CF199A"/>
-  </w:style>
-  <w:style w:type="character" w:styleId="PageNumber">
-    <w:name w:val="page number"/>
-    <w:basedOn w:val="DefaultParagraphFont"/>
-    <w:uiPriority w:val="99"/>
-    <w:semiHidden/>
-    <w:unhideWhenUsed/>
-    <w:rsid w:val="00311515"/>
-  </w:style>
-  <w:style w:type="paragraph" w:styleId="NoSpacing">
-    <w:name w:val="No Spacing"/>
-    <w:uiPriority w:val="1"/>
-    <w:qFormat/>
-    <w:rsid w:val="00311515"/>
-  </w:style>
-  <w:style w:type="paragraph" w:styleId="ListParagraph">
-    <w:name w:val="List Paragraph"/>
-    <w:basedOn w:val="Normal"/>
-    <w:uiPriority w:val="34"/>
-    <w:qFormat/>
-    <w:rsid w:val="00261E24"/>
-    <w:pPr>
-      <w:ind w:left="720"/>
-      <w:contextualSpacing/>
-    </w:pPr>
-  </w:style>
-  <w:style w:type="paragraph" w:styleId="Revision">
-    <w:name w:val="Revision"/>
-    <w:hidden/>
-    <w:uiPriority w:val="99"/>
-    <w:semiHidden/>
-    <w:rsid w:val="009C129C"/>
-    <w:rPr>
-      <w:sz w:val="22"/>
-      <w:szCs w:val="22"/>
-    </w:rPr>
-  </w:style>
-  <w:style w:type="paragraph" w:styleId="BalloonText">
-    <w:name w:val="Balloon Text"/>
-    <w:basedOn w:val="Normal"/>
-    <w:link w:val="BalloonTextChar"/>
-    <w:uiPriority w:val="99"/>
-    <w:semiHidden/>
-    <w:unhideWhenUsed/>
-    <w:rsid w:val="002A3387"/>
-    <w:rPr>
-      <w:rFonts w:ascii="Tahoma" w:hAnsi="Tahoma" w:cs="Tahoma"/>
-      <w:sz w:val="16"/>
-      <w:szCs w:val="16"/>
-    </w:rPr>
-  </w:style>
-  <w:style w:type="character" w:customStyle="1" w:styleId="BalloonTextChar">
-    <w:name w:val="Balloon Text Char"/>
-    <w:basedOn w:val="DefaultParagraphFont"/>
-    <w:link w:val="BalloonText"/>
-    <w:uiPriority w:val="99"/>
-    <w:semiHidden/>
-    <w:rsid w:val="002A3387"/>
-    <w:rPr>
-      <w:rFonts w:ascii="Tahoma" w:hAnsi="Tahoma" w:cs="Tahoma"/>
-      <w:sz w:val="16"/>
-      <w:szCs w:val="16"/>
-    </w:rPr>
-  </w:style>
-  <w:style w:type="character" w:customStyle="1" w:styleId="Heading3Char">
-    <w:name w:val="Heading 3 Char"/>
-    <w:basedOn w:val="DefaultParagraphFont"/>
-    <w:link w:val="Heading3"/>
-    <w:uiPriority w:val="9"/>
-    <w:rsid w:val="00622BBD"/>
-    <w:rPr>
-      <w:rFonts w:asciiTheme="majorHAnsi" w:eastAsiaTheme="majorEastAsia" w:hAnsiTheme="majorHAnsi" w:cstheme="majorBidi"/>
-      <w:b/>
-    </w:rPr>
-  </w:style>
-  <w:style w:type="character" w:styleId="CommentReference">
-    <w:name w:val="annotation reference"/>
-    <w:basedOn w:val="DefaultParagraphFont"/>
-    <w:uiPriority w:val="99"/>
-    <w:semiHidden/>
-    <w:unhideWhenUsed/>
-    <w:rsid w:val="00FB0D2E"/>
-    <w:rPr>
-      <w:sz w:val="16"/>
-      <w:szCs w:val="16"/>
-    </w:rPr>
-  </w:style>
-  <w:style w:type="paragraph" w:styleId="CommentText">
-    <w:name w:val="annotation text"/>
-    <w:basedOn w:val="Normal"/>
-    <w:link w:val="CommentTextChar"/>
-    <w:uiPriority w:val="99"/>
-    <w:semiHidden/>
-    <w:unhideWhenUsed/>
-    <w:rsid w:val="00FB0D2E"/>
-    <w:pPr>
-      <w:spacing w:after="160"/>
-    </w:pPr>
-    <w:rPr>
-      <w:rFonts w:eastAsiaTheme="minorHAnsi"/>
-      <w:sz w:val="20"/>
-      <w:szCs w:val="20"/>
-      <w:lang w:eastAsia="en-US"/>
-    </w:rPr>
-  </w:style>
-  <w:style w:type="character" w:customStyle="1" w:styleId="CommentTextChar">
-    <w:name w:val="Comment Text Char"/>
-    <w:basedOn w:val="DefaultParagraphFont"/>
-    <w:link w:val="CommentText"/>
-    <w:uiPriority w:val="99"/>
-    <w:semiHidden/>
-    <w:rsid w:val="00FB0D2E"/>
-    <w:rPr>
-      <w:rFonts w:eastAsiaTheme="minorHAnsi"/>
-      <w:sz w:val="20"/>
-      <w:szCs w:val="20"/>
-      <w:lang w:eastAsia="en-US"/>
-    </w:rPr>
-  </w:style>
-  <w:style w:type="paragraph" w:customStyle="1" w:styleId="EndNoteBibliographyTitle">
-    <w:name w:val="EndNote Bibliography Title"/>
-    <w:basedOn w:val="Normal"/>
-    <w:link w:val="EndNoteBibliographyTitleChar"/>
-    <w:rsid w:val="00B67922"/>
-    <w:pPr>
-      <w:jc w:val="center"/>
-    </w:pPr>
-    <w:rPr>
-      <w:rFonts w:ascii="Calibri" w:hAnsi="Calibri"/>
-      <w:noProof/>
-    </w:rPr>
-  </w:style>
-  <w:style w:type="character" w:customStyle="1" w:styleId="EndNoteBibliographyTitleChar">
-    <w:name w:val="EndNote Bibliography Title Char"/>
-    <w:basedOn w:val="DefaultParagraphFont"/>
-    <w:link w:val="EndNoteBibliographyTitle"/>
-    <w:rsid w:val="00B67922"/>
-    <w:rPr>
-      <w:rFonts w:ascii="Calibri" w:hAnsi="Calibri"/>
-      <w:noProof/>
-      <w:sz w:val="22"/>
-      <w:szCs w:val="22"/>
-    </w:rPr>
-  </w:style>
-  <w:style w:type="paragraph" w:customStyle="1" w:styleId="EndNoteBibliography">
-    <w:name w:val="EndNote Bibliography"/>
-    <w:basedOn w:val="Normal"/>
-    <w:link w:val="EndNoteBibliographyChar"/>
-    <w:rsid w:val="00B67922"/>
-    <w:pPr>
-      <w:jc w:val="both"/>
-    </w:pPr>
-    <w:rPr>
-      <w:rFonts w:ascii="Calibri" w:hAnsi="Calibri"/>
-      <w:noProof/>
-    </w:rPr>
-  </w:style>
-  <w:style w:type="character" w:customStyle="1" w:styleId="EndNoteBibliographyChar">
-    <w:name w:val="EndNote Bibliography Char"/>
-    <w:basedOn w:val="DefaultParagraphFont"/>
+    <w:basedOn w:val="Standaardalinea-lettertype"/>
     <w:link w:val="EndNoteBibliography"/>
     <w:rsid w:val="00B67922"/>
     <w:rPr>
@@ -12338,7 +11950,7 @@
   <a:extraClrSchemeLst/>
   <a:extLst>
     <a:ext uri="{05A4C25C-085E-4340-85A3-A5531E510DB2}">
-      <thm15:themeFamily xmlns:thm15="http://schemas.microsoft.com/office/thememl/2012/main" xmlns="" name="Office Theme" id="{62F939B6-93AF-4DB8-9C6B-D6C7DFDC589F}" vid="{4A3C46E8-61CC-4603-A589-7422A47A8E4A}"/>
+      <thm15:themeFamily xmlns:thm15="http://schemas.microsoft.com/office/thememl/2012/main" name="Office Theme" id="{62F939B6-93AF-4DB8-9C6B-D6C7DFDC589F}" vid="{4A3C46E8-61CC-4603-A589-7422A47A8E4A}"/>
     </a:ext>
   </a:extLst>
 </a:theme>
@@ -12349,7 +11961,7 @@
 </file>
 
 <file path=customXml/itemProps1.xml><?xml version="1.0" encoding="utf-8"?>
-<ds:datastoreItem xmlns:ds="http://schemas.openxmlformats.org/officeDocument/2006/customXml" ds:itemID="{1029A0CC-EF82-4FF8-B3D3-46360FE27169}">
+<ds:datastoreItem xmlns:ds="http://schemas.openxmlformats.org/officeDocument/2006/customXml" ds:itemID="{06772528-AB85-447F-82EB-EF28C48CE484}">
   <ds:schemaRefs>
     <ds:schemaRef ds:uri="http://schemas.openxmlformats.org/officeDocument/2006/bibliography"/>
   </ds:schemaRefs>

</xml_diff>